<commit_message>
updated week 7 and diss
</commit_message>
<xml_diff>
--- a/Dissertation.docx
+++ b/Dissertation.docx
@@ -2,7 +2,11 @@
 <file path=word/document.xml><?xml version="1.0" encoding="utf-8"?>
 <w:document xmlns:wpc="http://schemas.microsoft.com/office/word/2010/wordprocessingCanvas" xmlns:cx="http://schemas.microsoft.com/office/drawing/2014/chartex" xmlns:cx1="http://schemas.microsoft.com/office/drawing/2015/9/8/chartex" xmlns:mc="http://schemas.openxmlformats.org/markup-compatibility/2006" xmlns:o="urn:schemas-microsoft-com:office:office" xmlns:r="http://schemas.openxmlformats.org/officeDocument/2006/relationships" xmlns:m="http://schemas.openxmlformats.org/officeDocument/2006/math" xmlns:v="urn:schemas-microsoft-com:vml" xmlns:wp14="http://schemas.microsoft.com/office/word/2010/wordprocessingDrawing" xmlns:wp="http://schemas.openxmlformats.org/drawingml/2006/wordprocessingDrawing" xmlns:w10="urn:schemas-microsoft-com:office:word" xmlns:w="http://schemas.openxmlformats.org/wordprocessingml/2006/main" xmlns:w14="http://schemas.microsoft.com/office/word/2010/wordml" xmlns:w15="http://schemas.microsoft.com/office/word/2012/wordml" xmlns:w16se="http://schemas.microsoft.com/office/word/2015/wordml/symex" xmlns:wpg="http://schemas.microsoft.com/office/word/2010/wordprocessingGroup" xmlns:wpi="http://schemas.microsoft.com/office/word/2010/wordprocessingInk" xmlns:wne="http://schemas.microsoft.com/office/word/2006/wordml" xmlns:wps="http://schemas.microsoft.com/office/word/2010/wordprocessingShape" mc:Ignorable="w14 w15 w16se wp14">
   <w:body>
-    <w:p/>
+    <w:p>
+      <w:pPr>
+        <w:jc w:val="both"/>
+      </w:pPr>
+    </w:p>
     <w:tbl>
       <w:tblPr>
         <w:tblW w:w="0" w:type="auto"/>
@@ -39,7 +43,7 @@
           <w:p>
             <w:pPr>
               <w:spacing w:line="240" w:lineRule="auto"/>
-              <w:jc w:val="center"/>
+              <w:jc w:val="both"/>
               <w:rPr>
                 <w:sz w:val="28"/>
                 <w:szCs w:val="28"/>
@@ -49,14 +53,22 @@
               <w:rPr>
                 <w:sz w:val="28"/>
                 <w:szCs w:val="28"/>
+                <w:highlight w:val="yellow"/>
               </w:rPr>
-              <w:t xml:space="preserve">The Name of Your Project </w:t>
+              <w:t>The Name of Your Project</w:t>
+            </w:r>
+            <w:r>
+              <w:rPr>
+                <w:sz w:val="28"/>
+                <w:szCs w:val="28"/>
+              </w:rPr>
+              <w:t xml:space="preserve"> </w:t>
             </w:r>
           </w:p>
           <w:p>
             <w:pPr>
               <w:spacing w:line="240" w:lineRule="auto"/>
-              <w:jc w:val="center"/>
+              <w:jc w:val="both"/>
               <w:rPr>
                 <w:sz w:val="28"/>
                 <w:szCs w:val="28"/>
@@ -66,7 +78,7 @@
           <w:p>
             <w:pPr>
               <w:spacing w:line="240" w:lineRule="auto"/>
-              <w:jc w:val="center"/>
+              <w:jc w:val="both"/>
               <w:rPr>
                 <w:sz w:val="28"/>
                 <w:szCs w:val="28"/>
@@ -83,7 +95,7 @@
           <w:p>
             <w:pPr>
               <w:spacing w:line="240" w:lineRule="auto"/>
-              <w:jc w:val="center"/>
+              <w:jc w:val="both"/>
               <w:rPr>
                 <w:sz w:val="28"/>
                 <w:szCs w:val="28"/>
@@ -93,7 +105,7 @@
           <w:p>
             <w:pPr>
               <w:spacing w:line="240" w:lineRule="auto"/>
-              <w:jc w:val="center"/>
+              <w:jc w:val="both"/>
               <w:rPr>
                 <w:sz w:val="28"/>
                 <w:szCs w:val="28"/>
@@ -109,27 +121,80 @@
           </w:p>
           <w:p>
             <w:pPr>
-              <w:jc w:val="center"/>
+              <w:jc w:val="both"/>
             </w:pPr>
           </w:p>
         </w:tc>
       </w:tr>
     </w:tbl>
-    <w:p/>
-    <w:p/>
-    <w:p/>
-    <w:p/>
-    <w:p/>
-    <w:p/>
-    <w:p/>
-    <w:p/>
-    <w:p/>
-    <w:p/>
-    <w:p/>
-    <w:p/>
-    <w:p/>
-    <w:p>
-      <w:pPr>
+    <w:p>
+      <w:pPr>
+        <w:jc w:val="both"/>
+      </w:pPr>
+    </w:p>
+    <w:p>
+      <w:pPr>
+        <w:jc w:val="both"/>
+      </w:pPr>
+    </w:p>
+    <w:p>
+      <w:pPr>
+        <w:jc w:val="both"/>
+      </w:pPr>
+    </w:p>
+    <w:p>
+      <w:pPr>
+        <w:jc w:val="both"/>
+      </w:pPr>
+    </w:p>
+    <w:p>
+      <w:pPr>
+        <w:jc w:val="both"/>
+      </w:pPr>
+    </w:p>
+    <w:p>
+      <w:pPr>
+        <w:jc w:val="both"/>
+      </w:pPr>
+    </w:p>
+    <w:p>
+      <w:pPr>
+        <w:jc w:val="both"/>
+      </w:pPr>
+    </w:p>
+    <w:p>
+      <w:pPr>
+        <w:jc w:val="both"/>
+      </w:pPr>
+    </w:p>
+    <w:p>
+      <w:pPr>
+        <w:jc w:val="both"/>
+      </w:pPr>
+    </w:p>
+    <w:p>
+      <w:pPr>
+        <w:jc w:val="both"/>
+      </w:pPr>
+    </w:p>
+    <w:p>
+      <w:pPr>
+        <w:jc w:val="both"/>
+      </w:pPr>
+    </w:p>
+    <w:p>
+      <w:pPr>
+        <w:jc w:val="both"/>
+      </w:pPr>
+    </w:p>
+    <w:p>
+      <w:pPr>
+        <w:jc w:val="both"/>
+      </w:pPr>
+    </w:p>
+    <w:p>
+      <w:pPr>
+        <w:jc w:val="both"/>
         <w:sectPr>
           <w:footerReference w:type="even" r:id="rId8"/>
           <w:pgSz w:w="11906" w:h="16838"/>
@@ -139,10 +204,26 @@
         </w:sectPr>
       </w:pPr>
     </w:p>
-    <w:p/>
-    <w:p/>
-    <w:p/>
-    <w:p/>
+    <w:p>
+      <w:pPr>
+        <w:jc w:val="both"/>
+      </w:pPr>
+    </w:p>
+    <w:p>
+      <w:pPr>
+        <w:jc w:val="both"/>
+      </w:pPr>
+    </w:p>
+    <w:p>
+      <w:pPr>
+        <w:jc w:val="both"/>
+      </w:pPr>
+    </w:p>
+    <w:p>
+      <w:pPr>
+        <w:jc w:val="both"/>
+      </w:pPr>
+    </w:p>
     <w:tbl>
       <w:tblPr>
         <w:tblW w:w="0" w:type="auto"/>
@@ -174,7 +255,7 @@
           <w:p>
             <w:pPr>
               <w:spacing w:line="240" w:lineRule="auto"/>
-              <w:jc w:val="right"/>
+              <w:jc w:val="both"/>
               <w:rPr>
                 <w:sz w:val="28"/>
                 <w:szCs w:val="28"/>
@@ -191,7 +272,7 @@
           <w:p>
             <w:pPr>
               <w:spacing w:line="240" w:lineRule="auto"/>
-              <w:jc w:val="right"/>
+              <w:jc w:val="both"/>
             </w:pPr>
             <w:r>
               <w:rPr>
@@ -213,6 +294,7 @@
     </w:tbl>
     <w:p>
       <w:pPr>
+        <w:jc w:val="both"/>
         <w:sectPr>
           <w:type w:val="continuous"/>
           <w:pgSz w:w="11906" w:h="16838"/>
@@ -225,15 +307,23 @@
     <w:p>
       <w:pPr>
         <w:pStyle w:val="Heading1"/>
-      </w:pPr>
-      <w:bookmarkStart w:id="0" w:name="_Toc17437"/>
+        <w:jc w:val="both"/>
+      </w:pPr>
+      <w:bookmarkStart w:id="0" w:name="_Toc2349844"/>
       <w:r>
         <w:lastRenderedPageBreak/>
+        <w:t xml:space="preserve">i - </w:t>
+      </w:r>
+      <w:r>
         <w:t>Table of Contents</w:t>
       </w:r>
       <w:bookmarkEnd w:id="0"/>
     </w:p>
-    <w:p/>
+    <w:p>
+      <w:pPr>
+        <w:jc w:val="both"/>
+      </w:pPr>
+    </w:p>
     <w:p>
       <w:pPr>
         <w:pStyle w:val="TOC1"/>
@@ -257,13 +347,13 @@
       <w:r>
         <w:fldChar w:fldCharType="separate"/>
       </w:r>
-      <w:hyperlink w:anchor="_Toc17437" w:history="1">
+      <w:hyperlink w:anchor="_Toc2349844" w:history="1">
         <w:r>
           <w:rPr>
             <w:rStyle w:val="Hyperlink"/>
             <w:noProof/>
           </w:rPr>
-          <w:t>Table of Contents</w:t>
+          <w:t>i - Table of Contents</w:t>
         </w:r>
         <w:r>
           <w:rPr>
@@ -284,7 +374,7 @@
             <w:noProof/>
             <w:webHidden/>
           </w:rPr>
-          <w:instrText xml:space="preserve"> PAGEREF _Toc17437 \h </w:instrText>
+          <w:instrText xml:space="preserve"> PAGEREF _Toc2349844 \h </w:instrText>
         </w:r>
         <w:r>
           <w:rPr>
@@ -329,13 +419,13 @@
           <w:lang w:eastAsia="en-GB"/>
         </w:rPr>
       </w:pPr>
-      <w:hyperlink w:anchor="_Toc17438" w:history="1">
+      <w:hyperlink w:anchor="_Toc2349845" w:history="1">
         <w:r>
           <w:rPr>
             <w:rStyle w:val="Hyperlink"/>
             <w:noProof/>
           </w:rPr>
-          <w:t>Table of Figures</w:t>
+          <w:t>ii - Table of Figures</w:t>
         </w:r>
         <w:r>
           <w:rPr>
@@ -356,7 +446,7 @@
             <w:noProof/>
             <w:webHidden/>
           </w:rPr>
-          <w:instrText xml:space="preserve"> PAGEREF _Toc17438 \h </w:instrText>
+          <w:instrText xml:space="preserve"> PAGEREF _Toc2349845 \h </w:instrText>
         </w:r>
         <w:r>
           <w:rPr>
@@ -401,13 +491,13 @@
           <w:lang w:eastAsia="en-GB"/>
         </w:rPr>
       </w:pPr>
-      <w:hyperlink w:anchor="_Toc17439" w:history="1">
+      <w:hyperlink w:anchor="_Toc2349846" w:history="1">
         <w:r>
           <w:rPr>
             <w:rStyle w:val="Hyperlink"/>
             <w:noProof/>
           </w:rPr>
-          <w:t>Table of Tables</w:t>
+          <w:t>iii - Table of Tables</w:t>
         </w:r>
         <w:r>
           <w:rPr>
@@ -428,7 +518,7 @@
             <w:noProof/>
             <w:webHidden/>
           </w:rPr>
-          <w:instrText xml:space="preserve"> PAGEREF _Toc17439 \h </w:instrText>
+          <w:instrText xml:space="preserve"> PAGEREF _Toc2349846 \h </w:instrText>
         </w:r>
         <w:r>
           <w:rPr>
@@ -473,13 +563,13 @@
           <w:lang w:eastAsia="en-GB"/>
         </w:rPr>
       </w:pPr>
-      <w:hyperlink w:anchor="_Toc17440" w:history="1">
+      <w:hyperlink w:anchor="_Toc2349847" w:history="1">
         <w:r>
           <w:rPr>
             <w:rStyle w:val="Hyperlink"/>
             <w:noProof/>
           </w:rPr>
-          <w:t>Acknowledgements</w:t>
+          <w:t>iv - Acknowledgements</w:t>
         </w:r>
         <w:r>
           <w:rPr>
@@ -500,7 +590,7 @@
             <w:noProof/>
             <w:webHidden/>
           </w:rPr>
-          <w:instrText xml:space="preserve"> PAGEREF _Toc17440 \h </w:instrText>
+          <w:instrText xml:space="preserve"> PAGEREF _Toc2349847 \h </w:instrText>
         </w:r>
         <w:r>
           <w:rPr>
@@ -545,13 +635,13 @@
           <w:lang w:eastAsia="en-GB"/>
         </w:rPr>
       </w:pPr>
-      <w:hyperlink w:anchor="_Toc17441" w:history="1">
+      <w:hyperlink w:anchor="_Toc2349848" w:history="1">
         <w:r>
           <w:rPr>
             <w:rStyle w:val="Hyperlink"/>
             <w:noProof/>
           </w:rPr>
-          <w:t>Abstract</w:t>
+          <w:t>v - Abstract</w:t>
         </w:r>
         <w:r>
           <w:rPr>
@@ -572,7 +662,7 @@
             <w:noProof/>
             <w:webHidden/>
           </w:rPr>
-          <w:instrText xml:space="preserve"> PAGEREF _Toc17441 \h </w:instrText>
+          <w:instrText xml:space="preserve"> PAGEREF _Toc2349848 \h </w:instrText>
         </w:r>
         <w:r>
           <w:rPr>
@@ -617,13 +707,13 @@
           <w:lang w:eastAsia="en-GB"/>
         </w:rPr>
       </w:pPr>
-      <w:hyperlink w:anchor="_Toc17442" w:history="1">
+      <w:hyperlink w:anchor="_Toc2349849" w:history="1">
         <w:r>
           <w:rPr>
             <w:rStyle w:val="Hyperlink"/>
             <w:noProof/>
           </w:rPr>
-          <w:t>Abbreviations, Symbols and Notation</w:t>
+          <w:t>vi - Abbreviations, Symbols and Notation</w:t>
         </w:r>
         <w:r>
           <w:rPr>
@@ -644,7 +734,7 @@
             <w:noProof/>
             <w:webHidden/>
           </w:rPr>
-          <w:instrText xml:space="preserve"> PAGEREF _Toc17442 \h </w:instrText>
+          <w:instrText xml:space="preserve"> PAGEREF _Toc2349849 \h </w:instrText>
         </w:r>
         <w:r>
           <w:rPr>
@@ -689,13 +779,13 @@
           <w:lang w:eastAsia="en-GB"/>
         </w:rPr>
       </w:pPr>
-      <w:hyperlink w:anchor="_Toc17443" w:history="1">
+      <w:hyperlink w:anchor="_Toc2349850" w:history="1">
         <w:r>
           <w:rPr>
             <w:rStyle w:val="Hyperlink"/>
             <w:noProof/>
           </w:rPr>
-          <w:t>Introduction</w:t>
+          <w:t>1 - Introduction</w:t>
         </w:r>
         <w:r>
           <w:rPr>
@@ -716,7 +806,7 @@
             <w:noProof/>
             <w:webHidden/>
           </w:rPr>
-          <w:instrText xml:space="preserve"> PAGEREF _Toc17443 \h </w:instrText>
+          <w:instrText xml:space="preserve"> PAGEREF _Toc2349850 \h </w:instrText>
         </w:r>
         <w:r>
           <w:rPr>
@@ -749,7 +839,7 @@
     </w:p>
     <w:p>
       <w:pPr>
-        <w:pStyle w:val="TOC1"/>
+        <w:pStyle w:val="TOC2"/>
         <w:tabs>
           <w:tab w:val="right" w:leader="dot" w:pos="7831"/>
         </w:tabs>
@@ -761,13 +851,13 @@
           <w:lang w:eastAsia="en-GB"/>
         </w:rPr>
       </w:pPr>
-      <w:hyperlink w:anchor="_Toc17444" w:history="1">
+      <w:hyperlink w:anchor="_Toc2349851" w:history="1">
         <w:r>
           <w:rPr>
             <w:rStyle w:val="Hyperlink"/>
             <w:noProof/>
           </w:rPr>
-          <w:t>Literature Review</w:t>
+          <w:t>1.1 - The problem with games</w:t>
         </w:r>
         <w:r>
           <w:rPr>
@@ -788,7 +878,7 @@
             <w:noProof/>
             <w:webHidden/>
           </w:rPr>
-          <w:instrText xml:space="preserve"> PAGEREF _Toc17444 \h </w:instrText>
+          <w:instrText xml:space="preserve"> PAGEREF _Toc2349851 \h </w:instrText>
         </w:r>
         <w:r>
           <w:rPr>
@@ -808,7 +898,7 @@
             <w:noProof/>
             <w:webHidden/>
           </w:rPr>
-          <w:t>2</w:t>
+          <w:t>1</w:t>
         </w:r>
         <w:r>
           <w:rPr>
@@ -821,7 +911,7 @@
     </w:p>
     <w:p>
       <w:pPr>
-        <w:pStyle w:val="TOC1"/>
+        <w:pStyle w:val="TOC2"/>
         <w:tabs>
           <w:tab w:val="right" w:leader="dot" w:pos="7831"/>
         </w:tabs>
@@ -833,13 +923,13 @@
           <w:lang w:eastAsia="en-GB"/>
         </w:rPr>
       </w:pPr>
-      <w:hyperlink w:anchor="_Toc17445" w:history="1">
+      <w:hyperlink w:anchor="_Toc2349852" w:history="1">
         <w:r>
           <w:rPr>
             <w:rStyle w:val="Hyperlink"/>
             <w:noProof/>
           </w:rPr>
-          <w:t>Methodology</w:t>
+          <w:t>1.2 - Conventional Methods</w:t>
         </w:r>
         <w:r>
           <w:rPr>
@@ -860,7 +950,7 @@
             <w:noProof/>
             <w:webHidden/>
           </w:rPr>
-          <w:instrText xml:space="preserve"> PAGEREF _Toc17445 \h </w:instrText>
+          <w:instrText xml:space="preserve"> PAGEREF _Toc2349852 \h </w:instrText>
         </w:r>
         <w:r>
           <w:rPr>
@@ -880,7 +970,7 @@
             <w:noProof/>
             <w:webHidden/>
           </w:rPr>
-          <w:t>3</w:t>
+          <w:t>1</w:t>
         </w:r>
         <w:r>
           <w:rPr>
@@ -893,7 +983,7 @@
     </w:p>
     <w:p>
       <w:pPr>
-        <w:pStyle w:val="TOC1"/>
+        <w:pStyle w:val="TOC2"/>
         <w:tabs>
           <w:tab w:val="right" w:leader="dot" w:pos="7831"/>
         </w:tabs>
@@ -905,13 +995,13 @@
           <w:lang w:eastAsia="en-GB"/>
         </w:rPr>
       </w:pPr>
-      <w:hyperlink w:anchor="_Toc17446" w:history="1">
+      <w:hyperlink w:anchor="_Toc2349853" w:history="1">
         <w:r>
           <w:rPr>
             <w:rStyle w:val="Hyperlink"/>
             <w:noProof/>
           </w:rPr>
-          <w:t>Results</w:t>
+          <w:t>Procedural Music</w:t>
         </w:r>
         <w:r>
           <w:rPr>
@@ -932,7 +1022,7 @@
             <w:noProof/>
             <w:webHidden/>
           </w:rPr>
-          <w:instrText xml:space="preserve"> PAGEREF _Toc17446 \h </w:instrText>
+          <w:instrText xml:space="preserve"> PAGEREF _Toc2349853 \h </w:instrText>
         </w:r>
         <w:r>
           <w:rPr>
@@ -952,7 +1042,7 @@
             <w:noProof/>
             <w:webHidden/>
           </w:rPr>
-          <w:t>4</w:t>
+          <w:t>2</w:t>
         </w:r>
         <w:r>
           <w:rPr>
@@ -977,13 +1067,13 @@
           <w:lang w:eastAsia="en-GB"/>
         </w:rPr>
       </w:pPr>
-      <w:hyperlink w:anchor="_Toc17447" w:history="1">
+      <w:hyperlink w:anchor="_Toc2349854" w:history="1">
         <w:r>
           <w:rPr>
             <w:rStyle w:val="Hyperlink"/>
             <w:noProof/>
           </w:rPr>
-          <w:t>Discussion</w:t>
+          <w:t>2 - Literature Review</w:t>
         </w:r>
         <w:r>
           <w:rPr>
@@ -1004,7 +1094,7 @@
             <w:noProof/>
             <w:webHidden/>
           </w:rPr>
-          <w:instrText xml:space="preserve"> PAGEREF _Toc17447 \h </w:instrText>
+          <w:instrText xml:space="preserve"> PAGEREF _Toc2349854 \h </w:instrText>
         </w:r>
         <w:r>
           <w:rPr>
@@ -1024,7 +1114,7 @@
             <w:noProof/>
             <w:webHidden/>
           </w:rPr>
-          <w:t>5</w:t>
+          <w:t>3</w:t>
         </w:r>
         <w:r>
           <w:rPr>
@@ -1049,13 +1139,13 @@
           <w:lang w:eastAsia="en-GB"/>
         </w:rPr>
       </w:pPr>
-      <w:hyperlink w:anchor="_Toc17448" w:history="1">
+      <w:hyperlink w:anchor="_Toc2349855" w:history="1">
         <w:r>
           <w:rPr>
             <w:rStyle w:val="Hyperlink"/>
             <w:noProof/>
           </w:rPr>
-          <w:t>Conclusion</w:t>
+          <w:t>3 - Methodology</w:t>
         </w:r>
         <w:r>
           <w:rPr>
@@ -1076,7 +1166,7 @@
             <w:noProof/>
             <w:webHidden/>
           </w:rPr>
-          <w:instrText xml:space="preserve"> PAGEREF _Toc17448 \h </w:instrText>
+          <w:instrText xml:space="preserve"> PAGEREF _Toc2349855 \h </w:instrText>
         </w:r>
         <w:r>
           <w:rPr>
@@ -1096,7 +1186,7 @@
             <w:noProof/>
             <w:webHidden/>
           </w:rPr>
-          <w:t>6</w:t>
+          <w:t>4</w:t>
         </w:r>
         <w:r>
           <w:rPr>
@@ -1121,13 +1211,13 @@
           <w:lang w:eastAsia="en-GB"/>
         </w:rPr>
       </w:pPr>
-      <w:hyperlink w:anchor="_Toc17449" w:history="1">
+      <w:hyperlink w:anchor="_Toc2349856" w:history="1">
         <w:r>
           <w:rPr>
             <w:rStyle w:val="Hyperlink"/>
             <w:noProof/>
           </w:rPr>
-          <w:t>Appendices</w:t>
+          <w:t>4 - Results</w:t>
         </w:r>
         <w:r>
           <w:rPr>
@@ -1148,7 +1238,7 @@
             <w:noProof/>
             <w:webHidden/>
           </w:rPr>
-          <w:instrText xml:space="preserve"> PAGEREF _Toc17449 \h </w:instrText>
+          <w:instrText xml:space="preserve"> PAGEREF _Toc2349856 \h </w:instrText>
         </w:r>
         <w:r>
           <w:rPr>
@@ -1168,7 +1258,7 @@
             <w:noProof/>
             <w:webHidden/>
           </w:rPr>
-          <w:t>7</w:t>
+          <w:t>5</w:t>
         </w:r>
         <w:r>
           <w:rPr>
@@ -1193,13 +1283,13 @@
           <w:lang w:eastAsia="en-GB"/>
         </w:rPr>
       </w:pPr>
-      <w:hyperlink w:anchor="_Toc17450" w:history="1">
+      <w:hyperlink w:anchor="_Toc2349857" w:history="1">
         <w:r>
           <w:rPr>
             <w:rStyle w:val="Hyperlink"/>
             <w:noProof/>
           </w:rPr>
-          <w:t>List of References</w:t>
+          <w:t>5 - Discussion</w:t>
         </w:r>
         <w:r>
           <w:rPr>
@@ -1220,7 +1310,7 @@
             <w:noProof/>
             <w:webHidden/>
           </w:rPr>
-          <w:instrText xml:space="preserve"> PAGEREF _Toc17450 \h </w:instrText>
+          <w:instrText xml:space="preserve"> PAGEREF _Toc2349857 \h </w:instrText>
         </w:r>
         <w:r>
           <w:rPr>
@@ -1240,7 +1330,7 @@
             <w:noProof/>
             <w:webHidden/>
           </w:rPr>
-          <w:t>8</w:t>
+          <w:t>6</w:t>
         </w:r>
         <w:r>
           <w:rPr>
@@ -1265,13 +1355,13 @@
           <w:lang w:eastAsia="en-GB"/>
         </w:rPr>
       </w:pPr>
-      <w:hyperlink w:anchor="_Toc17451" w:history="1">
+      <w:hyperlink w:anchor="_Toc2349858" w:history="1">
         <w:r>
           <w:rPr>
             <w:rStyle w:val="Hyperlink"/>
             <w:noProof/>
           </w:rPr>
-          <w:t>Bibliography</w:t>
+          <w:t>6 - Conclusion</w:t>
         </w:r>
         <w:r>
           <w:rPr>
@@ -1292,7 +1382,7 @@
             <w:noProof/>
             <w:webHidden/>
           </w:rPr>
-          <w:instrText xml:space="preserve"> PAGEREF _Toc17451 \h </w:instrText>
+          <w:instrText xml:space="preserve"> PAGEREF _Toc2349858 \h </w:instrText>
         </w:r>
         <w:r>
           <w:rPr>
@@ -1312,7 +1402,7 @@
             <w:noProof/>
             <w:webHidden/>
           </w:rPr>
-          <w:t>9</w:t>
+          <w:t>7</w:t>
         </w:r>
         <w:r>
           <w:rPr>
@@ -1324,27 +1414,8 @@
       </w:hyperlink>
     </w:p>
     <w:p>
-      <w:r>
-        <w:fldChar w:fldCharType="end"/>
-      </w:r>
-    </w:p>
-    <w:p>
-      <w:pPr>
-        <w:pStyle w:val="Heading1"/>
-      </w:pPr>
-      <w:r>
-        <w:br w:type="page"/>
-      </w:r>
-      <w:bookmarkStart w:id="1" w:name="_Toc17438"/>
-      <w:r>
-        <w:lastRenderedPageBreak/>
-        <w:t>Table of Figures</w:t>
-      </w:r>
-      <w:bookmarkEnd w:id="1"/>
-    </w:p>
-    <w:p>
-      <w:pPr>
-        <w:pStyle w:val="TableofFigures"/>
+      <w:pPr>
+        <w:pStyle w:val="TOC1"/>
         <w:tabs>
           <w:tab w:val="right" w:leader="dot" w:pos="7831"/>
         </w:tabs>
@@ -1356,22 +1427,13 @@
           <w:lang w:eastAsia="en-GB"/>
         </w:rPr>
       </w:pPr>
-      <w:r>
-        <w:fldChar w:fldCharType="begin"/>
-      </w:r>
-      <w:r>
-        <w:instrText xml:space="preserve"> TOC \h \z \c "Figure" </w:instrText>
-      </w:r>
-      <w:r>
-        <w:fldChar w:fldCharType="separate"/>
-      </w:r>
-      <w:hyperlink w:anchor="_Toc16839" w:history="1">
+      <w:hyperlink w:anchor="_Toc2349859" w:history="1">
         <w:r>
           <w:rPr>
             <w:rStyle w:val="Hyperlink"/>
             <w:noProof/>
           </w:rPr>
-          <w:t>Figure 1 – map thang</w:t>
+          <w:t>7 - Appendices</w:t>
         </w:r>
         <w:r>
           <w:rPr>
@@ -1392,7 +1454,7 @@
             <w:noProof/>
             <w:webHidden/>
           </w:rPr>
-          <w:instrText xml:space="preserve"> PAGEREF _Toc16839 \h </w:instrText>
+          <w:instrText xml:space="preserve"> PAGEREF _Toc2349859 \h </w:instrText>
         </w:r>
         <w:r>
           <w:rPr>
@@ -1412,7 +1474,7 @@
             <w:noProof/>
             <w:webHidden/>
           </w:rPr>
-          <w:t>iv</w:t>
+          <w:t>8</w:t>
         </w:r>
         <w:r>
           <w:rPr>
@@ -1424,30 +1486,8 @@
       </w:hyperlink>
     </w:p>
     <w:p>
-      <w:r>
-        <w:fldChar w:fldCharType="end"/>
-      </w:r>
-    </w:p>
-    <w:p>
-      <w:pPr>
-        <w:pStyle w:val="Heading1"/>
-      </w:pPr>
-      <w:r>
-        <w:br w:type="page"/>
-      </w:r>
-      <w:bookmarkStart w:id="2" w:name="_Toc17439"/>
-      <w:r>
-        <w:lastRenderedPageBreak/>
-        <w:t xml:space="preserve">Table of </w:t>
-      </w:r>
-      <w:r>
-        <w:t>Tables</w:t>
-      </w:r>
-      <w:bookmarkEnd w:id="2"/>
-    </w:p>
-    <w:p>
-      <w:pPr>
-        <w:pStyle w:val="TableofFigures"/>
+      <w:pPr>
+        <w:pStyle w:val="TOC1"/>
         <w:tabs>
           <w:tab w:val="right" w:leader="dot" w:pos="7831"/>
         </w:tabs>
@@ -1459,10 +1499,311 @@
           <w:lang w:eastAsia="en-GB"/>
         </w:rPr>
       </w:pPr>
+      <w:hyperlink w:anchor="_Toc2349860" w:history="1">
+        <w:r>
+          <w:rPr>
+            <w:rStyle w:val="Hyperlink"/>
+            <w:noProof/>
+          </w:rPr>
+          <w:t>8 - List of References</w:t>
+        </w:r>
+        <w:r>
+          <w:rPr>
+            <w:noProof/>
+            <w:webHidden/>
+          </w:rPr>
+          <w:tab/>
+        </w:r>
+        <w:r>
+          <w:rPr>
+            <w:noProof/>
+            <w:webHidden/>
+          </w:rPr>
+          <w:fldChar w:fldCharType="begin"/>
+        </w:r>
+        <w:r>
+          <w:rPr>
+            <w:noProof/>
+            <w:webHidden/>
+          </w:rPr>
+          <w:instrText xml:space="preserve"> PAGEREF _Toc2349860 \h </w:instrText>
+        </w:r>
+        <w:r>
+          <w:rPr>
+            <w:noProof/>
+            <w:webHidden/>
+          </w:rPr>
+        </w:r>
+        <w:r>
+          <w:rPr>
+            <w:noProof/>
+            <w:webHidden/>
+          </w:rPr>
+          <w:fldChar w:fldCharType="separate"/>
+        </w:r>
+        <w:r>
+          <w:rPr>
+            <w:noProof/>
+            <w:webHidden/>
+          </w:rPr>
+          <w:t>9</w:t>
+        </w:r>
+        <w:r>
+          <w:rPr>
+            <w:noProof/>
+            <w:webHidden/>
+          </w:rPr>
+          <w:fldChar w:fldCharType="end"/>
+        </w:r>
+      </w:hyperlink>
+    </w:p>
+    <w:p>
+      <w:pPr>
+        <w:pStyle w:val="TOC1"/>
+        <w:tabs>
+          <w:tab w:val="right" w:leader="dot" w:pos="7831"/>
+        </w:tabs>
+        <w:rPr>
+          <w:rFonts w:asciiTheme="minorHAnsi" w:eastAsiaTheme="minorEastAsia" w:hAnsiTheme="minorHAnsi" w:cstheme="minorBidi"/>
+          <w:noProof/>
+          <w:sz w:val="22"/>
+          <w:szCs w:val="22"/>
+          <w:lang w:eastAsia="en-GB"/>
+        </w:rPr>
+      </w:pPr>
+      <w:hyperlink w:anchor="_Toc2349861" w:history="1">
+        <w:r>
+          <w:rPr>
+            <w:rStyle w:val="Hyperlink"/>
+            <w:noProof/>
+          </w:rPr>
+          <w:t>9 - Bibliography</w:t>
+        </w:r>
+        <w:r>
+          <w:rPr>
+            <w:noProof/>
+            <w:webHidden/>
+          </w:rPr>
+          <w:tab/>
+        </w:r>
+        <w:r>
+          <w:rPr>
+            <w:noProof/>
+            <w:webHidden/>
+          </w:rPr>
+          <w:fldChar w:fldCharType="begin"/>
+        </w:r>
+        <w:r>
+          <w:rPr>
+            <w:noProof/>
+            <w:webHidden/>
+          </w:rPr>
+          <w:instrText xml:space="preserve"> PAGEREF _Toc2349861 \h </w:instrText>
+        </w:r>
+        <w:r>
+          <w:rPr>
+            <w:noProof/>
+            <w:webHidden/>
+          </w:rPr>
+        </w:r>
+        <w:r>
+          <w:rPr>
+            <w:noProof/>
+            <w:webHidden/>
+          </w:rPr>
+          <w:fldChar w:fldCharType="separate"/>
+        </w:r>
+        <w:r>
+          <w:rPr>
+            <w:noProof/>
+            <w:webHidden/>
+          </w:rPr>
+          <w:t>10</w:t>
+        </w:r>
+        <w:r>
+          <w:rPr>
+            <w:noProof/>
+            <w:webHidden/>
+          </w:rPr>
+          <w:fldChar w:fldCharType="end"/>
+        </w:r>
+      </w:hyperlink>
+    </w:p>
+    <w:p>
+      <w:pPr>
+        <w:jc w:val="both"/>
+      </w:pPr>
+      <w:r>
+        <w:fldChar w:fldCharType="end"/>
+      </w:r>
+    </w:p>
+    <w:p>
+      <w:pPr>
+        <w:pStyle w:val="Heading1"/>
+        <w:jc w:val="both"/>
+      </w:pPr>
+      <w:r>
+        <w:br w:type="page"/>
+      </w:r>
+      <w:bookmarkStart w:id="1" w:name="_Toc2349845"/>
+      <w:proofErr w:type="gramStart"/>
+      <w:r>
+        <w:lastRenderedPageBreak/>
+        <w:t>i</w:t>
+      </w:r>
+      <w:r>
+        <w:t>i</w:t>
+      </w:r>
+      <w:proofErr w:type="gramEnd"/>
+      <w:r>
+        <w:t xml:space="preserve"> - </w:t>
+      </w:r>
+      <w:r>
+        <w:t>Table of Figures</w:t>
+      </w:r>
+      <w:bookmarkEnd w:id="1"/>
+    </w:p>
+    <w:p>
+      <w:pPr>
+        <w:pStyle w:val="TableofFigures"/>
+        <w:tabs>
+          <w:tab w:val="right" w:leader="dot" w:pos="7831"/>
+        </w:tabs>
+        <w:jc w:val="both"/>
+        <w:rPr>
+          <w:rFonts w:asciiTheme="minorHAnsi" w:eastAsiaTheme="minorEastAsia" w:hAnsiTheme="minorHAnsi" w:cstheme="minorBidi"/>
+          <w:noProof/>
+          <w:sz w:val="22"/>
+          <w:szCs w:val="22"/>
+          <w:lang w:eastAsia="en-GB"/>
+        </w:rPr>
+      </w:pPr>
       <w:r>
         <w:fldChar w:fldCharType="begin"/>
       </w:r>
       <w:r>
+        <w:instrText xml:space="preserve"> TOC \h \z \c "Figure" </w:instrText>
+      </w:r>
+      <w:r>
+        <w:fldChar w:fldCharType="separate"/>
+      </w:r>
+      <w:hyperlink w:anchor="_Toc16839" w:history="1">
+        <w:r>
+          <w:rPr>
+            <w:rStyle w:val="Hyperlink"/>
+            <w:noProof/>
+          </w:rPr>
+          <w:t>Figure 1 – map thang</w:t>
+        </w:r>
+        <w:r>
+          <w:rPr>
+            <w:noProof/>
+            <w:webHidden/>
+          </w:rPr>
+          <w:tab/>
+        </w:r>
+        <w:r>
+          <w:rPr>
+            <w:noProof/>
+            <w:webHidden/>
+          </w:rPr>
+          <w:fldChar w:fldCharType="begin"/>
+        </w:r>
+        <w:r>
+          <w:rPr>
+            <w:noProof/>
+            <w:webHidden/>
+          </w:rPr>
+          <w:instrText xml:space="preserve"> PAGEREF _Toc16839 \h </w:instrText>
+        </w:r>
+        <w:r>
+          <w:rPr>
+            <w:noProof/>
+            <w:webHidden/>
+          </w:rPr>
+        </w:r>
+        <w:r>
+          <w:rPr>
+            <w:noProof/>
+            <w:webHidden/>
+          </w:rPr>
+          <w:fldChar w:fldCharType="separate"/>
+        </w:r>
+        <w:r>
+          <w:rPr>
+            <w:noProof/>
+            <w:webHidden/>
+          </w:rPr>
+          <w:t>iv</w:t>
+        </w:r>
+        <w:r>
+          <w:rPr>
+            <w:noProof/>
+            <w:webHidden/>
+          </w:rPr>
+          <w:fldChar w:fldCharType="end"/>
+        </w:r>
+      </w:hyperlink>
+    </w:p>
+    <w:p>
+      <w:pPr>
+        <w:jc w:val="both"/>
+      </w:pPr>
+      <w:r>
+        <w:fldChar w:fldCharType="end"/>
+      </w:r>
+    </w:p>
+    <w:p>
+      <w:pPr>
+        <w:pStyle w:val="Heading1"/>
+        <w:jc w:val="both"/>
+      </w:pPr>
+      <w:r>
+        <w:br w:type="page"/>
+      </w:r>
+      <w:bookmarkStart w:id="2" w:name="_Toc2349846"/>
+      <w:proofErr w:type="gramStart"/>
+      <w:r>
+        <w:lastRenderedPageBreak/>
+        <w:t>i</w:t>
+      </w:r>
+      <w:r>
+        <w:t>i</w:t>
+      </w:r>
+      <w:r>
+        <w:t>i</w:t>
+      </w:r>
+      <w:proofErr w:type="gramEnd"/>
+      <w:r>
+        <w:t xml:space="preserve"> - </w:t>
+      </w:r>
+      <w:r>
+        <w:t xml:space="preserve">Table of </w:t>
+      </w:r>
+      <w:r>
+        <w:t>Tables</w:t>
+      </w:r>
+      <w:bookmarkEnd w:id="2"/>
+    </w:p>
+    <w:p>
+      <w:pPr>
+        <w:pStyle w:val="TableofFigures"/>
+        <w:tabs>
+          <w:tab w:val="right" w:leader="dot" w:pos="7831"/>
+        </w:tabs>
+        <w:jc w:val="both"/>
+        <w:rPr>
+          <w:rFonts w:asciiTheme="minorHAnsi" w:eastAsiaTheme="minorEastAsia" w:hAnsiTheme="minorHAnsi" w:cstheme="minorBidi"/>
+          <w:noProof/>
+          <w:sz w:val="22"/>
+          <w:szCs w:val="22"/>
+          <w:lang w:eastAsia="en-GB"/>
+        </w:rPr>
+      </w:pPr>
+      <w:r>
+        <w:fldChar w:fldCharType="begin"/>
+      </w:r>
+      <w:r>
         <w:instrText xml:space="preserve"> TOC \h \z \c "Table" </w:instrText>
       </w:r>
       <w:r>
@@ -1527,11 +1868,17 @@
       </w:hyperlink>
     </w:p>
     <w:p>
+      <w:pPr>
+        <w:jc w:val="both"/>
+      </w:pPr>
       <w:r>
         <w:fldChar w:fldCharType="end"/>
       </w:r>
     </w:p>
     <w:p>
+      <w:pPr>
+        <w:jc w:val="both"/>
+      </w:pPr>
       <w:r>
         <w:tab/>
       </w:r>
@@ -1539,13 +1886,25 @@
     <w:p>
       <w:pPr>
         <w:pStyle w:val="Heading1"/>
+        <w:jc w:val="both"/>
       </w:pPr>
       <w:r>
         <w:br w:type="page"/>
       </w:r>
-      <w:bookmarkStart w:id="3" w:name="_Toc17440"/>
+      <w:bookmarkStart w:id="3" w:name="_Toc2349847"/>
+      <w:proofErr w:type="gramStart"/>
       <w:r>
         <w:lastRenderedPageBreak/>
+        <w:t>i</w:t>
+      </w:r>
+      <w:r>
+        <w:t>v</w:t>
+      </w:r>
+      <w:proofErr w:type="gramEnd"/>
+      <w:r>
+        <w:t xml:space="preserve"> - </w:t>
+      </w:r>
+      <w:r>
         <w:t>Acknowledgements</w:t>
       </w:r>
       <w:bookmarkEnd w:id="3"/>
@@ -1553,6 +1912,22 @@
     <w:p>
       <w:pPr>
         <w:spacing w:line="240" w:lineRule="auto"/>
+        <w:jc w:val="both"/>
+      </w:pPr>
+      <w:r>
+        <w:t>Thanks to google and caffeine</w:t>
+      </w:r>
+    </w:p>
+    <w:p>
+      <w:pPr>
+        <w:spacing w:line="240" w:lineRule="auto"/>
+        <w:jc w:val="both"/>
+      </w:pPr>
+    </w:p>
+    <w:p>
+      <w:pPr>
+        <w:spacing w:line="240" w:lineRule="auto"/>
+        <w:jc w:val="both"/>
         <w:rPr>
           <w:rFonts w:cs="Arial"/>
           <w:b/>
@@ -1569,36 +1944,57 @@
     <w:p>
       <w:pPr>
         <w:pStyle w:val="Heading1"/>
-      </w:pPr>
-      <w:bookmarkStart w:id="4" w:name="_Toc17441"/>
+        <w:jc w:val="both"/>
+      </w:pPr>
+      <w:bookmarkStart w:id="4" w:name="_Toc2349848"/>
       <w:r>
         <w:lastRenderedPageBreak/>
+        <w:t xml:space="preserve">v - </w:t>
+      </w:r>
+      <w:r>
         <w:t>Abstract</w:t>
       </w:r>
       <w:bookmarkEnd w:id="4"/>
     </w:p>
-    <w:p/>
+    <w:p>
+      <w:pPr>
+        <w:jc w:val="both"/>
+      </w:pPr>
+    </w:p>
     <w:p>
       <w:pPr>
         <w:pStyle w:val="Heading1"/>
+        <w:jc w:val="both"/>
       </w:pPr>
       <w:r>
         <w:br w:type="page"/>
       </w:r>
-      <w:bookmarkStart w:id="5" w:name="_Toc17442"/>
+      <w:bookmarkStart w:id="5" w:name="_Toc2349849"/>
+      <w:proofErr w:type="gramStart"/>
       <w:r>
         <w:lastRenderedPageBreak/>
+        <w:t>vi</w:t>
+      </w:r>
+      <w:proofErr w:type="gramEnd"/>
+      <w:r>
+        <w:t xml:space="preserve"> - </w:t>
+      </w:r>
+      <w:r>
         <w:t>Abbreviations, Symbols and Notation</w:t>
       </w:r>
       <w:bookmarkEnd w:id="5"/>
     </w:p>
     <w:p>
+      <w:pPr>
+        <w:jc w:val="both"/>
+      </w:pPr>
       <w:r>
         <w:t>If required</w:t>
       </w:r>
     </w:p>
     <w:p>
       <w:pPr>
+        <w:jc w:val="both"/>
         <w:rPr>
           <w:rFonts w:cs="Arial"/>
           <w:b/>
@@ -1611,6 +2007,7 @@
     </w:p>
     <w:p>
       <w:pPr>
+        <w:jc w:val="both"/>
         <w:sectPr>
           <w:headerReference w:type="default" r:id="rId9"/>
           <w:footerReference w:type="default" r:id="rId10"/>
@@ -1625,91 +2022,339 @@
     <w:p>
       <w:pPr>
         <w:pStyle w:val="Heading1"/>
-      </w:pPr>
-      <w:bookmarkStart w:id="6" w:name="_Toc17443"/>
+        <w:jc w:val="both"/>
+      </w:pPr>
+      <w:bookmarkStart w:id="6" w:name="_Toc2349850"/>
       <w:r>
         <w:lastRenderedPageBreak/>
+        <w:t xml:space="preserve">1 - </w:t>
+      </w:r>
+      <w:r>
         <w:t>Introduction</w:t>
       </w:r>
       <w:bookmarkEnd w:id="6"/>
     </w:p>
     <w:p>
       <w:pPr>
+        <w:pStyle w:val="Heading2"/>
+        <w:jc w:val="both"/>
+      </w:pPr>
+      <w:bookmarkStart w:id="7" w:name="_Toc2349851"/>
+      <w:r>
+        <w:t xml:space="preserve">1.1 - </w:t>
+      </w:r>
+      <w:r>
+        <w:t>The problem with games</w:t>
+      </w:r>
+      <w:bookmarkEnd w:id="7"/>
+    </w:p>
+    <w:p>
+      <w:pPr>
+        <w:jc w:val="both"/>
+        <w:rPr>
+          <w:lang w:eastAsia="en-GB"/>
+        </w:rPr>
+      </w:pPr>
+      <w:r>
+        <w:rPr>
+          <w:lang w:eastAsia="en-GB"/>
+        </w:rPr>
+        <w:t>Music has always been an integral part of most art forms, from plays to blockbuster movies. When used effectively it can greatly influence how the composer wants the audience feel at any specific moment, for example in theatrical production the composer may make the music swell when a characters finally overcomes an obstacle, or become sombre when a character dies. Video games are no exception to this, but with one very important difference, the composer has no idea when a specific action will happen in the game, in essence they can’t make you press the start button.</w:t>
+      </w:r>
+    </w:p>
+    <w:p>
+      <w:pPr>
+        <w:jc w:val="both"/>
+      </w:pPr>
+      <w:r>
+        <w:rPr>
+          <w:lang w:eastAsia="en-GB"/>
+        </w:rPr>
+        <w:t>However, t</w:t>
+      </w:r>
+      <w:r>
+        <w:rPr>
+          <w:lang w:eastAsia="en-GB"/>
+        </w:rPr>
+        <w:t xml:space="preserve">he vast majority of today's games </w:t>
+      </w:r>
+      <w:r>
+        <w:rPr>
+          <w:lang w:eastAsia="en-GB"/>
+        </w:rPr>
+        <w:t xml:space="preserve">still </w:t>
+      </w:r>
+      <w:r>
+        <w:rPr>
+          <w:lang w:eastAsia="en-GB"/>
+        </w:rPr>
+        <w:t>rely on pre</w:t>
+      </w:r>
+      <w:r>
+        <w:rPr>
+          <w:lang w:eastAsia="en-GB"/>
+        </w:rPr>
+        <w:t>composed</w:t>
+      </w:r>
+      <w:r>
+        <w:rPr>
+          <w:lang w:eastAsia="en-GB"/>
+        </w:rPr>
+        <w:t xml:space="preserve"> music</w:t>
+      </w:r>
+      <w:r>
+        <w:rPr>
+          <w:lang w:eastAsia="en-GB"/>
+        </w:rPr>
+        <w:t>al assets</w:t>
+      </w:r>
+      <w:r>
+        <w:rPr>
+          <w:lang w:eastAsia="en-GB"/>
+        </w:rPr>
+        <w:t xml:space="preserve">. </w:t>
+      </w:r>
+      <w:r>
+        <w:rPr>
+          <w:lang w:eastAsia="en-GB"/>
+        </w:rPr>
+        <w:t>Something clearly has to be done differently so that a game’s music in sync with what is happening in the game. It would be fairly jarring for a player if the main character died and the music did not change to reflect this, or if a player took too long in a specific part of the game and the audio file ra</w:t>
+      </w:r>
+      <w:r>
+        <w:rPr>
+          <w:lang w:eastAsia="en-GB"/>
+        </w:rPr>
+        <w:t xml:space="preserve">ns its course, the game </w:t>
+      </w:r>
+      <w:r>
+        <w:rPr>
+          <w:lang w:eastAsia="en-GB"/>
+        </w:rPr>
+        <w:t xml:space="preserve">would </w:t>
+      </w:r>
+      <w:r>
+        <w:rPr>
+          <w:lang w:eastAsia="en-GB"/>
+        </w:rPr>
+        <w:t xml:space="preserve">then have to either play it again, play a different song, or just stop playing music. Obviously if a player plays a game for long enough they will encounter all the available music that it has to offer which </w:t>
+      </w:r>
+      <w:r>
+        <w:rPr>
+          <w:lang w:eastAsia="en-GB"/>
+        </w:rPr>
+        <w:t xml:space="preserve">would </w:t>
+      </w:r>
+      <w:r>
+        <w:rPr>
+          <w:lang w:eastAsia="en-GB"/>
+        </w:rPr>
+        <w:t>eventually get boring.</w:t>
+      </w:r>
+    </w:p>
+    <w:p>
+      <w:pPr>
+        <w:pStyle w:val="Heading2"/>
+        <w:jc w:val="both"/>
+      </w:pPr>
+      <w:bookmarkStart w:id="8" w:name="_Toc2349852"/>
+      <w:r>
+        <w:t xml:space="preserve">1.2 - </w:t>
+      </w:r>
+      <w:r>
+        <w:t>Conventional Methods</w:t>
+      </w:r>
+      <w:bookmarkEnd w:id="8"/>
+    </w:p>
+    <w:p>
+      <w:pPr>
+        <w:jc w:val="both"/>
+      </w:pPr>
+      <w:r>
+        <w:rPr>
+          <w:lang w:eastAsia="en-GB"/>
+        </w:rPr>
+        <w:t xml:space="preserve">One way around this problem is to </w:t>
+      </w:r>
+      <w:r>
+        <w:rPr>
+          <w:lang w:eastAsia="en-GB"/>
+        </w:rPr>
+        <w:t xml:space="preserve">allow the game to directly influence what music is being played. One method is called </w:t>
+      </w:r>
+      <w:r>
+        <w:rPr>
+          <w:lang w:eastAsia="en-GB"/>
+        </w:rPr>
+        <w:t>‘</w:t>
+      </w:r>
+      <w:r>
+        <w:t>Horizontal resequencing</w:t>
+      </w:r>
+      <w:r>
+        <w:t xml:space="preserve">’, this is when once piece </w:t>
+      </w:r>
+      <w:r>
+        <w:t xml:space="preserve">of music is switched for another when a specific event occurs in the game </w:t>
+      </w:r>
+      <w:r>
+        <w:fldChar w:fldCharType="begin"/>
+      </w:r>
+      <w:r>
+        <w:instrText>ADDIN RW.CITE{{doc:5c795972e4b093df3cbef11e Phillips,Winifred 2016}}</w:instrText>
+      </w:r>
+      <w:r>
+        <w:fldChar w:fldCharType="separate"/>
+      </w:r>
+      <w:r>
+        <w:rPr>
+          <w:rFonts w:cs="Arial"/>
+          <w:bCs/>
+          <w:lang w:val="en-US"/>
+        </w:rPr>
+        <w:t>(Phillips 2016)</w:t>
+      </w:r>
+      <w:r>
+        <w:fldChar w:fldCharType="end"/>
+      </w:r>
+      <w:r>
+        <w:t>. For example, if the player is exploring a cave the cave theme may play, but if they are attacked by an enemy the music could change to the combat theme</w:t>
+      </w:r>
+      <w:bookmarkStart w:id="9" w:name="_GoBack"/>
+      <w:bookmarkEnd w:id="9"/>
+    </w:p>
+    <w:p>
+      <w:pPr>
+        <w:jc w:val="both"/>
+      </w:pPr>
+    </w:p>
+    <w:p>
+      <w:pPr>
+        <w:jc w:val="both"/>
+      </w:pPr>
+    </w:p>
+    <w:p>
+      <w:pPr>
+        <w:jc w:val="both"/>
+      </w:pPr>
+      <w:r>
+        <w:t>Composer composes, but player both is audience and performer</w:t>
+      </w:r>
+    </w:p>
+    <w:p>
+      <w:pPr>
+        <w:jc w:val="both"/>
+      </w:pPr>
+      <w:r>
+        <w:t xml:space="preserve">Every </w:t>
+      </w:r>
+      <w:proofErr w:type="spellStart"/>
+      <w:r>
+        <w:t>playthough</w:t>
+      </w:r>
+      <w:proofErr w:type="spellEnd"/>
+      <w:r>
+        <w:t xml:space="preserve"> of a game will be different</w:t>
+      </w:r>
+    </w:p>
+    <w:p>
+      <w:pPr>
+        <w:jc w:val="both"/>
+      </w:pPr>
+    </w:p>
+    <w:p>
+      <w:pPr>
+        <w:jc w:val="both"/>
+      </w:pPr>
+      <w:r>
+        <w:lastRenderedPageBreak/>
+        <w:t>Video game soundtracks have to be made differently</w:t>
+      </w:r>
+    </w:p>
+    <w:p>
+      <w:pPr>
+        <w:jc w:val="both"/>
+      </w:pPr>
+      <w:r>
+        <w:rPr>
+          <w:highlight w:val="yellow"/>
+        </w:rPr>
+        <w:t>Horizontal resequencing</w:t>
+      </w:r>
+    </w:p>
+    <w:p>
+      <w:pPr>
+        <w:jc w:val="both"/>
+      </w:pPr>
+    </w:p>
+    <w:p>
+      <w:pPr>
+        <w:jc w:val="both"/>
+      </w:pPr>
+      <w:r>
+        <w:rPr>
+          <w:highlight w:val="yellow"/>
+        </w:rPr>
+        <w:t xml:space="preserve">Vertical </w:t>
+      </w:r>
+      <w:proofErr w:type="spellStart"/>
+      <w:r>
+        <w:rPr>
+          <w:highlight w:val="yellow"/>
+        </w:rPr>
+        <w:t>reorchestration</w:t>
+      </w:r>
+      <w:proofErr w:type="spellEnd"/>
+    </w:p>
+    <w:p>
+      <w:pPr>
+        <w:jc w:val="both"/>
+      </w:pPr>
+    </w:p>
+    <w:p>
+      <w:pPr>
+        <w:pStyle w:val="Heading2"/>
+        <w:jc w:val="both"/>
+      </w:pPr>
+      <w:bookmarkStart w:id="10" w:name="_Toc2349853"/>
+      <w:r>
+        <w:t>Procedural Music</w:t>
+      </w:r>
+      <w:bookmarkEnd w:id="10"/>
+    </w:p>
+    <w:p>
+      <w:pPr>
+        <w:jc w:val="both"/>
+      </w:pPr>
+    </w:p>
+    <w:p>
+      <w:pPr>
+        <w:jc w:val="both"/>
+      </w:pPr>
+      <w:r>
+        <w:rPr>
+          <w:lang w:eastAsia="en-GB"/>
+        </w:rPr>
+        <w:t>Generative music is when the game itself creates the various melodies or rhythms. This type of algorithmic ensures that the music will be different every time the game is played, and will continue to be different. This type of music is generally kept for ambient background music, as it lends itself quite well to this genre. However it's not overly used in games when the music has to take the forefront, and drive the intended mood of the game.</w:t>
+      </w:r>
+    </w:p>
+    <w:p>
+      <w:pPr>
+        <w:jc w:val="both"/>
+      </w:pPr>
+    </w:p>
+    <w:p>
+      <w:pPr>
         <w:spacing w:line="240" w:lineRule="auto"/>
-      </w:pPr>
-      <w:r>
-        <w:t xml:space="preserve">Composer </w:t>
-      </w:r>
-      <w:proofErr w:type="spellStart"/>
-      <w:proofErr w:type="gramStart"/>
-      <w:r>
-        <w:t>cant</w:t>
-      </w:r>
-      <w:proofErr w:type="spellEnd"/>
-      <w:proofErr w:type="gramEnd"/>
-      <w:r>
-        <w:t xml:space="preserve"> make you press start</w:t>
+        <w:jc w:val="both"/>
+      </w:pPr>
+      <w:r>
+        <w:t>Indeterminate music:</w:t>
       </w:r>
     </w:p>
     <w:p>
       <w:pPr>
         <w:spacing w:line="240" w:lineRule="auto"/>
-      </w:pPr>
-    </w:p>
-    <w:p>
-      <w:pPr>
-        <w:spacing w:line="240" w:lineRule="auto"/>
-      </w:pPr>
-      <w:proofErr w:type="gramStart"/>
-      <w:r>
-        <w:t>Cant</w:t>
-      </w:r>
-      <w:proofErr w:type="gramEnd"/>
-      <w:r>
-        <w:t xml:space="preserve"> properly sync up music to what the player is doing</w:t>
-      </w:r>
-    </w:p>
-    <w:p>
-      <w:pPr>
-        <w:spacing w:line="240" w:lineRule="auto"/>
-      </w:pPr>
-    </w:p>
-    <w:p>
-      <w:pPr>
-        <w:spacing w:line="240" w:lineRule="auto"/>
-      </w:pPr>
-      <w:proofErr w:type="spellStart"/>
-      <w:proofErr w:type="gramStart"/>
-      <w:r>
-        <w:t>Cant</w:t>
-      </w:r>
-      <w:proofErr w:type="spellEnd"/>
-      <w:proofErr w:type="gramEnd"/>
-      <w:r>
-        <w:t xml:space="preserve"> make the music swell as you complete a heard level</w:t>
-      </w:r>
-    </w:p>
-    <w:p>
-      <w:pPr>
-        <w:spacing w:line="240" w:lineRule="auto"/>
-      </w:pPr>
-    </w:p>
-    <w:p>
-      <w:pPr>
-        <w:spacing w:line="240" w:lineRule="auto"/>
-      </w:pPr>
-    </w:p>
-    <w:p>
-      <w:pPr>
-        <w:spacing w:line="240" w:lineRule="auto"/>
-      </w:pPr>
-      <w:r>
-        <w:t>Indeterminate music:</w:t>
-      </w:r>
-    </w:p>
-    <w:p>
-      <w:pPr>
-        <w:spacing w:line="240" w:lineRule="auto"/>
+        <w:jc w:val="both"/>
       </w:pPr>
       <w:r>
         <w:t>Chance music</w:t>
@@ -1723,6 +2368,7 @@
           <w:numId w:val="1"/>
         </w:numPr>
         <w:spacing w:line="240" w:lineRule="auto"/>
+        <w:jc w:val="both"/>
       </w:pPr>
       <w:r>
         <w:t>As the music is being produced the notes are generated randomly</w:t>
@@ -1736,6 +2382,7 @@
           <w:numId w:val="1"/>
         </w:numPr>
         <w:spacing w:line="240" w:lineRule="auto"/>
+        <w:jc w:val="both"/>
       </w:pPr>
       <w:r>
         <w:t>Although performed the same</w:t>
@@ -1749,6 +2396,7 @@
           <w:numId w:val="1"/>
         </w:numPr>
         <w:spacing w:line="240" w:lineRule="auto"/>
+        <w:jc w:val="both"/>
       </w:pPr>
       <w:r>
         <w:rPr>
@@ -1760,11 +2408,13 @@
     <w:p>
       <w:pPr>
         <w:spacing w:line="240" w:lineRule="auto"/>
+        <w:jc w:val="both"/>
       </w:pPr>
     </w:p>
     <w:p>
       <w:pPr>
         <w:spacing w:line="240" w:lineRule="auto"/>
+        <w:jc w:val="both"/>
       </w:pPr>
       <w:proofErr w:type="spellStart"/>
       <w:r>
@@ -1783,6 +2433,7 @@
           <w:numId w:val="3"/>
         </w:numPr>
         <w:spacing w:line="240" w:lineRule="auto"/>
+        <w:jc w:val="both"/>
       </w:pPr>
       <w:r>
         <w:t>Premade music, performed randomly</w:t>
@@ -1796,6 +2447,7 @@
           <w:numId w:val="3"/>
         </w:numPr>
         <w:spacing w:line="240" w:lineRule="auto"/>
+        <w:jc w:val="both"/>
       </w:pPr>
       <w:r>
         <w:rPr>
@@ -1807,114 +2459,103 @@
     <w:p>
       <w:pPr>
         <w:spacing w:line="240" w:lineRule="auto"/>
+        <w:jc w:val="both"/>
       </w:pPr>
     </w:p>
     <w:p>
       <w:pPr>
         <w:spacing w:line="240" w:lineRule="auto"/>
+        <w:jc w:val="both"/>
       </w:pPr>
     </w:p>
     <w:p>
       <w:pPr>
         <w:spacing w:line="240" w:lineRule="auto"/>
-      </w:pPr>
-      <w:r>
-        <w:t>Composer composes, but player both is audience and performer</w:t>
-      </w:r>
-    </w:p>
-    <w:p>
-      <w:pPr>
-        <w:pStyle w:val="ListParagraph"/>
-        <w:numPr>
-          <w:ilvl w:val="0"/>
-          <w:numId w:val="4"/>
-        </w:numPr>
+        <w:jc w:val="both"/>
+      </w:pPr>
+    </w:p>
+    <w:p>
+      <w:pPr>
         <w:spacing w:line="240" w:lineRule="auto"/>
-      </w:pPr>
-      <w:r>
-        <w:t xml:space="preserve">Every </w:t>
-      </w:r>
-      <w:proofErr w:type="spellStart"/>
-      <w:r>
-        <w:t>playthough</w:t>
-      </w:r>
-      <w:proofErr w:type="spellEnd"/>
-      <w:r>
-        <w:t xml:space="preserve"> of a game will be different</w:t>
-      </w:r>
+        <w:jc w:val="both"/>
+      </w:pPr>
     </w:p>
     <w:p>
       <w:pPr>
         <w:spacing w:line="240" w:lineRule="auto"/>
-      </w:pPr>
+        <w:jc w:val="both"/>
+      </w:pPr>
+      <w:r>
+        <w:t>The only way to accurately experience a games soundtrack is to play the game</w:t>
+      </w:r>
     </w:p>
     <w:p>
       <w:pPr>
         <w:spacing w:line="240" w:lineRule="auto"/>
-      </w:pPr>
-      <w:r>
-        <w:t>Video game soundtracks have to be made differently</w:t>
-      </w:r>
+        <w:jc w:val="both"/>
+      </w:pPr>
     </w:p>
     <w:p>
       <w:pPr>
         <w:spacing w:line="240" w:lineRule="auto"/>
-      </w:pPr>
-      <w:r>
-        <w:rPr>
-          <w:highlight w:val="yellow"/>
-        </w:rPr>
-        <w:t>Horizontal resequencing</w:t>
+        <w:jc w:val="both"/>
+      </w:pPr>
+      <w:r>
+        <w:t>Will alter generated themes on the fly, depending on how the game plays (thematic elements)</w:t>
       </w:r>
     </w:p>
     <w:p>
       <w:pPr>
         <w:spacing w:line="240" w:lineRule="auto"/>
-      </w:pPr>
+        <w:jc w:val="both"/>
+      </w:pPr>
+      <w:r>
+        <w:t>Could have composer input a precomposed theme, then the program will then alter this as need be</w:t>
+      </w:r>
     </w:p>
     <w:p>
       <w:pPr>
         <w:spacing w:line="240" w:lineRule="auto"/>
-      </w:pPr>
-      <w:r>
-        <w:rPr>
-          <w:highlight w:val="yellow"/>
-        </w:rPr>
-        <w:t xml:space="preserve">Vertical </w:t>
-      </w:r>
-      <w:proofErr w:type="spellStart"/>
-      <w:r>
-        <w:rPr>
-          <w:highlight w:val="yellow"/>
-        </w:rPr>
-        <w:t>reorchestration</w:t>
-      </w:r>
-      <w:proofErr w:type="spellEnd"/>
+        <w:jc w:val="both"/>
+      </w:pPr>
+      <w:r>
+        <w:t>Procedural Content is best when directed by human made content</w:t>
+      </w:r>
     </w:p>
     <w:p>
       <w:pPr>
         <w:spacing w:line="240" w:lineRule="auto"/>
+        <w:jc w:val="both"/>
       </w:pPr>
     </w:p>
     <w:p>
       <w:pPr>
         <w:spacing w:line="240" w:lineRule="auto"/>
+        <w:jc w:val="both"/>
       </w:pPr>
     </w:p>
     <w:p>
       <w:pPr>
         <w:spacing w:line="240" w:lineRule="auto"/>
-      </w:pPr>
-      <w:r>
-        <w:t>The only way to accurately experience a games soundtrack is to play the game</w:t>
-      </w:r>
-      <w:bookmarkStart w:id="7" w:name="_GoBack"/>
-      <w:bookmarkEnd w:id="7"/>
+        <w:jc w:val="both"/>
+      </w:pPr>
+      <w:hyperlink r:id="rId11" w:history="1">
+        <w:r>
+          <w:rPr>
+            <w:rStyle w:val="Hyperlink"/>
+          </w:rPr>
+          <w:t>https://link-springer-com.libproxy.abertay.ac.uk/book/10.1007%2F978-3-211-75540-2</w:t>
+        </w:r>
+      </w:hyperlink>
     </w:p>
     <w:p>
       <w:pPr>
         <w:spacing w:line="240" w:lineRule="auto"/>
-      </w:pPr>
+        <w:jc w:val="both"/>
+      </w:pPr>
+      <w:r>
+        <w:t>https://dl-acm-org.libproxy.abertay.ac.uk/citation.cfm?doid=2798084.2749466</w:t>
+      </w:r>
       <w:r>
         <w:br w:type="page"/>
       </w:r>
@@ -1922,17 +2563,22 @@
     <w:p>
       <w:pPr>
         <w:pStyle w:val="Heading1"/>
-      </w:pPr>
-      <w:bookmarkStart w:id="8" w:name="_Toc17444"/>
+        <w:jc w:val="both"/>
+      </w:pPr>
+      <w:bookmarkStart w:id="11" w:name="_Toc2349854"/>
       <w:r>
         <w:lastRenderedPageBreak/>
+        <w:t xml:space="preserve">2 - </w:t>
+      </w:r>
+      <w:r>
         <w:t>Literature Review</w:t>
       </w:r>
-      <w:bookmarkEnd w:id="8"/>
+      <w:bookmarkEnd w:id="11"/>
     </w:p>
     <w:p>
       <w:pPr>
         <w:spacing w:line="240" w:lineRule="auto"/>
+        <w:jc w:val="both"/>
       </w:pPr>
       <w:r>
         <w:br w:type="page"/>
@@ -1941,17 +2587,22 @@
     <w:p>
       <w:pPr>
         <w:pStyle w:val="Heading1"/>
-      </w:pPr>
-      <w:bookmarkStart w:id="9" w:name="_Toc17445"/>
+        <w:jc w:val="both"/>
+      </w:pPr>
+      <w:bookmarkStart w:id="12" w:name="_Toc2349855"/>
       <w:r>
         <w:lastRenderedPageBreak/>
+        <w:t xml:space="preserve">3 - </w:t>
+      </w:r>
+      <w:r>
         <w:t>Methodology</w:t>
       </w:r>
-      <w:bookmarkEnd w:id="9"/>
+      <w:bookmarkEnd w:id="12"/>
     </w:p>
     <w:p>
       <w:pPr>
         <w:spacing w:line="240" w:lineRule="auto"/>
+        <w:jc w:val="both"/>
       </w:pPr>
       <w:r>
         <w:br w:type="page"/>
@@ -1960,17 +2611,22 @@
     <w:p>
       <w:pPr>
         <w:pStyle w:val="Heading1"/>
-      </w:pPr>
-      <w:bookmarkStart w:id="10" w:name="_Toc17446"/>
+        <w:jc w:val="both"/>
+      </w:pPr>
+      <w:bookmarkStart w:id="13" w:name="_Toc2349856"/>
       <w:r>
         <w:lastRenderedPageBreak/>
+        <w:t xml:space="preserve">4 - </w:t>
+      </w:r>
+      <w:r>
         <w:t>Results</w:t>
       </w:r>
-      <w:bookmarkEnd w:id="10"/>
+      <w:bookmarkEnd w:id="13"/>
     </w:p>
     <w:p>
       <w:pPr>
         <w:spacing w:line="240" w:lineRule="auto"/>
+        <w:jc w:val="both"/>
       </w:pPr>
       <w:r>
         <w:br w:type="page"/>
@@ -1979,17 +2635,22 @@
     <w:p>
       <w:pPr>
         <w:pStyle w:val="Heading1"/>
-      </w:pPr>
-      <w:bookmarkStart w:id="11" w:name="_Toc17447"/>
+        <w:jc w:val="both"/>
+      </w:pPr>
+      <w:bookmarkStart w:id="14" w:name="_Toc2349857"/>
       <w:r>
         <w:lastRenderedPageBreak/>
+        <w:t xml:space="preserve">5 - </w:t>
+      </w:r>
+      <w:r>
         <w:t>Discussion</w:t>
       </w:r>
-      <w:bookmarkEnd w:id="11"/>
+      <w:bookmarkEnd w:id="14"/>
     </w:p>
     <w:p>
       <w:pPr>
         <w:spacing w:line="240" w:lineRule="auto"/>
+        <w:jc w:val="both"/>
       </w:pPr>
       <w:r>
         <w:br w:type="page"/>
@@ -1998,68 +2659,152 @@
     <w:p>
       <w:pPr>
         <w:pStyle w:val="Heading1"/>
-      </w:pPr>
-      <w:bookmarkStart w:id="12" w:name="_Toc17448"/>
+        <w:jc w:val="both"/>
+      </w:pPr>
+      <w:bookmarkStart w:id="15" w:name="_Toc2349858"/>
       <w:r>
         <w:lastRenderedPageBreak/>
+        <w:t xml:space="preserve">6 - </w:t>
+      </w:r>
+      <w:r>
         <w:t>Conclusion</w:t>
       </w:r>
-      <w:bookmarkEnd w:id="12"/>
-    </w:p>
-    <w:p/>
-    <w:p/>
+      <w:bookmarkEnd w:id="15"/>
+    </w:p>
+    <w:p>
+      <w:pPr>
+        <w:jc w:val="both"/>
+      </w:pPr>
+    </w:p>
+    <w:p>
+      <w:pPr>
+        <w:jc w:val="both"/>
+      </w:pPr>
+    </w:p>
     <w:p>
       <w:pPr>
         <w:pStyle w:val="Heading1"/>
+        <w:jc w:val="both"/>
       </w:pPr>
       <w:r>
         <w:br w:type="page"/>
       </w:r>
-      <w:bookmarkStart w:id="13" w:name="_Toc17449"/>
+      <w:bookmarkStart w:id="16" w:name="_Toc2349859"/>
       <w:r>
         <w:lastRenderedPageBreak/>
+        <w:t xml:space="preserve">7 - </w:t>
+      </w:r>
+      <w:r>
         <w:t>Appendices</w:t>
       </w:r>
-      <w:bookmarkEnd w:id="13"/>
+      <w:bookmarkEnd w:id="16"/>
     </w:p>
     <w:p>
       <w:pPr>
         <w:pStyle w:val="Heading1"/>
+        <w:jc w:val="both"/>
       </w:pPr>
       <w:r>
         <w:br w:type="page"/>
       </w:r>
-      <w:bookmarkStart w:id="14" w:name="_Toc17450"/>
+      <w:bookmarkStart w:id="17" w:name="_Toc2349860"/>
       <w:r>
         <w:lastRenderedPageBreak/>
+        <w:t xml:space="preserve">8 - </w:t>
+      </w:r>
+      <w:r>
         <w:t>List of References</w:t>
       </w:r>
-      <w:bookmarkEnd w:id="14"/>
-    </w:p>
-    <w:p/>
+      <w:bookmarkEnd w:id="17"/>
+    </w:p>
+    <w:p>
+      <w:pPr>
+        <w:pStyle w:val="NormalWeb"/>
+        <w:rPr>
+          <w:rFonts w:ascii="Arial" w:hAnsi="Arial" w:cs="Arial"/>
+        </w:rPr>
+      </w:pPr>
+      <w:r>
+        <w:fldChar w:fldCharType="begin"/>
+      </w:r>
+      <w:r>
+        <w:instrText>ADDIN RW.BIB</w:instrText>
+      </w:r>
+      <w:r>
+        <w:fldChar w:fldCharType="separate"/>
+      </w:r>
+      <w:r>
+        <w:rPr>
+          <w:rFonts w:ascii="Arial" w:hAnsi="Arial" w:cs="Arial"/>
+        </w:rPr>
+        <w:t xml:space="preserve">PHILLIPS, W., 2016-last update, Music Game Plan: Tactics for the Video Game Composer (Part One). Available: </w:t>
+      </w:r>
+      <w:hyperlink r:id="rId12" w:tgtFrame="_blank" w:history="1">
+        <w:r>
+          <w:rPr>
+            <w:rStyle w:val="Hyperlink"/>
+            <w:rFonts w:ascii="Arial" w:hAnsi="Arial" w:cs="Arial"/>
+          </w:rPr>
+          <w:t>https://winifredphillips.wordpress.com/2016/10/04/music-game-plan-tactics-for-the-video-game-composer-part-one/</w:t>
+        </w:r>
+      </w:hyperlink>
+      <w:r>
+        <w:rPr>
+          <w:rFonts w:ascii="Arial" w:hAnsi="Arial" w:cs="Arial"/>
+        </w:rPr>
+        <w:t xml:space="preserve"> [Mar 1, 2019].</w:t>
+      </w:r>
+    </w:p>
+    <w:p>
+      <w:r>
+        <w:rPr>
+          <w:rFonts w:cs="Arial"/>
+        </w:rPr>
+        <w:t> </w:t>
+      </w:r>
+      <w:r>
+        <w:fldChar w:fldCharType="end"/>
+      </w:r>
+    </w:p>
+    <w:p>
+      <w:pPr>
+        <w:spacing w:line="240" w:lineRule="auto"/>
+      </w:pPr>
+      <w:r>
+        <w:br w:type="page"/>
+      </w:r>
+    </w:p>
     <w:p>
       <w:pPr>
         <w:pStyle w:val="Heading1"/>
-      </w:pPr>
-      <w:r>
-        <w:br w:type="page"/>
-      </w:r>
-      <w:bookmarkStart w:id="15" w:name="_Toc17451"/>
+        <w:jc w:val="both"/>
+      </w:pPr>
+      <w:bookmarkStart w:id="18" w:name="_Toc2349861"/>
       <w:r>
         <w:lastRenderedPageBreak/>
+        <w:t xml:space="preserve">9 - </w:t>
+      </w:r>
+      <w:r>
         <w:t>Bibliography</w:t>
       </w:r>
-      <w:bookmarkEnd w:id="15"/>
-    </w:p>
-    <w:p>
+      <w:bookmarkEnd w:id="18"/>
+    </w:p>
+    <w:p>
+      <w:pPr>
+        <w:jc w:val="both"/>
+      </w:pPr>
       <w:r>
         <w:t>If required</w:t>
       </w:r>
     </w:p>
-    <w:p/>
+    <w:p>
+      <w:pPr>
+        <w:jc w:val="both"/>
+      </w:pPr>
+    </w:p>
     <w:sectPr>
-      <w:headerReference w:type="default" r:id="rId11"/>
-      <w:footerReference w:type="default" r:id="rId12"/>
+      <w:headerReference w:type="default" r:id="rId13"/>
+      <w:footerReference w:type="default" r:id="rId14"/>
       <w:pgSz w:w="11906" w:h="16838"/>
       <w:pgMar w:top="1440" w:right="1797" w:bottom="1440" w:left="2268" w:header="720" w:footer="720" w:gutter="0"/>
       <w:pgNumType w:start="1"/>
@@ -2211,7 +2956,7 @@
         <w:rStyle w:val="PageNumber"/>
         <w:noProof/>
       </w:rPr>
-      <w:t>9</w:t>
+      <w:t>3</w:t>
     </w:r>
     <w:r>
       <w:rPr>
@@ -2393,6 +3138,119 @@
     </w:lvl>
   </w:abstractNum>
   <w:abstractNum w:abstractNumId="1" w15:restartNumberingAfterBreak="0">
+    <w:nsid w:val="32A22BFA"/>
+    <w:multiLevelType w:val="hybridMultilevel"/>
+    <w:tmpl w:val="BE0ED2E4"/>
+    <w:lvl w:ilvl="0" w:tplc="08090001">
+      <w:start w:val="1"/>
+      <w:numFmt w:val="bullet"/>
+      <w:lvlText w:val=""/>
+      <w:lvlJc w:val="left"/>
+      <w:pPr>
+        <w:ind w:left="720" w:hanging="360"/>
+      </w:pPr>
+      <w:rPr>
+        <w:rFonts w:ascii="Symbol" w:hAnsi="Symbol" w:hint="default"/>
+      </w:rPr>
+    </w:lvl>
+    <w:lvl w:ilvl="1" w:tplc="08090003" w:tentative="1">
+      <w:start w:val="1"/>
+      <w:numFmt w:val="bullet"/>
+      <w:lvlText w:val="o"/>
+      <w:lvlJc w:val="left"/>
+      <w:pPr>
+        <w:ind w:left="1440" w:hanging="360"/>
+      </w:pPr>
+      <w:rPr>
+        <w:rFonts w:ascii="Courier New" w:hAnsi="Courier New" w:cs="Courier New" w:hint="default"/>
+      </w:rPr>
+    </w:lvl>
+    <w:lvl w:ilvl="2" w:tplc="08090005" w:tentative="1">
+      <w:start w:val="1"/>
+      <w:numFmt w:val="bullet"/>
+      <w:lvlText w:val=""/>
+      <w:lvlJc w:val="left"/>
+      <w:pPr>
+        <w:ind w:left="2160" w:hanging="360"/>
+      </w:pPr>
+      <w:rPr>
+        <w:rFonts w:ascii="Wingdings" w:hAnsi="Wingdings" w:hint="default"/>
+      </w:rPr>
+    </w:lvl>
+    <w:lvl w:ilvl="3" w:tplc="08090001" w:tentative="1">
+      <w:start w:val="1"/>
+      <w:numFmt w:val="bullet"/>
+      <w:lvlText w:val=""/>
+      <w:lvlJc w:val="left"/>
+      <w:pPr>
+        <w:ind w:left="2880" w:hanging="360"/>
+      </w:pPr>
+      <w:rPr>
+        <w:rFonts w:ascii="Symbol" w:hAnsi="Symbol" w:hint="default"/>
+      </w:rPr>
+    </w:lvl>
+    <w:lvl w:ilvl="4" w:tplc="08090003" w:tentative="1">
+      <w:start w:val="1"/>
+      <w:numFmt w:val="bullet"/>
+      <w:lvlText w:val="o"/>
+      <w:lvlJc w:val="left"/>
+      <w:pPr>
+        <w:ind w:left="3600" w:hanging="360"/>
+      </w:pPr>
+      <w:rPr>
+        <w:rFonts w:ascii="Courier New" w:hAnsi="Courier New" w:cs="Courier New" w:hint="default"/>
+      </w:rPr>
+    </w:lvl>
+    <w:lvl w:ilvl="5" w:tplc="08090005" w:tentative="1">
+      <w:start w:val="1"/>
+      <w:numFmt w:val="bullet"/>
+      <w:lvlText w:val=""/>
+      <w:lvlJc w:val="left"/>
+      <w:pPr>
+        <w:ind w:left="4320" w:hanging="360"/>
+      </w:pPr>
+      <w:rPr>
+        <w:rFonts w:ascii="Wingdings" w:hAnsi="Wingdings" w:hint="default"/>
+      </w:rPr>
+    </w:lvl>
+    <w:lvl w:ilvl="6" w:tplc="08090001" w:tentative="1">
+      <w:start w:val="1"/>
+      <w:numFmt w:val="bullet"/>
+      <w:lvlText w:val=""/>
+      <w:lvlJc w:val="left"/>
+      <w:pPr>
+        <w:ind w:left="5040" w:hanging="360"/>
+      </w:pPr>
+      <w:rPr>
+        <w:rFonts w:ascii="Symbol" w:hAnsi="Symbol" w:hint="default"/>
+      </w:rPr>
+    </w:lvl>
+    <w:lvl w:ilvl="7" w:tplc="08090003" w:tentative="1">
+      <w:start w:val="1"/>
+      <w:numFmt w:val="bullet"/>
+      <w:lvlText w:val="o"/>
+      <w:lvlJc w:val="left"/>
+      <w:pPr>
+        <w:ind w:left="5760" w:hanging="360"/>
+      </w:pPr>
+      <w:rPr>
+        <w:rFonts w:ascii="Courier New" w:hAnsi="Courier New" w:cs="Courier New" w:hint="default"/>
+      </w:rPr>
+    </w:lvl>
+    <w:lvl w:ilvl="8" w:tplc="08090005" w:tentative="1">
+      <w:start w:val="1"/>
+      <w:numFmt w:val="bullet"/>
+      <w:lvlText w:val=""/>
+      <w:lvlJc w:val="left"/>
+      <w:pPr>
+        <w:ind w:left="6480" w:hanging="360"/>
+      </w:pPr>
+      <w:rPr>
+        <w:rFonts w:ascii="Wingdings" w:hAnsi="Wingdings" w:hint="default"/>
+      </w:rPr>
+    </w:lvl>
+  </w:abstractNum>
+  <w:abstractNum w:abstractNumId="2" w15:restartNumberingAfterBreak="0">
     <w:nsid w:val="36B46213"/>
     <w:multiLevelType w:val="hybridMultilevel"/>
     <w:tmpl w:val="7D20D3AA"/>
@@ -2505,7 +3363,7 @@
       </w:rPr>
     </w:lvl>
   </w:abstractNum>
-  <w:abstractNum w:abstractNumId="2" w15:restartNumberingAfterBreak="0">
+  <w:abstractNum w:abstractNumId="3" w15:restartNumberingAfterBreak="0">
     <w:nsid w:val="3814165B"/>
     <w:multiLevelType w:val="hybridMultilevel"/>
     <w:tmpl w:val="C8502076"/>
@@ -2618,7 +3476,7 @@
       </w:rPr>
     </w:lvl>
   </w:abstractNum>
-  <w:abstractNum w:abstractNumId="3" w15:restartNumberingAfterBreak="0">
+  <w:abstractNum w:abstractNumId="4" w15:restartNumberingAfterBreak="0">
     <w:nsid w:val="4BA95764"/>
     <w:multiLevelType w:val="hybridMultilevel"/>
     <w:tmpl w:val="E45AE70E"/>
@@ -2732,16 +3590,19 @@
     </w:lvl>
   </w:abstractNum>
   <w:num w:numId="1">
-    <w:abstractNumId w:val="1"/>
+    <w:abstractNumId w:val="2"/>
   </w:num>
   <w:num w:numId="2">
-    <w:abstractNumId w:val="3"/>
+    <w:abstractNumId w:val="4"/>
   </w:num>
   <w:num w:numId="3">
-    <w:abstractNumId w:val="2"/>
+    <w:abstractNumId w:val="3"/>
   </w:num>
   <w:num w:numId="4">
     <w:abstractNumId w:val="0"/>
+  </w:num>
+  <w:num w:numId="5">
+    <w:abstractNumId w:val="1"/>
   </w:num>
 </w:numbering>
 </file>
@@ -2778,7 +3639,7 @@
     <w:lsdException w:name="index 8" w:semiHidden="1" w:unhideWhenUsed="1"/>
     <w:lsdException w:name="index 9" w:semiHidden="1" w:unhideWhenUsed="1"/>
     <w:lsdException w:name="toc 1" w:semiHidden="1" w:uiPriority="39" w:unhideWhenUsed="1"/>
-    <w:lsdException w:name="toc 2" w:semiHidden="1" w:unhideWhenUsed="1"/>
+    <w:lsdException w:name="toc 2" w:semiHidden="1" w:uiPriority="39" w:unhideWhenUsed="1"/>
     <w:lsdException w:name="toc 3" w:semiHidden="1" w:unhideWhenUsed="1"/>
     <w:lsdException w:name="toc 4" w:semiHidden="1" w:unhideWhenUsed="1"/>
     <w:lsdException w:name="toc 5" w:semiHidden="1" w:unhideWhenUsed="1"/>
@@ -2846,7 +3707,7 @@
     <w:lsdException w:name="E-mail Signature" w:semiHidden="1" w:unhideWhenUsed="1"/>
     <w:lsdException w:name="HTML Top of Form" w:semiHidden="1" w:unhideWhenUsed="1"/>
     <w:lsdException w:name="HTML Bottom of Form" w:semiHidden="1" w:unhideWhenUsed="1"/>
-    <w:lsdException w:name="Normal (Web)" w:semiHidden="1" w:unhideWhenUsed="1"/>
+    <w:lsdException w:name="Normal (Web)" w:semiHidden="1" w:uiPriority="99" w:unhideWhenUsed="1"/>
     <w:lsdException w:name="HTML Acronym" w:semiHidden="1" w:unhideWhenUsed="1"/>
     <w:lsdException w:name="HTML Address" w:semiHidden="1" w:unhideWhenUsed="1"/>
     <w:lsdException w:name="HTML Cite" w:semiHidden="1" w:unhideWhenUsed="1"/>
@@ -3387,6 +4248,34 @@
       <w:contextualSpacing/>
     </w:pPr>
   </w:style>
+  <w:style w:type="paragraph" w:styleId="TOC2">
+    <w:name w:val="toc 2"/>
+    <w:basedOn w:val="Normal"/>
+    <w:next w:val="Normal"/>
+    <w:autoRedefine/>
+    <w:uiPriority w:val="39"/>
+    <w:unhideWhenUsed/>
+    <w:rsid w:val="00CC0899"/>
+    <w:pPr>
+      <w:spacing w:after="100"/>
+      <w:ind w:left="240"/>
+    </w:pPr>
+  </w:style>
+  <w:style w:type="paragraph" w:styleId="NormalWeb">
+    <w:name w:val="Normal (Web)"/>
+    <w:basedOn w:val="Normal"/>
+    <w:uiPriority w:val="99"/>
+    <w:semiHidden/>
+    <w:unhideWhenUsed/>
+    <w:rsid w:val="0028161B"/>
+    <w:pPr>
+      <w:spacing w:before="100" w:beforeAutospacing="1" w:after="100" w:afterAutospacing="1" w:line="240" w:lineRule="auto"/>
+    </w:pPr>
+    <w:rPr>
+      <w:rFonts w:ascii="Times New Roman" w:eastAsiaTheme="minorEastAsia" w:hAnsi="Times New Roman"/>
+      <w:lang w:eastAsia="en-GB"/>
+    </w:rPr>
+  </w:style>
 </w:styles>
 </file>
 
@@ -3680,7 +4569,7 @@
 </file>
 
 <file path=customXml/itemProps1.xml><?xml version="1.0" encoding="utf-8"?>
-<ds:datastoreItem xmlns:ds="http://schemas.openxmlformats.org/officeDocument/2006/customXml" ds:itemID="{3E8CA44D-4A6A-4F27-BC3E-C001979D9E79}">
+<ds:datastoreItem xmlns:ds="http://schemas.openxmlformats.org/officeDocument/2006/customXml" ds:itemID="{FE6F1515-0D45-49D4-8AD7-1A97AE325CE6}">
   <ds:schemaRefs>
     <ds:schemaRef ds:uri="http://schemas.openxmlformats.org/officeDocument/2006/bibliography"/>
   </ds:schemaRefs>

</xml_diff>

<commit_message>
updated intro in diss
</commit_message>
<xml_diff>
--- a/Dissertation.docx
+++ b/Dissertation.docx
@@ -1646,17 +1646,12 @@
         <w:br w:type="page"/>
       </w:r>
       <w:bookmarkStart w:id="1" w:name="_Toc2349845"/>
-      <w:proofErr w:type="gramStart"/>
       <w:r>
         <w:lastRenderedPageBreak/>
         <w:t>i</w:t>
       </w:r>
       <w:r>
-        <w:t>i</w:t>
-      </w:r>
-      <w:proofErr w:type="gramEnd"/>
-      <w:r>
-        <w:t xml:space="preserve"> - </w:t>
+        <w:t xml:space="preserve">i - </w:t>
       </w:r>
       <w:r>
         <w:t>Table of Figures</w:t>
@@ -1762,7 +1757,6 @@
         <w:br w:type="page"/>
       </w:r>
       <w:bookmarkStart w:id="2" w:name="_Toc2349846"/>
-      <w:proofErr w:type="gramStart"/>
       <w:r>
         <w:lastRenderedPageBreak/>
         <w:t>i</w:t>
@@ -1771,11 +1765,7 @@
         <w:t>i</w:t>
       </w:r>
       <w:r>
-        <w:t>i</w:t>
-      </w:r>
-      <w:proofErr w:type="gramEnd"/>
-      <w:r>
-        <w:t xml:space="preserve"> - </w:t>
+        <w:t xml:space="preserve">i - </w:t>
       </w:r>
       <w:r>
         <w:t xml:space="preserve">Table of </w:t>
@@ -1892,7 +1882,6 @@
         <w:br w:type="page"/>
       </w:r>
       <w:bookmarkStart w:id="3" w:name="_Toc2349847"/>
-      <w:proofErr w:type="gramStart"/>
       <w:r>
         <w:lastRenderedPageBreak/>
         <w:t>i</w:t>
@@ -1900,7 +1889,6 @@
       <w:r>
         <w:t>v</w:t>
       </w:r>
-      <w:proofErr w:type="gramEnd"/>
       <w:r>
         <w:t xml:space="preserve"> - </w:t>
       </w:r>
@@ -1970,14 +1958,9 @@
         <w:br w:type="page"/>
       </w:r>
       <w:bookmarkStart w:id="5" w:name="_Toc2349849"/>
-      <w:proofErr w:type="gramStart"/>
       <w:r>
         <w:lastRenderedPageBreak/>
-        <w:t>vi</w:t>
-      </w:r>
-      <w:proofErr w:type="gramEnd"/>
-      <w:r>
-        <w:t xml:space="preserve"> - </w:t>
+        <w:t xml:space="preserve">vi - </w:t>
       </w:r>
       <w:r>
         <w:t>Abbreviations, Symbols and Notation</w:t>
@@ -2219,122 +2202,249 @@
       <w:r>
         <w:t>. For example, if the player is exploring a cave the cave theme may play, but if they are attacked by an enemy the music could change to the combat theme</w:t>
       </w:r>
-      <w:bookmarkStart w:id="9" w:name="_GoBack"/>
+      <w:r>
+        <w:t xml:space="preserve">. This allows for more flexibility </w:t>
+      </w:r>
+    </w:p>
+    <w:p>
+      <w:pPr>
+        <w:pStyle w:val="ListParagraph"/>
+        <w:numPr>
+          <w:ilvl w:val="0"/>
+          <w:numId w:val="6"/>
+        </w:numPr>
+        <w:jc w:val="both"/>
+      </w:pPr>
+      <w:r>
+        <w:t xml:space="preserve">Either have to </w:t>
+      </w:r>
+      <w:r>
+        <w:t>abruptly</w:t>
+      </w:r>
+      <w:r>
+        <w:t xml:space="preserve"> change music - jarring</w:t>
+      </w:r>
+    </w:p>
+    <w:p>
+      <w:pPr>
+        <w:pStyle w:val="ListParagraph"/>
+        <w:numPr>
+          <w:ilvl w:val="0"/>
+          <w:numId w:val="6"/>
+        </w:numPr>
+        <w:jc w:val="both"/>
+      </w:pPr>
+      <w:r>
+        <w:t>Or fade in/out</w:t>
+      </w:r>
+    </w:p>
+    <w:p>
+      <w:pPr>
+        <w:pStyle w:val="ListParagraph"/>
+        <w:numPr>
+          <w:ilvl w:val="0"/>
+          <w:numId w:val="6"/>
+        </w:numPr>
+        <w:jc w:val="both"/>
+      </w:pPr>
+      <w:r>
+        <w:t>Difficult if tempo is different</w:t>
+      </w:r>
+    </w:p>
+    <w:p>
+      <w:pPr>
+        <w:pStyle w:val="ListParagraph"/>
+        <w:numPr>
+          <w:ilvl w:val="0"/>
+          <w:numId w:val="6"/>
+        </w:numPr>
+        <w:jc w:val="both"/>
+      </w:pPr>
+      <w:r>
+        <w:t>Worse if key is different</w:t>
+      </w:r>
+    </w:p>
+    <w:p>
+      <w:pPr>
+        <w:jc w:val="both"/>
+      </w:pPr>
+    </w:p>
+    <w:p>
+      <w:pPr>
+        <w:jc w:val="both"/>
+      </w:pPr>
+      <w:r>
+        <w:rPr>
+          <w:highlight w:val="yellow"/>
+        </w:rPr>
+        <w:lastRenderedPageBreak/>
+        <w:t>Vertical reorchestration</w:t>
+      </w:r>
+    </w:p>
+    <w:p>
+      <w:pPr>
+        <w:jc w:val="both"/>
+      </w:pPr>
+      <w:r>
+        <w:t>Good</w:t>
+      </w:r>
+    </w:p>
+    <w:p>
+      <w:pPr>
+        <w:pStyle w:val="ListParagraph"/>
+        <w:numPr>
+          <w:ilvl w:val="0"/>
+          <w:numId w:val="7"/>
+        </w:numPr>
+        <w:jc w:val="both"/>
+      </w:pPr>
+      <w:r>
+        <w:t xml:space="preserve">The theme is split up into several variations, i.e a rhythm section, a more instrumental version, and choral. </w:t>
+      </w:r>
+    </w:p>
+    <w:p>
+      <w:pPr>
+        <w:pStyle w:val="ListParagraph"/>
+        <w:numPr>
+          <w:ilvl w:val="0"/>
+          <w:numId w:val="7"/>
+        </w:numPr>
+        <w:jc w:val="both"/>
+      </w:pPr>
+      <w:r>
+        <w:t>Each section can be introduced or removed depending on what is happening in the game</w:t>
+      </w:r>
+    </w:p>
+    <w:p>
+      <w:pPr>
+        <w:pStyle w:val="ListParagraph"/>
+        <w:numPr>
+          <w:ilvl w:val="0"/>
+          <w:numId w:val="7"/>
+        </w:numPr>
+        <w:jc w:val="both"/>
+      </w:pPr>
+      <w:r>
+        <w:t>i.e. Less melodic rhythmic section when the player isn’t doing much</w:t>
+      </w:r>
+    </w:p>
+    <w:p>
+      <w:pPr>
+        <w:pStyle w:val="ListParagraph"/>
+        <w:numPr>
+          <w:ilvl w:val="0"/>
+          <w:numId w:val="7"/>
+        </w:numPr>
+        <w:jc w:val="both"/>
+      </w:pPr>
+      <w:r>
+        <w:t>add the instruments when a fight starts</w:t>
+      </w:r>
+    </w:p>
+    <w:p>
+      <w:pPr>
+        <w:jc w:val="both"/>
+      </w:pPr>
+      <w:r>
+        <w:t>Bad</w:t>
+      </w:r>
+    </w:p>
+    <w:p>
+      <w:pPr>
+        <w:pStyle w:val="ListParagraph"/>
+        <w:numPr>
+          <w:ilvl w:val="0"/>
+          <w:numId w:val="8"/>
+        </w:numPr>
+        <w:jc w:val="both"/>
+      </w:pPr>
+      <w:r>
+        <w:t>even more work for composer</w:t>
+      </w:r>
+    </w:p>
+    <w:p>
+      <w:pPr>
+        <w:pStyle w:val="ListParagraph"/>
+        <w:numPr>
+          <w:ilvl w:val="0"/>
+          <w:numId w:val="8"/>
+        </w:numPr>
+        <w:jc w:val="both"/>
+      </w:pPr>
+      <w:r>
+        <w:t>each part has to stand alone and work in any combination</w:t>
+      </w:r>
+    </w:p>
+    <w:p>
+      <w:pPr>
+        <w:jc w:val="both"/>
+      </w:pPr>
+    </w:p>
+    <w:p>
+      <w:pPr>
+        <w:jc w:val="both"/>
+      </w:pPr>
+    </w:p>
+    <w:p>
+      <w:pPr>
+        <w:jc w:val="both"/>
+      </w:pPr>
+      <w:r>
+        <w:t>Composer composes, but player both is audience and performer</w:t>
+      </w:r>
+    </w:p>
+    <w:p>
+      <w:pPr>
+        <w:jc w:val="both"/>
+      </w:pPr>
+      <w:r>
+        <w:t>Every playthough of a game will be different</w:t>
+      </w:r>
+    </w:p>
+    <w:p>
+      <w:pPr>
+        <w:jc w:val="both"/>
+      </w:pPr>
+    </w:p>
+    <w:p>
+      <w:pPr>
+        <w:jc w:val="both"/>
+      </w:pPr>
+    </w:p>
+    <w:p>
+      <w:pPr>
+        <w:pStyle w:val="Heading2"/>
+        <w:jc w:val="both"/>
+      </w:pPr>
+      <w:bookmarkStart w:id="9" w:name="_Toc2349853"/>
+      <w:r>
+        <w:t>Procedural Music</w:t>
+      </w:r>
       <w:bookmarkEnd w:id="9"/>
     </w:p>
     <w:p>
       <w:pPr>
         <w:jc w:val="both"/>
       </w:pPr>
-    </w:p>
-    <w:p>
-      <w:pPr>
-        <w:jc w:val="both"/>
-      </w:pPr>
-    </w:p>
-    <w:p>
-      <w:pPr>
-        <w:jc w:val="both"/>
-      </w:pPr>
-      <w:r>
-        <w:t>Composer composes, but player both is audience and performer</w:t>
-      </w:r>
-    </w:p>
-    <w:p>
-      <w:pPr>
-        <w:jc w:val="both"/>
-      </w:pPr>
-      <w:r>
-        <w:t xml:space="preserve">Every </w:t>
-      </w:r>
-      <w:proofErr w:type="spellStart"/>
-      <w:r>
-        <w:t>playthough</w:t>
-      </w:r>
-      <w:proofErr w:type="spellEnd"/>
-      <w:r>
-        <w:t xml:space="preserve"> of a game will be different</w:t>
-      </w:r>
-    </w:p>
-    <w:p>
-      <w:pPr>
-        <w:jc w:val="both"/>
-      </w:pPr>
-    </w:p>
-    <w:p>
-      <w:pPr>
-        <w:jc w:val="both"/>
-      </w:pPr>
-      <w:r>
-        <w:lastRenderedPageBreak/>
-        <w:t>Video game soundtracks have to be made differently</w:t>
-      </w:r>
-    </w:p>
-    <w:p>
-      <w:pPr>
-        <w:jc w:val="both"/>
-      </w:pPr>
-      <w:r>
-        <w:rPr>
-          <w:highlight w:val="yellow"/>
-        </w:rPr>
-        <w:t>Horizontal resequencing</w:t>
-      </w:r>
-    </w:p>
-    <w:p>
-      <w:pPr>
-        <w:jc w:val="both"/>
-      </w:pPr>
-    </w:p>
-    <w:p>
-      <w:pPr>
-        <w:jc w:val="both"/>
-      </w:pPr>
-      <w:r>
-        <w:rPr>
-          <w:highlight w:val="yellow"/>
-        </w:rPr>
-        <w:t xml:space="preserve">Vertical </w:t>
-      </w:r>
-      <w:proofErr w:type="spellStart"/>
-      <w:r>
-        <w:rPr>
-          <w:highlight w:val="yellow"/>
-        </w:rPr>
-        <w:t>reorchestration</w:t>
-      </w:r>
-      <w:proofErr w:type="spellEnd"/>
-    </w:p>
-    <w:p>
-      <w:pPr>
-        <w:jc w:val="both"/>
-      </w:pPr>
-    </w:p>
-    <w:p>
-      <w:pPr>
-        <w:pStyle w:val="Heading2"/>
-        <w:jc w:val="both"/>
-      </w:pPr>
-      <w:bookmarkStart w:id="10" w:name="_Toc2349853"/>
-      <w:r>
-        <w:t>Procedural Music</w:t>
-      </w:r>
+      <w:r>
+        <w:rPr>
+          <w:lang w:eastAsia="en-GB"/>
+        </w:rPr>
+        <w:t>One way to get around the problems with precomposed music is to have the game itself be the composer</w:t>
+      </w:r>
+      <w:r>
+        <w:rPr>
+          <w:lang w:eastAsia="en-GB"/>
+        </w:rPr>
+        <w:t>.</w:t>
+      </w:r>
+      <w:bookmarkStart w:id="10" w:name="_GoBack"/>
       <w:bookmarkEnd w:id="10"/>
-    </w:p>
-    <w:p>
-      <w:pPr>
-        <w:jc w:val="both"/>
-      </w:pPr>
-    </w:p>
-    <w:p>
-      <w:pPr>
-        <w:jc w:val="both"/>
-      </w:pPr>
       <w:r>
         <w:rPr>
           <w:lang w:eastAsia="en-GB"/>
         </w:rPr>
-        <w:t>Generative music is when the game itself creates the various melodies or rhythms. This type of algorithmic ensures that the music will be different every time the game is played, and will continue to be different. This type of music is generally kept for ambient background music, as it lends itself quite well to this genre. However it's not overly used in games when the music has to take the forefront, and drive the intended mood of the game.</w:t>
+        <w:t xml:space="preserve"> This type of algorithmic ensures that the music will be different every time the game is played, and will continue to be different. This type of music is generally kept for ambient background music, as it lends itself quite well to this genre. However it's not overly used in games when the music has to take the forefront, and drive the intended mood of the game.</w:t>
       </w:r>
     </w:p>
     <w:p>
@@ -2416,13 +2526,8 @@
         <w:spacing w:line="240" w:lineRule="auto"/>
         <w:jc w:val="both"/>
       </w:pPr>
-      <w:proofErr w:type="spellStart"/>
-      <w:r>
-        <w:t>Aleatoric</w:t>
-      </w:r>
-      <w:proofErr w:type="spellEnd"/>
-      <w:r>
-        <w:t xml:space="preserve"> music</w:t>
+      <w:r>
+        <w:t>Aleatoric music</w:t>
       </w:r>
     </w:p>
     <w:p>
@@ -2956,7 +3061,7 @@
         <w:rStyle w:val="PageNumber"/>
         <w:noProof/>
       </w:rPr>
-      <w:t>3</w:t>
+      <w:t>2</w:t>
     </w:r>
     <w:r>
       <w:rPr>
@@ -3025,6 +3130,119 @@
 <file path=word/numbering.xml><?xml version="1.0" encoding="utf-8"?>
 <w:numbering xmlns:wpc="http://schemas.microsoft.com/office/word/2010/wordprocessingCanvas" xmlns:cx="http://schemas.microsoft.com/office/drawing/2014/chartex" xmlns:cx1="http://schemas.microsoft.com/office/drawing/2015/9/8/chartex" xmlns:mc="http://schemas.openxmlformats.org/markup-compatibility/2006" xmlns:o="urn:schemas-microsoft-com:office:office" xmlns:r="http://schemas.openxmlformats.org/officeDocument/2006/relationships" xmlns:m="http://schemas.openxmlformats.org/officeDocument/2006/math" xmlns:v="urn:schemas-microsoft-com:vml" xmlns:wp14="http://schemas.microsoft.com/office/word/2010/wordprocessingDrawing" xmlns:wp="http://schemas.openxmlformats.org/drawingml/2006/wordprocessingDrawing" xmlns:w10="urn:schemas-microsoft-com:office:word" xmlns:w="http://schemas.openxmlformats.org/wordprocessingml/2006/main" xmlns:w14="http://schemas.microsoft.com/office/word/2010/wordml" xmlns:w15="http://schemas.microsoft.com/office/word/2012/wordml" xmlns:w16se="http://schemas.microsoft.com/office/word/2015/wordml/symex" xmlns:wpg="http://schemas.microsoft.com/office/word/2010/wordprocessingGroup" xmlns:wpi="http://schemas.microsoft.com/office/word/2010/wordprocessingInk" xmlns:wne="http://schemas.microsoft.com/office/word/2006/wordml" xmlns:wps="http://schemas.microsoft.com/office/word/2010/wordprocessingShape" mc:Ignorable="w14 w15 w16se wp14">
   <w:abstractNum w:abstractNumId="0" w15:restartNumberingAfterBreak="0">
+    <w:nsid w:val="0B853054"/>
+    <w:multiLevelType w:val="hybridMultilevel"/>
+    <w:tmpl w:val="720A7614"/>
+    <w:lvl w:ilvl="0" w:tplc="08090001">
+      <w:start w:val="1"/>
+      <w:numFmt w:val="bullet"/>
+      <w:lvlText w:val=""/>
+      <w:lvlJc w:val="left"/>
+      <w:pPr>
+        <w:ind w:left="720" w:hanging="360"/>
+      </w:pPr>
+      <w:rPr>
+        <w:rFonts w:ascii="Symbol" w:hAnsi="Symbol" w:hint="default"/>
+      </w:rPr>
+    </w:lvl>
+    <w:lvl w:ilvl="1" w:tplc="08090003" w:tentative="1">
+      <w:start w:val="1"/>
+      <w:numFmt w:val="bullet"/>
+      <w:lvlText w:val="o"/>
+      <w:lvlJc w:val="left"/>
+      <w:pPr>
+        <w:ind w:left="1440" w:hanging="360"/>
+      </w:pPr>
+      <w:rPr>
+        <w:rFonts w:ascii="Courier New" w:hAnsi="Courier New" w:cs="Courier New" w:hint="default"/>
+      </w:rPr>
+    </w:lvl>
+    <w:lvl w:ilvl="2" w:tplc="08090005" w:tentative="1">
+      <w:start w:val="1"/>
+      <w:numFmt w:val="bullet"/>
+      <w:lvlText w:val=""/>
+      <w:lvlJc w:val="left"/>
+      <w:pPr>
+        <w:ind w:left="2160" w:hanging="360"/>
+      </w:pPr>
+      <w:rPr>
+        <w:rFonts w:ascii="Wingdings" w:hAnsi="Wingdings" w:hint="default"/>
+      </w:rPr>
+    </w:lvl>
+    <w:lvl w:ilvl="3" w:tplc="08090001" w:tentative="1">
+      <w:start w:val="1"/>
+      <w:numFmt w:val="bullet"/>
+      <w:lvlText w:val=""/>
+      <w:lvlJc w:val="left"/>
+      <w:pPr>
+        <w:ind w:left="2880" w:hanging="360"/>
+      </w:pPr>
+      <w:rPr>
+        <w:rFonts w:ascii="Symbol" w:hAnsi="Symbol" w:hint="default"/>
+      </w:rPr>
+    </w:lvl>
+    <w:lvl w:ilvl="4" w:tplc="08090003" w:tentative="1">
+      <w:start w:val="1"/>
+      <w:numFmt w:val="bullet"/>
+      <w:lvlText w:val="o"/>
+      <w:lvlJc w:val="left"/>
+      <w:pPr>
+        <w:ind w:left="3600" w:hanging="360"/>
+      </w:pPr>
+      <w:rPr>
+        <w:rFonts w:ascii="Courier New" w:hAnsi="Courier New" w:cs="Courier New" w:hint="default"/>
+      </w:rPr>
+    </w:lvl>
+    <w:lvl w:ilvl="5" w:tplc="08090005" w:tentative="1">
+      <w:start w:val="1"/>
+      <w:numFmt w:val="bullet"/>
+      <w:lvlText w:val=""/>
+      <w:lvlJc w:val="left"/>
+      <w:pPr>
+        <w:ind w:left="4320" w:hanging="360"/>
+      </w:pPr>
+      <w:rPr>
+        <w:rFonts w:ascii="Wingdings" w:hAnsi="Wingdings" w:hint="default"/>
+      </w:rPr>
+    </w:lvl>
+    <w:lvl w:ilvl="6" w:tplc="08090001" w:tentative="1">
+      <w:start w:val="1"/>
+      <w:numFmt w:val="bullet"/>
+      <w:lvlText w:val=""/>
+      <w:lvlJc w:val="left"/>
+      <w:pPr>
+        <w:ind w:left="5040" w:hanging="360"/>
+      </w:pPr>
+      <w:rPr>
+        <w:rFonts w:ascii="Symbol" w:hAnsi="Symbol" w:hint="default"/>
+      </w:rPr>
+    </w:lvl>
+    <w:lvl w:ilvl="7" w:tplc="08090003" w:tentative="1">
+      <w:start w:val="1"/>
+      <w:numFmt w:val="bullet"/>
+      <w:lvlText w:val="o"/>
+      <w:lvlJc w:val="left"/>
+      <w:pPr>
+        <w:ind w:left="5760" w:hanging="360"/>
+      </w:pPr>
+      <w:rPr>
+        <w:rFonts w:ascii="Courier New" w:hAnsi="Courier New" w:cs="Courier New" w:hint="default"/>
+      </w:rPr>
+    </w:lvl>
+    <w:lvl w:ilvl="8" w:tplc="08090005" w:tentative="1">
+      <w:start w:val="1"/>
+      <w:numFmt w:val="bullet"/>
+      <w:lvlText w:val=""/>
+      <w:lvlJc w:val="left"/>
+      <w:pPr>
+        <w:ind w:left="6480" w:hanging="360"/>
+      </w:pPr>
+      <w:rPr>
+        <w:rFonts w:ascii="Wingdings" w:hAnsi="Wingdings" w:hint="default"/>
+      </w:rPr>
+    </w:lvl>
+  </w:abstractNum>
+  <w:abstractNum w:abstractNumId="1" w15:restartNumberingAfterBreak="0">
     <w:nsid w:val="144C685E"/>
     <w:multiLevelType w:val="hybridMultilevel"/>
     <w:tmpl w:val="77E27ED4"/>
@@ -3137,7 +3355,7 @@
       </w:rPr>
     </w:lvl>
   </w:abstractNum>
-  <w:abstractNum w:abstractNumId="1" w15:restartNumberingAfterBreak="0">
+  <w:abstractNum w:abstractNumId="2" w15:restartNumberingAfterBreak="0">
     <w:nsid w:val="32A22BFA"/>
     <w:multiLevelType w:val="hybridMultilevel"/>
     <w:tmpl w:val="BE0ED2E4"/>
@@ -3250,7 +3468,7 @@
       </w:rPr>
     </w:lvl>
   </w:abstractNum>
-  <w:abstractNum w:abstractNumId="2" w15:restartNumberingAfterBreak="0">
+  <w:abstractNum w:abstractNumId="3" w15:restartNumberingAfterBreak="0">
     <w:nsid w:val="36B46213"/>
     <w:multiLevelType w:val="hybridMultilevel"/>
     <w:tmpl w:val="7D20D3AA"/>
@@ -3363,7 +3581,7 @@
       </w:rPr>
     </w:lvl>
   </w:abstractNum>
-  <w:abstractNum w:abstractNumId="3" w15:restartNumberingAfterBreak="0">
+  <w:abstractNum w:abstractNumId="4" w15:restartNumberingAfterBreak="0">
     <w:nsid w:val="3814165B"/>
     <w:multiLevelType w:val="hybridMultilevel"/>
     <w:tmpl w:val="C8502076"/>
@@ -3476,7 +3694,120 @@
       </w:rPr>
     </w:lvl>
   </w:abstractNum>
-  <w:abstractNum w:abstractNumId="4" w15:restartNumberingAfterBreak="0">
+  <w:abstractNum w:abstractNumId="5" w15:restartNumberingAfterBreak="0">
+    <w:nsid w:val="38C1129A"/>
+    <w:multiLevelType w:val="hybridMultilevel"/>
+    <w:tmpl w:val="88B29352"/>
+    <w:lvl w:ilvl="0" w:tplc="08090001">
+      <w:start w:val="1"/>
+      <w:numFmt w:val="bullet"/>
+      <w:lvlText w:val=""/>
+      <w:lvlJc w:val="left"/>
+      <w:pPr>
+        <w:ind w:left="720" w:hanging="360"/>
+      </w:pPr>
+      <w:rPr>
+        <w:rFonts w:ascii="Symbol" w:hAnsi="Symbol" w:hint="default"/>
+      </w:rPr>
+    </w:lvl>
+    <w:lvl w:ilvl="1" w:tplc="08090003" w:tentative="1">
+      <w:start w:val="1"/>
+      <w:numFmt w:val="bullet"/>
+      <w:lvlText w:val="o"/>
+      <w:lvlJc w:val="left"/>
+      <w:pPr>
+        <w:ind w:left="1440" w:hanging="360"/>
+      </w:pPr>
+      <w:rPr>
+        <w:rFonts w:ascii="Courier New" w:hAnsi="Courier New" w:cs="Courier New" w:hint="default"/>
+      </w:rPr>
+    </w:lvl>
+    <w:lvl w:ilvl="2" w:tplc="08090005" w:tentative="1">
+      <w:start w:val="1"/>
+      <w:numFmt w:val="bullet"/>
+      <w:lvlText w:val=""/>
+      <w:lvlJc w:val="left"/>
+      <w:pPr>
+        <w:ind w:left="2160" w:hanging="360"/>
+      </w:pPr>
+      <w:rPr>
+        <w:rFonts w:ascii="Wingdings" w:hAnsi="Wingdings" w:hint="default"/>
+      </w:rPr>
+    </w:lvl>
+    <w:lvl w:ilvl="3" w:tplc="08090001" w:tentative="1">
+      <w:start w:val="1"/>
+      <w:numFmt w:val="bullet"/>
+      <w:lvlText w:val=""/>
+      <w:lvlJc w:val="left"/>
+      <w:pPr>
+        <w:ind w:left="2880" w:hanging="360"/>
+      </w:pPr>
+      <w:rPr>
+        <w:rFonts w:ascii="Symbol" w:hAnsi="Symbol" w:hint="default"/>
+      </w:rPr>
+    </w:lvl>
+    <w:lvl w:ilvl="4" w:tplc="08090003" w:tentative="1">
+      <w:start w:val="1"/>
+      <w:numFmt w:val="bullet"/>
+      <w:lvlText w:val="o"/>
+      <w:lvlJc w:val="left"/>
+      <w:pPr>
+        <w:ind w:left="3600" w:hanging="360"/>
+      </w:pPr>
+      <w:rPr>
+        <w:rFonts w:ascii="Courier New" w:hAnsi="Courier New" w:cs="Courier New" w:hint="default"/>
+      </w:rPr>
+    </w:lvl>
+    <w:lvl w:ilvl="5" w:tplc="08090005" w:tentative="1">
+      <w:start w:val="1"/>
+      <w:numFmt w:val="bullet"/>
+      <w:lvlText w:val=""/>
+      <w:lvlJc w:val="left"/>
+      <w:pPr>
+        <w:ind w:left="4320" w:hanging="360"/>
+      </w:pPr>
+      <w:rPr>
+        <w:rFonts w:ascii="Wingdings" w:hAnsi="Wingdings" w:hint="default"/>
+      </w:rPr>
+    </w:lvl>
+    <w:lvl w:ilvl="6" w:tplc="08090001" w:tentative="1">
+      <w:start w:val="1"/>
+      <w:numFmt w:val="bullet"/>
+      <w:lvlText w:val=""/>
+      <w:lvlJc w:val="left"/>
+      <w:pPr>
+        <w:ind w:left="5040" w:hanging="360"/>
+      </w:pPr>
+      <w:rPr>
+        <w:rFonts w:ascii="Symbol" w:hAnsi="Symbol" w:hint="default"/>
+      </w:rPr>
+    </w:lvl>
+    <w:lvl w:ilvl="7" w:tplc="08090003" w:tentative="1">
+      <w:start w:val="1"/>
+      <w:numFmt w:val="bullet"/>
+      <w:lvlText w:val="o"/>
+      <w:lvlJc w:val="left"/>
+      <w:pPr>
+        <w:ind w:left="5760" w:hanging="360"/>
+      </w:pPr>
+      <w:rPr>
+        <w:rFonts w:ascii="Courier New" w:hAnsi="Courier New" w:cs="Courier New" w:hint="default"/>
+      </w:rPr>
+    </w:lvl>
+    <w:lvl w:ilvl="8" w:tplc="08090005" w:tentative="1">
+      <w:start w:val="1"/>
+      <w:numFmt w:val="bullet"/>
+      <w:lvlText w:val=""/>
+      <w:lvlJc w:val="left"/>
+      <w:pPr>
+        <w:ind w:left="6480" w:hanging="360"/>
+      </w:pPr>
+      <w:rPr>
+        <w:rFonts w:ascii="Wingdings" w:hAnsi="Wingdings" w:hint="default"/>
+      </w:rPr>
+    </w:lvl>
+  </w:abstractNum>
+  <w:abstractNum w:abstractNumId="6" w15:restartNumberingAfterBreak="0">
     <w:nsid w:val="4BA95764"/>
     <w:multiLevelType w:val="hybridMultilevel"/>
     <w:tmpl w:val="E45AE70E"/>
@@ -3589,20 +3920,142 @@
       </w:rPr>
     </w:lvl>
   </w:abstractNum>
+  <w:abstractNum w:abstractNumId="7" w15:restartNumberingAfterBreak="0">
+    <w:nsid w:val="79EC322F"/>
+    <w:multiLevelType w:val="hybridMultilevel"/>
+    <w:tmpl w:val="F0327500"/>
+    <w:lvl w:ilvl="0" w:tplc="08090001">
+      <w:start w:val="1"/>
+      <w:numFmt w:val="bullet"/>
+      <w:lvlText w:val=""/>
+      <w:lvlJc w:val="left"/>
+      <w:pPr>
+        <w:ind w:left="720" w:hanging="360"/>
+      </w:pPr>
+      <w:rPr>
+        <w:rFonts w:ascii="Symbol" w:hAnsi="Symbol" w:hint="default"/>
+      </w:rPr>
+    </w:lvl>
+    <w:lvl w:ilvl="1" w:tplc="08090003" w:tentative="1">
+      <w:start w:val="1"/>
+      <w:numFmt w:val="bullet"/>
+      <w:lvlText w:val="o"/>
+      <w:lvlJc w:val="left"/>
+      <w:pPr>
+        <w:ind w:left="1440" w:hanging="360"/>
+      </w:pPr>
+      <w:rPr>
+        <w:rFonts w:ascii="Courier New" w:hAnsi="Courier New" w:cs="Courier New" w:hint="default"/>
+      </w:rPr>
+    </w:lvl>
+    <w:lvl w:ilvl="2" w:tplc="08090005" w:tentative="1">
+      <w:start w:val="1"/>
+      <w:numFmt w:val="bullet"/>
+      <w:lvlText w:val=""/>
+      <w:lvlJc w:val="left"/>
+      <w:pPr>
+        <w:ind w:left="2160" w:hanging="360"/>
+      </w:pPr>
+      <w:rPr>
+        <w:rFonts w:ascii="Wingdings" w:hAnsi="Wingdings" w:hint="default"/>
+      </w:rPr>
+    </w:lvl>
+    <w:lvl w:ilvl="3" w:tplc="08090001" w:tentative="1">
+      <w:start w:val="1"/>
+      <w:numFmt w:val="bullet"/>
+      <w:lvlText w:val=""/>
+      <w:lvlJc w:val="left"/>
+      <w:pPr>
+        <w:ind w:left="2880" w:hanging="360"/>
+      </w:pPr>
+      <w:rPr>
+        <w:rFonts w:ascii="Symbol" w:hAnsi="Symbol" w:hint="default"/>
+      </w:rPr>
+    </w:lvl>
+    <w:lvl w:ilvl="4" w:tplc="08090003" w:tentative="1">
+      <w:start w:val="1"/>
+      <w:numFmt w:val="bullet"/>
+      <w:lvlText w:val="o"/>
+      <w:lvlJc w:val="left"/>
+      <w:pPr>
+        <w:ind w:left="3600" w:hanging="360"/>
+      </w:pPr>
+      <w:rPr>
+        <w:rFonts w:ascii="Courier New" w:hAnsi="Courier New" w:cs="Courier New" w:hint="default"/>
+      </w:rPr>
+    </w:lvl>
+    <w:lvl w:ilvl="5" w:tplc="08090005" w:tentative="1">
+      <w:start w:val="1"/>
+      <w:numFmt w:val="bullet"/>
+      <w:lvlText w:val=""/>
+      <w:lvlJc w:val="left"/>
+      <w:pPr>
+        <w:ind w:left="4320" w:hanging="360"/>
+      </w:pPr>
+      <w:rPr>
+        <w:rFonts w:ascii="Wingdings" w:hAnsi="Wingdings" w:hint="default"/>
+      </w:rPr>
+    </w:lvl>
+    <w:lvl w:ilvl="6" w:tplc="08090001" w:tentative="1">
+      <w:start w:val="1"/>
+      <w:numFmt w:val="bullet"/>
+      <w:lvlText w:val=""/>
+      <w:lvlJc w:val="left"/>
+      <w:pPr>
+        <w:ind w:left="5040" w:hanging="360"/>
+      </w:pPr>
+      <w:rPr>
+        <w:rFonts w:ascii="Symbol" w:hAnsi="Symbol" w:hint="default"/>
+      </w:rPr>
+    </w:lvl>
+    <w:lvl w:ilvl="7" w:tplc="08090003" w:tentative="1">
+      <w:start w:val="1"/>
+      <w:numFmt w:val="bullet"/>
+      <w:lvlText w:val="o"/>
+      <w:lvlJc w:val="left"/>
+      <w:pPr>
+        <w:ind w:left="5760" w:hanging="360"/>
+      </w:pPr>
+      <w:rPr>
+        <w:rFonts w:ascii="Courier New" w:hAnsi="Courier New" w:cs="Courier New" w:hint="default"/>
+      </w:rPr>
+    </w:lvl>
+    <w:lvl w:ilvl="8" w:tplc="08090005" w:tentative="1">
+      <w:start w:val="1"/>
+      <w:numFmt w:val="bullet"/>
+      <w:lvlText w:val=""/>
+      <w:lvlJc w:val="left"/>
+      <w:pPr>
+        <w:ind w:left="6480" w:hanging="360"/>
+      </w:pPr>
+      <w:rPr>
+        <w:rFonts w:ascii="Wingdings" w:hAnsi="Wingdings" w:hint="default"/>
+      </w:rPr>
+    </w:lvl>
+  </w:abstractNum>
   <w:num w:numId="1">
+    <w:abstractNumId w:val="3"/>
+  </w:num>
+  <w:num w:numId="2">
+    <w:abstractNumId w:val="6"/>
+  </w:num>
+  <w:num w:numId="3">
+    <w:abstractNumId w:val="4"/>
+  </w:num>
+  <w:num w:numId="4">
+    <w:abstractNumId w:val="1"/>
+  </w:num>
+  <w:num w:numId="5">
     <w:abstractNumId w:val="2"/>
   </w:num>
-  <w:num w:numId="2">
-    <w:abstractNumId w:val="4"/>
+  <w:num w:numId="6">
+    <w:abstractNumId w:val="7"/>
   </w:num>
-  <w:num w:numId="3">
-    <w:abstractNumId w:val="3"/>
+  <w:num w:numId="7">
+    <w:abstractNumId w:val="5"/>
   </w:num>
-  <w:num w:numId="4">
+  <w:num w:numId="8">
     <w:abstractNumId w:val="0"/>
-  </w:num>
-  <w:num w:numId="5">
-    <w:abstractNumId w:val="1"/>
   </w:num>
 </w:numbering>
 </file>
@@ -4569,7 +5022,7 @@
 </file>
 
 <file path=customXml/itemProps1.xml><?xml version="1.0" encoding="utf-8"?>
-<ds:datastoreItem xmlns:ds="http://schemas.openxmlformats.org/officeDocument/2006/customXml" ds:itemID="{FE6F1515-0D45-49D4-8AD7-1A97AE325CE6}">
+<ds:datastoreItem xmlns:ds="http://schemas.openxmlformats.org/officeDocument/2006/customXml" ds:itemID="{90723E84-191D-4095-983C-0C20BC7F1009}">
   <ds:schemaRefs>
     <ds:schemaRef ds:uri="http://schemas.openxmlformats.org/officeDocument/2006/bibliography"/>
   </ds:schemaRefs>

</xml_diff>

<commit_message>
Updated intro and lit review
</commit_message>
<xml_diff>
--- a/Dissertation.docx
+++ b/Dissertation.docx
@@ -2,11 +2,7 @@
 <file path=word/document.xml><?xml version="1.0" encoding="utf-8"?>
 <w:document xmlns:wpc="http://schemas.microsoft.com/office/word/2010/wordprocessingCanvas" xmlns:cx="http://schemas.microsoft.com/office/drawing/2014/chartex" xmlns:cx1="http://schemas.microsoft.com/office/drawing/2015/9/8/chartex" xmlns:mc="http://schemas.openxmlformats.org/markup-compatibility/2006" xmlns:o="urn:schemas-microsoft-com:office:office" xmlns:r="http://schemas.openxmlformats.org/officeDocument/2006/relationships" xmlns:m="http://schemas.openxmlformats.org/officeDocument/2006/math" xmlns:v="urn:schemas-microsoft-com:vml" xmlns:wp14="http://schemas.microsoft.com/office/word/2010/wordprocessingDrawing" xmlns:wp="http://schemas.openxmlformats.org/drawingml/2006/wordprocessingDrawing" xmlns:w10="urn:schemas-microsoft-com:office:word" xmlns:w="http://schemas.openxmlformats.org/wordprocessingml/2006/main" xmlns:w14="http://schemas.microsoft.com/office/word/2010/wordml" xmlns:w15="http://schemas.microsoft.com/office/word/2012/wordml" xmlns:w16se="http://schemas.microsoft.com/office/word/2015/wordml/symex" xmlns:wpg="http://schemas.microsoft.com/office/word/2010/wordprocessingGroup" xmlns:wpi="http://schemas.microsoft.com/office/word/2010/wordprocessingInk" xmlns:wne="http://schemas.microsoft.com/office/word/2006/wordml" xmlns:wps="http://schemas.microsoft.com/office/word/2010/wordprocessingShape" mc:Ignorable="w14 w15 w16se wp14">
   <w:body>
-    <w:p>
-      <w:pPr>
-        <w:jc w:val="both"/>
-      </w:pPr>
-    </w:p>
+    <w:p/>
     <w:tbl>
       <w:tblPr>
         <w:tblW w:w="0" w:type="auto"/>
@@ -43,7 +39,6 @@
           <w:p>
             <w:pPr>
               <w:spacing w:line="240" w:lineRule="auto"/>
-              <w:jc w:val="both"/>
               <w:rPr>
                 <w:sz w:val="28"/>
                 <w:szCs w:val="28"/>
@@ -68,7 +63,6 @@
           <w:p>
             <w:pPr>
               <w:spacing w:line="240" w:lineRule="auto"/>
-              <w:jc w:val="both"/>
               <w:rPr>
                 <w:sz w:val="28"/>
                 <w:szCs w:val="28"/>
@@ -78,7 +72,6 @@
           <w:p>
             <w:pPr>
               <w:spacing w:line="240" w:lineRule="auto"/>
-              <w:jc w:val="both"/>
               <w:rPr>
                 <w:sz w:val="28"/>
                 <w:szCs w:val="28"/>
@@ -95,7 +88,6 @@
           <w:p>
             <w:pPr>
               <w:spacing w:line="240" w:lineRule="auto"/>
-              <w:jc w:val="both"/>
               <w:rPr>
                 <w:sz w:val="28"/>
                 <w:szCs w:val="28"/>
@@ -105,7 +97,6 @@
           <w:p>
             <w:pPr>
               <w:spacing w:line="240" w:lineRule="auto"/>
-              <w:jc w:val="both"/>
               <w:rPr>
                 <w:sz w:val="28"/>
                 <w:szCs w:val="28"/>
@@ -119,82 +110,25 @@
               <w:t>BSc Computer Games Technology, 2019</w:t>
             </w:r>
           </w:p>
-          <w:p>
-            <w:pPr>
-              <w:jc w:val="both"/>
-            </w:pPr>
-          </w:p>
+          <w:p/>
         </w:tc>
       </w:tr>
     </w:tbl>
-    <w:p>
-      <w:pPr>
-        <w:jc w:val="both"/>
-      </w:pPr>
-    </w:p>
-    <w:p>
-      <w:pPr>
-        <w:jc w:val="both"/>
-      </w:pPr>
-    </w:p>
-    <w:p>
-      <w:pPr>
-        <w:jc w:val="both"/>
-      </w:pPr>
-    </w:p>
-    <w:p>
-      <w:pPr>
-        <w:jc w:val="both"/>
-      </w:pPr>
-    </w:p>
-    <w:p>
-      <w:pPr>
-        <w:jc w:val="both"/>
-      </w:pPr>
-    </w:p>
-    <w:p>
-      <w:pPr>
-        <w:jc w:val="both"/>
-      </w:pPr>
-    </w:p>
-    <w:p>
-      <w:pPr>
-        <w:jc w:val="both"/>
-      </w:pPr>
-    </w:p>
-    <w:p>
-      <w:pPr>
-        <w:jc w:val="both"/>
-      </w:pPr>
-    </w:p>
-    <w:p>
-      <w:pPr>
-        <w:jc w:val="both"/>
-      </w:pPr>
-    </w:p>
-    <w:p>
-      <w:pPr>
-        <w:jc w:val="both"/>
-      </w:pPr>
-    </w:p>
-    <w:p>
-      <w:pPr>
-        <w:jc w:val="both"/>
-      </w:pPr>
-    </w:p>
-    <w:p>
-      <w:pPr>
-        <w:jc w:val="both"/>
-      </w:pPr>
-    </w:p>
-    <w:p>
-      <w:pPr>
-        <w:jc w:val="both"/>
-      </w:pPr>
-    </w:p>
-    <w:p>
-      <w:pPr>
-        <w:jc w:val="both"/>
+    <w:p/>
+    <w:p/>
+    <w:p/>
+    <w:p/>
+    <w:p/>
+    <w:p/>
+    <w:p/>
+    <w:p/>
+    <w:p/>
+    <w:p/>
+    <w:p/>
+    <w:p/>
+    <w:p/>
+    <w:p>
+      <w:pPr>
         <w:sectPr>
           <w:footerReference w:type="even" r:id="rId8"/>
           <w:pgSz w:w="11906" w:h="16838"/>
@@ -204,26 +138,10 @@
         </w:sectPr>
       </w:pPr>
     </w:p>
-    <w:p>
-      <w:pPr>
-        <w:jc w:val="both"/>
-      </w:pPr>
-    </w:p>
-    <w:p>
-      <w:pPr>
-        <w:jc w:val="both"/>
-      </w:pPr>
-    </w:p>
-    <w:p>
-      <w:pPr>
-        <w:jc w:val="both"/>
-      </w:pPr>
-    </w:p>
-    <w:p>
-      <w:pPr>
-        <w:jc w:val="both"/>
-      </w:pPr>
-    </w:p>
+    <w:p/>
+    <w:p/>
+    <w:p/>
+    <w:p/>
     <w:tbl>
       <w:tblPr>
         <w:tblW w:w="0" w:type="auto"/>
@@ -255,7 +173,6 @@
           <w:p>
             <w:pPr>
               <w:spacing w:line="240" w:lineRule="auto"/>
-              <w:jc w:val="both"/>
               <w:rPr>
                 <w:sz w:val="28"/>
                 <w:szCs w:val="28"/>
@@ -272,7 +189,6 @@
           <w:p>
             <w:pPr>
               <w:spacing w:line="240" w:lineRule="auto"/>
-              <w:jc w:val="both"/>
             </w:pPr>
             <w:r>
               <w:rPr>
@@ -294,7 +210,6 @@
     </w:tbl>
     <w:p>
       <w:pPr>
-        <w:jc w:val="both"/>
         <w:sectPr>
           <w:type w:val="continuous"/>
           <w:pgSz w:w="11906" w:h="16838"/>
@@ -307,22 +222,19 @@
     <w:p>
       <w:pPr>
         <w:pStyle w:val="Heading1"/>
-        <w:jc w:val="both"/>
-      </w:pPr>
-      <w:bookmarkStart w:id="0" w:name="_Toc2689436"/>
+      </w:pPr>
+      <w:bookmarkStart w:id="0" w:name="_Toc3734519"/>
       <w:r>
         <w:lastRenderedPageBreak/>
-        <w:t xml:space="preserve">i - </w:t>
+        <w:t>a</w:t>
+      </w:r>
+      <w:r>
+        <w:t xml:space="preserve"> - </w:t>
       </w:r>
       <w:r>
         <w:t>Table of Contents</w:t>
       </w:r>
       <w:bookmarkEnd w:id="0"/>
-    </w:p>
-    <w:p>
-      <w:pPr>
-        <w:jc w:val="both"/>
-      </w:pPr>
     </w:p>
     <w:p>
       <w:pPr>
@@ -347,13 +259,13 @@
       <w:r>
         <w:fldChar w:fldCharType="separate"/>
       </w:r>
-      <w:hyperlink w:anchor="_Toc2689436" w:history="1">
+      <w:hyperlink w:anchor="_Toc3734519" w:history="1">
         <w:r>
           <w:rPr>
             <w:rStyle w:val="Hyperlink"/>
             <w:noProof/>
           </w:rPr>
-          <w:t>i - Table of Contents</w:t>
+          <w:t>a - Table of Contents</w:t>
         </w:r>
         <w:r>
           <w:rPr>
@@ -374,7 +286,7 @@
             <w:noProof/>
             <w:webHidden/>
           </w:rPr>
-          <w:instrText xml:space="preserve"> PAGEREF _Toc2689436 \h </w:instrText>
+          <w:instrText xml:space="preserve"> PAGEREF _Toc3734519 \h </w:instrText>
         </w:r>
         <w:r>
           <w:rPr>
@@ -419,13 +331,13 @@
           <w:lang w:eastAsia="en-GB"/>
         </w:rPr>
       </w:pPr>
-      <w:hyperlink w:anchor="_Toc2689437" w:history="1">
+      <w:hyperlink w:anchor="_Toc3734520" w:history="1">
         <w:r>
           <w:rPr>
             <w:rStyle w:val="Hyperlink"/>
             <w:noProof/>
           </w:rPr>
-          <w:t>ii - Table of Figures</w:t>
+          <w:t>b - Table of Figures</w:t>
         </w:r>
         <w:r>
           <w:rPr>
@@ -446,7 +358,7 @@
             <w:noProof/>
             <w:webHidden/>
           </w:rPr>
-          <w:instrText xml:space="preserve"> PAGEREF _Toc2689437 \h </w:instrText>
+          <w:instrText xml:space="preserve"> PAGEREF _Toc3734520 \h </w:instrText>
         </w:r>
         <w:r>
           <w:rPr>
@@ -466,7 +378,7 @@
             <w:noProof/>
             <w:webHidden/>
           </w:rPr>
-          <w:t>ii</w:t>
+          <w:t>iii</w:t>
         </w:r>
         <w:r>
           <w:rPr>
@@ -491,13 +403,13 @@
           <w:lang w:eastAsia="en-GB"/>
         </w:rPr>
       </w:pPr>
-      <w:hyperlink w:anchor="_Toc2689438" w:history="1">
+      <w:hyperlink w:anchor="_Toc3734521" w:history="1">
         <w:r>
           <w:rPr>
             <w:rStyle w:val="Hyperlink"/>
             <w:noProof/>
           </w:rPr>
-          <w:t>iii - Table of Tables</w:t>
+          <w:t>b - Table of Tables</w:t>
         </w:r>
         <w:r>
           <w:rPr>
@@ -518,7 +430,7 @@
             <w:noProof/>
             <w:webHidden/>
           </w:rPr>
-          <w:instrText xml:space="preserve"> PAGEREF _Toc2689438 \h </w:instrText>
+          <w:instrText xml:space="preserve"> PAGEREF _Toc3734521 \h </w:instrText>
         </w:r>
         <w:r>
           <w:rPr>
@@ -538,7 +450,7 @@
             <w:noProof/>
             <w:webHidden/>
           </w:rPr>
-          <w:t>iii</w:t>
+          <w:t>iv</w:t>
         </w:r>
         <w:r>
           <w:rPr>
@@ -563,13 +475,13 @@
           <w:lang w:eastAsia="en-GB"/>
         </w:rPr>
       </w:pPr>
-      <w:hyperlink w:anchor="_Toc2689439" w:history="1">
+      <w:hyperlink w:anchor="_Toc3734522" w:history="1">
         <w:r>
           <w:rPr>
             <w:rStyle w:val="Hyperlink"/>
             <w:noProof/>
           </w:rPr>
-          <w:t>iv - Acknowledgements</w:t>
+          <w:t>d - Acknowledgements</w:t>
         </w:r>
         <w:r>
           <w:rPr>
@@ -590,7 +502,7 @@
             <w:noProof/>
             <w:webHidden/>
           </w:rPr>
-          <w:instrText xml:space="preserve"> PAGEREF _Toc2689439 \h </w:instrText>
+          <w:instrText xml:space="preserve"> PAGEREF _Toc3734522 \h </w:instrText>
         </w:r>
         <w:r>
           <w:rPr>
@@ -610,7 +522,7 @@
             <w:noProof/>
             <w:webHidden/>
           </w:rPr>
-          <w:t>iv</w:t>
+          <w:t>v</w:t>
         </w:r>
         <w:r>
           <w:rPr>
@@ -635,13 +547,13 @@
           <w:lang w:eastAsia="en-GB"/>
         </w:rPr>
       </w:pPr>
-      <w:hyperlink w:anchor="_Toc2689440" w:history="1">
+      <w:hyperlink w:anchor="_Toc3734523" w:history="1">
         <w:r>
           <w:rPr>
             <w:rStyle w:val="Hyperlink"/>
             <w:noProof/>
           </w:rPr>
-          <w:t>v - Abstract</w:t>
+          <w:t>e - Abstract</w:t>
         </w:r>
         <w:r>
           <w:rPr>
@@ -662,7 +574,7 @@
             <w:noProof/>
             <w:webHidden/>
           </w:rPr>
-          <w:instrText xml:space="preserve"> PAGEREF _Toc2689440 \h </w:instrText>
+          <w:instrText xml:space="preserve"> PAGEREF _Toc3734523 \h </w:instrText>
         </w:r>
         <w:r>
           <w:rPr>
@@ -682,7 +594,7 @@
             <w:noProof/>
             <w:webHidden/>
           </w:rPr>
-          <w:t>v</w:t>
+          <w:t>vi</w:t>
         </w:r>
         <w:r>
           <w:rPr>
@@ -707,13 +619,13 @@
           <w:lang w:eastAsia="en-GB"/>
         </w:rPr>
       </w:pPr>
-      <w:hyperlink w:anchor="_Toc2689441" w:history="1">
+      <w:hyperlink w:anchor="_Toc3734524" w:history="1">
         <w:r>
           <w:rPr>
             <w:rStyle w:val="Hyperlink"/>
             <w:noProof/>
           </w:rPr>
-          <w:t>vi - Abbreviations, Symbols and Notation</w:t>
+          <w:t>f - Abbreviations, Symbols and Notation</w:t>
         </w:r>
         <w:r>
           <w:rPr>
@@ -734,7 +646,7 @@
             <w:noProof/>
             <w:webHidden/>
           </w:rPr>
-          <w:instrText xml:space="preserve"> PAGEREF _Toc2689441 \h </w:instrText>
+          <w:instrText xml:space="preserve"> PAGEREF _Toc3734524 \h </w:instrText>
         </w:r>
         <w:r>
           <w:rPr>
@@ -754,7 +666,7 @@
             <w:noProof/>
             <w:webHidden/>
           </w:rPr>
-          <w:t>vi</w:t>
+          <w:t>vii</w:t>
         </w:r>
         <w:r>
           <w:rPr>
@@ -779,7 +691,7 @@
           <w:lang w:eastAsia="en-GB"/>
         </w:rPr>
       </w:pPr>
-      <w:hyperlink w:anchor="_Toc2689442" w:history="1">
+      <w:hyperlink w:anchor="_Toc3734525" w:history="1">
         <w:r>
           <w:rPr>
             <w:rStyle w:val="Hyperlink"/>
@@ -806,7 +718,7 @@
             <w:noProof/>
             <w:webHidden/>
           </w:rPr>
-          <w:instrText xml:space="preserve"> PAGEREF _Toc2689442 \h </w:instrText>
+          <w:instrText xml:space="preserve"> PAGEREF _Toc3734525 \h </w:instrText>
         </w:r>
         <w:r>
           <w:rPr>
@@ -851,7 +763,7 @@
           <w:lang w:eastAsia="en-GB"/>
         </w:rPr>
       </w:pPr>
-      <w:hyperlink w:anchor="_Toc2689443" w:history="1">
+      <w:hyperlink w:anchor="_Toc3734526" w:history="1">
         <w:r>
           <w:rPr>
             <w:rStyle w:val="Hyperlink"/>
@@ -878,7 +790,7 @@
             <w:noProof/>
             <w:webHidden/>
           </w:rPr>
-          <w:instrText xml:space="preserve"> PAGEREF _Toc2689443 \h </w:instrText>
+          <w:instrText xml:space="preserve"> PAGEREF _Toc3734526 \h </w:instrText>
         </w:r>
         <w:r>
           <w:rPr>
@@ -923,7 +835,7 @@
           <w:lang w:eastAsia="en-GB"/>
         </w:rPr>
       </w:pPr>
-      <w:hyperlink w:anchor="_Toc2689444" w:history="1">
+      <w:hyperlink w:anchor="_Toc3734527" w:history="1">
         <w:r>
           <w:rPr>
             <w:rStyle w:val="Hyperlink"/>
@@ -950,7 +862,7 @@
             <w:noProof/>
             <w:webHidden/>
           </w:rPr>
-          <w:instrText xml:space="preserve"> PAGEREF _Toc2689444 \h </w:instrText>
+          <w:instrText xml:space="preserve"> PAGEREF _Toc3734527 \h </w:instrText>
         </w:r>
         <w:r>
           <w:rPr>
@@ -995,13 +907,13 @@
           <w:lang w:eastAsia="en-GB"/>
         </w:rPr>
       </w:pPr>
-      <w:hyperlink w:anchor="_Toc2689445" w:history="1">
+      <w:hyperlink w:anchor="_Toc3734528" w:history="1">
         <w:r>
           <w:rPr>
             <w:rStyle w:val="Hyperlink"/>
             <w:noProof/>
           </w:rPr>
-          <w:t>Procedural Music</w:t>
+          <w:t>1.3 - Procedural Music</w:t>
         </w:r>
         <w:r>
           <w:rPr>
@@ -1022,7 +934,7 @@
             <w:noProof/>
             <w:webHidden/>
           </w:rPr>
-          <w:instrText xml:space="preserve"> PAGEREF _Toc2689445 \h </w:instrText>
+          <w:instrText xml:space="preserve"> PAGEREF _Toc3734528 \h </w:instrText>
         </w:r>
         <w:r>
           <w:rPr>
@@ -1043,6 +955,152 @@
             <w:webHidden/>
           </w:rPr>
           <w:t>2</w:t>
+        </w:r>
+        <w:r>
+          <w:rPr>
+            <w:noProof/>
+            <w:webHidden/>
+          </w:rPr>
+          <w:fldChar w:fldCharType="end"/>
+        </w:r>
+      </w:hyperlink>
+    </w:p>
+    <w:p>
+      <w:pPr>
+        <w:pStyle w:val="TOC2"/>
+        <w:tabs>
+          <w:tab w:val="right" w:leader="dot" w:pos="7831"/>
+        </w:tabs>
+        <w:rPr>
+          <w:rFonts w:asciiTheme="minorHAnsi" w:eastAsiaTheme="minorEastAsia" w:hAnsiTheme="minorHAnsi" w:cstheme="minorBidi"/>
+          <w:noProof/>
+          <w:sz w:val="22"/>
+          <w:szCs w:val="22"/>
+          <w:lang w:eastAsia="en-GB"/>
+        </w:rPr>
+      </w:pPr>
+      <w:hyperlink w:anchor="_Toc3734529" w:history="1">
+        <w:r>
+          <w:rPr>
+            <w:rStyle w:val="Hyperlink"/>
+            <w:noProof/>
+            <w:lang w:eastAsia="en-GB"/>
+          </w:rPr>
+          <w:t>1.4 - Aims</w:t>
+        </w:r>
+        <w:r>
+          <w:rPr>
+            <w:noProof/>
+            <w:webHidden/>
+          </w:rPr>
+          <w:tab/>
+        </w:r>
+        <w:r>
+          <w:rPr>
+            <w:noProof/>
+            <w:webHidden/>
+          </w:rPr>
+          <w:fldChar w:fldCharType="begin"/>
+        </w:r>
+        <w:r>
+          <w:rPr>
+            <w:noProof/>
+            <w:webHidden/>
+          </w:rPr>
+          <w:instrText xml:space="preserve"> PAGEREF _Toc3734529 \h </w:instrText>
+        </w:r>
+        <w:r>
+          <w:rPr>
+            <w:noProof/>
+            <w:webHidden/>
+          </w:rPr>
+        </w:r>
+        <w:r>
+          <w:rPr>
+            <w:noProof/>
+            <w:webHidden/>
+          </w:rPr>
+          <w:fldChar w:fldCharType="separate"/>
+        </w:r>
+        <w:r>
+          <w:rPr>
+            <w:noProof/>
+            <w:webHidden/>
+          </w:rPr>
+          <w:t>3</w:t>
+        </w:r>
+        <w:r>
+          <w:rPr>
+            <w:noProof/>
+            <w:webHidden/>
+          </w:rPr>
+          <w:fldChar w:fldCharType="end"/>
+        </w:r>
+      </w:hyperlink>
+    </w:p>
+    <w:p>
+      <w:pPr>
+        <w:pStyle w:val="TOC2"/>
+        <w:tabs>
+          <w:tab w:val="right" w:leader="dot" w:pos="7831"/>
+        </w:tabs>
+        <w:rPr>
+          <w:rFonts w:asciiTheme="minorHAnsi" w:eastAsiaTheme="minorEastAsia" w:hAnsiTheme="minorHAnsi" w:cstheme="minorBidi"/>
+          <w:noProof/>
+          <w:sz w:val="22"/>
+          <w:szCs w:val="22"/>
+          <w:lang w:eastAsia="en-GB"/>
+        </w:rPr>
+      </w:pPr>
+      <w:hyperlink w:anchor="_Toc3734530" w:history="1">
+        <w:r>
+          <w:rPr>
+            <w:rStyle w:val="Hyperlink"/>
+            <w:noProof/>
+            <w:lang w:eastAsia="en-GB"/>
+          </w:rPr>
+          <w:t>1.5 - Overview of Remaining Chapters</w:t>
+        </w:r>
+        <w:r>
+          <w:rPr>
+            <w:noProof/>
+            <w:webHidden/>
+          </w:rPr>
+          <w:tab/>
+        </w:r>
+        <w:r>
+          <w:rPr>
+            <w:noProof/>
+            <w:webHidden/>
+          </w:rPr>
+          <w:fldChar w:fldCharType="begin"/>
+        </w:r>
+        <w:r>
+          <w:rPr>
+            <w:noProof/>
+            <w:webHidden/>
+          </w:rPr>
+          <w:instrText xml:space="preserve"> PAGEREF _Toc3734530 \h </w:instrText>
+        </w:r>
+        <w:r>
+          <w:rPr>
+            <w:noProof/>
+            <w:webHidden/>
+          </w:rPr>
+        </w:r>
+        <w:r>
+          <w:rPr>
+            <w:noProof/>
+            <w:webHidden/>
+          </w:rPr>
+          <w:fldChar w:fldCharType="separate"/>
+        </w:r>
+        <w:r>
+          <w:rPr>
+            <w:noProof/>
+            <w:webHidden/>
+          </w:rPr>
+          <w:t>4</w:t>
         </w:r>
         <w:r>
           <w:rPr>
@@ -1067,7 +1125,7 @@
           <w:lang w:eastAsia="en-GB"/>
         </w:rPr>
       </w:pPr>
-      <w:hyperlink w:anchor="_Toc2689446" w:history="1">
+      <w:hyperlink w:anchor="_Toc3734531" w:history="1">
         <w:r>
           <w:rPr>
             <w:rStyle w:val="Hyperlink"/>
@@ -1094,7 +1152,7 @@
             <w:noProof/>
             <w:webHidden/>
           </w:rPr>
-          <w:instrText xml:space="preserve"> PAGEREF _Toc2689446 \h </w:instrText>
+          <w:instrText xml:space="preserve"> PAGEREF _Toc3734531 \h </w:instrText>
         </w:r>
         <w:r>
           <w:rPr>
@@ -1114,7 +1172,7 @@
             <w:noProof/>
             <w:webHidden/>
           </w:rPr>
-          <w:t>4</w:t>
+          <w:t>7</w:t>
         </w:r>
         <w:r>
           <w:rPr>
@@ -1139,13 +1197,13 @@
           <w:lang w:eastAsia="en-GB"/>
         </w:rPr>
       </w:pPr>
-      <w:hyperlink w:anchor="_Toc2689447" w:history="1">
+      <w:hyperlink w:anchor="_Toc3734532" w:history="1">
         <w:r>
           <w:rPr>
             <w:rStyle w:val="Hyperlink"/>
             <w:noProof/>
           </w:rPr>
-          <w:t>Markov Chains</w:t>
+          <w:t>2.1 - Generative Algorithms - Overview</w:t>
         </w:r>
         <w:r>
           <w:rPr>
@@ -1166,7 +1224,7 @@
             <w:noProof/>
             <w:webHidden/>
           </w:rPr>
-          <w:instrText xml:space="preserve"> PAGEREF _Toc2689447 \h </w:instrText>
+          <w:instrText xml:space="preserve"> PAGEREF _Toc3734532 \h </w:instrText>
         </w:r>
         <w:r>
           <w:rPr>
@@ -1186,7 +1244,295 @@
             <w:noProof/>
             <w:webHidden/>
           </w:rPr>
-          <w:t>4</w:t>
+          <w:t>7</w:t>
+        </w:r>
+        <w:r>
+          <w:rPr>
+            <w:noProof/>
+            <w:webHidden/>
+          </w:rPr>
+          <w:fldChar w:fldCharType="end"/>
+        </w:r>
+      </w:hyperlink>
+    </w:p>
+    <w:p>
+      <w:pPr>
+        <w:pStyle w:val="TOC3"/>
+        <w:tabs>
+          <w:tab w:val="right" w:leader="dot" w:pos="7831"/>
+        </w:tabs>
+        <w:rPr>
+          <w:rFonts w:asciiTheme="minorHAnsi" w:eastAsiaTheme="minorEastAsia" w:hAnsiTheme="minorHAnsi" w:cstheme="minorBidi"/>
+          <w:noProof/>
+          <w:sz w:val="22"/>
+          <w:szCs w:val="22"/>
+          <w:lang w:eastAsia="en-GB"/>
+        </w:rPr>
+      </w:pPr>
+      <w:hyperlink w:anchor="_Toc3734533" w:history="1">
+        <w:r>
+          <w:rPr>
+            <w:rStyle w:val="Hyperlink"/>
+            <w:noProof/>
+          </w:rPr>
+          <w:t>2.1.1 - Neural Networks</w:t>
+        </w:r>
+        <w:r>
+          <w:rPr>
+            <w:noProof/>
+            <w:webHidden/>
+          </w:rPr>
+          <w:tab/>
+        </w:r>
+        <w:r>
+          <w:rPr>
+            <w:noProof/>
+            <w:webHidden/>
+          </w:rPr>
+          <w:fldChar w:fldCharType="begin"/>
+        </w:r>
+        <w:r>
+          <w:rPr>
+            <w:noProof/>
+            <w:webHidden/>
+          </w:rPr>
+          <w:instrText xml:space="preserve"> PAGEREF _Toc3734533 \h </w:instrText>
+        </w:r>
+        <w:r>
+          <w:rPr>
+            <w:noProof/>
+            <w:webHidden/>
+          </w:rPr>
+        </w:r>
+        <w:r>
+          <w:rPr>
+            <w:noProof/>
+            <w:webHidden/>
+          </w:rPr>
+          <w:fldChar w:fldCharType="separate"/>
+        </w:r>
+        <w:r>
+          <w:rPr>
+            <w:noProof/>
+            <w:webHidden/>
+          </w:rPr>
+          <w:t>7</w:t>
+        </w:r>
+        <w:r>
+          <w:rPr>
+            <w:noProof/>
+            <w:webHidden/>
+          </w:rPr>
+          <w:fldChar w:fldCharType="end"/>
+        </w:r>
+      </w:hyperlink>
+    </w:p>
+    <w:p>
+      <w:pPr>
+        <w:pStyle w:val="TOC3"/>
+        <w:tabs>
+          <w:tab w:val="right" w:leader="dot" w:pos="7831"/>
+        </w:tabs>
+        <w:rPr>
+          <w:rFonts w:asciiTheme="minorHAnsi" w:eastAsiaTheme="minorEastAsia" w:hAnsiTheme="minorHAnsi" w:cstheme="minorBidi"/>
+          <w:noProof/>
+          <w:sz w:val="22"/>
+          <w:szCs w:val="22"/>
+          <w:lang w:eastAsia="en-GB"/>
+        </w:rPr>
+      </w:pPr>
+      <w:hyperlink w:anchor="_Toc3734534" w:history="1">
+        <w:r>
+          <w:rPr>
+            <w:rStyle w:val="Hyperlink"/>
+            <w:noProof/>
+          </w:rPr>
+          <w:t>2.1.2 - Markov Chains</w:t>
+        </w:r>
+        <w:r>
+          <w:rPr>
+            <w:noProof/>
+            <w:webHidden/>
+          </w:rPr>
+          <w:tab/>
+        </w:r>
+        <w:r>
+          <w:rPr>
+            <w:noProof/>
+            <w:webHidden/>
+          </w:rPr>
+          <w:fldChar w:fldCharType="begin"/>
+        </w:r>
+        <w:r>
+          <w:rPr>
+            <w:noProof/>
+            <w:webHidden/>
+          </w:rPr>
+          <w:instrText xml:space="preserve"> PAGEREF _Toc3734534 \h </w:instrText>
+        </w:r>
+        <w:r>
+          <w:rPr>
+            <w:noProof/>
+            <w:webHidden/>
+          </w:rPr>
+        </w:r>
+        <w:r>
+          <w:rPr>
+            <w:noProof/>
+            <w:webHidden/>
+          </w:rPr>
+          <w:fldChar w:fldCharType="separate"/>
+        </w:r>
+        <w:r>
+          <w:rPr>
+            <w:noProof/>
+            <w:webHidden/>
+          </w:rPr>
+          <w:t>7</w:t>
+        </w:r>
+        <w:r>
+          <w:rPr>
+            <w:noProof/>
+            <w:webHidden/>
+          </w:rPr>
+          <w:fldChar w:fldCharType="end"/>
+        </w:r>
+      </w:hyperlink>
+    </w:p>
+    <w:p>
+      <w:pPr>
+        <w:pStyle w:val="TOC3"/>
+        <w:tabs>
+          <w:tab w:val="right" w:leader="dot" w:pos="7831"/>
+        </w:tabs>
+        <w:rPr>
+          <w:rFonts w:asciiTheme="minorHAnsi" w:eastAsiaTheme="minorEastAsia" w:hAnsiTheme="minorHAnsi" w:cstheme="minorBidi"/>
+          <w:noProof/>
+          <w:sz w:val="22"/>
+          <w:szCs w:val="22"/>
+          <w:lang w:eastAsia="en-GB"/>
+        </w:rPr>
+      </w:pPr>
+      <w:hyperlink w:anchor="_Toc3734535" w:history="1">
+        <w:r>
+          <w:rPr>
+            <w:rStyle w:val="Hyperlink"/>
+            <w:noProof/>
+          </w:rPr>
+          <w:t>2.1.3 - Genetic Algorithms</w:t>
+        </w:r>
+        <w:r>
+          <w:rPr>
+            <w:noProof/>
+            <w:webHidden/>
+          </w:rPr>
+          <w:tab/>
+        </w:r>
+        <w:r>
+          <w:rPr>
+            <w:noProof/>
+            <w:webHidden/>
+          </w:rPr>
+          <w:fldChar w:fldCharType="begin"/>
+        </w:r>
+        <w:r>
+          <w:rPr>
+            <w:noProof/>
+            <w:webHidden/>
+          </w:rPr>
+          <w:instrText xml:space="preserve"> PAGEREF _Toc3734535 \h </w:instrText>
+        </w:r>
+        <w:r>
+          <w:rPr>
+            <w:noProof/>
+            <w:webHidden/>
+          </w:rPr>
+        </w:r>
+        <w:r>
+          <w:rPr>
+            <w:noProof/>
+            <w:webHidden/>
+          </w:rPr>
+          <w:fldChar w:fldCharType="separate"/>
+        </w:r>
+        <w:r>
+          <w:rPr>
+            <w:noProof/>
+            <w:webHidden/>
+          </w:rPr>
+          <w:t>7</w:t>
+        </w:r>
+        <w:r>
+          <w:rPr>
+            <w:noProof/>
+            <w:webHidden/>
+          </w:rPr>
+          <w:fldChar w:fldCharType="end"/>
+        </w:r>
+      </w:hyperlink>
+    </w:p>
+    <w:p>
+      <w:pPr>
+        <w:pStyle w:val="TOC3"/>
+        <w:tabs>
+          <w:tab w:val="right" w:leader="dot" w:pos="7831"/>
+        </w:tabs>
+        <w:rPr>
+          <w:rFonts w:asciiTheme="minorHAnsi" w:eastAsiaTheme="minorEastAsia" w:hAnsiTheme="minorHAnsi" w:cstheme="minorBidi"/>
+          <w:noProof/>
+          <w:sz w:val="22"/>
+          <w:szCs w:val="22"/>
+          <w:lang w:eastAsia="en-GB"/>
+        </w:rPr>
+      </w:pPr>
+      <w:hyperlink w:anchor="_Toc3734536" w:history="1">
+        <w:r>
+          <w:rPr>
+            <w:rStyle w:val="Hyperlink"/>
+            <w:noProof/>
+          </w:rPr>
+          <w:t>2.1.4 - Other Algorithms</w:t>
+        </w:r>
+        <w:r>
+          <w:rPr>
+            <w:noProof/>
+            <w:webHidden/>
+          </w:rPr>
+          <w:tab/>
+        </w:r>
+        <w:r>
+          <w:rPr>
+            <w:noProof/>
+            <w:webHidden/>
+          </w:rPr>
+          <w:fldChar w:fldCharType="begin"/>
+        </w:r>
+        <w:r>
+          <w:rPr>
+            <w:noProof/>
+            <w:webHidden/>
+          </w:rPr>
+          <w:instrText xml:space="preserve"> PAGEREF _Toc3734536 \h </w:instrText>
+        </w:r>
+        <w:r>
+          <w:rPr>
+            <w:noProof/>
+            <w:webHidden/>
+          </w:rPr>
+        </w:r>
+        <w:r>
+          <w:rPr>
+            <w:noProof/>
+            <w:webHidden/>
+          </w:rPr>
+          <w:fldChar w:fldCharType="separate"/>
+        </w:r>
+        <w:r>
+          <w:rPr>
+            <w:noProof/>
+            <w:webHidden/>
+          </w:rPr>
+          <w:t>7</w:t>
         </w:r>
         <w:r>
           <w:rPr>
@@ -1211,13 +1557,13 @@
           <w:lang w:eastAsia="en-GB"/>
         </w:rPr>
       </w:pPr>
-      <w:hyperlink w:anchor="_Toc2689448" w:history="1">
+      <w:hyperlink w:anchor="_Toc3734537" w:history="1">
         <w:r>
           <w:rPr>
             <w:rStyle w:val="Hyperlink"/>
             <w:noProof/>
           </w:rPr>
-          <w:t>Neural Networks</w:t>
+          <w:t>2.2 - Music Theory - Overview</w:t>
         </w:r>
         <w:r>
           <w:rPr>
@@ -1238,7 +1584,7 @@
             <w:noProof/>
             <w:webHidden/>
           </w:rPr>
-          <w:instrText xml:space="preserve"> PAGEREF _Toc2689448 \h </w:instrText>
+          <w:instrText xml:space="preserve"> PAGEREF _Toc3734537 \h </w:instrText>
         </w:r>
         <w:r>
           <w:rPr>
@@ -1258,7 +1604,151 @@
             <w:noProof/>
             <w:webHidden/>
           </w:rPr>
-          <w:t>4</w:t>
+          <w:t>7</w:t>
+        </w:r>
+        <w:r>
+          <w:rPr>
+            <w:noProof/>
+            <w:webHidden/>
+          </w:rPr>
+          <w:fldChar w:fldCharType="end"/>
+        </w:r>
+      </w:hyperlink>
+    </w:p>
+    <w:p>
+      <w:pPr>
+        <w:pStyle w:val="TOC3"/>
+        <w:tabs>
+          <w:tab w:val="right" w:leader="dot" w:pos="7831"/>
+        </w:tabs>
+        <w:rPr>
+          <w:rFonts w:asciiTheme="minorHAnsi" w:eastAsiaTheme="minorEastAsia" w:hAnsiTheme="minorHAnsi" w:cstheme="minorBidi"/>
+          <w:noProof/>
+          <w:sz w:val="22"/>
+          <w:szCs w:val="22"/>
+          <w:lang w:eastAsia="en-GB"/>
+        </w:rPr>
+      </w:pPr>
+      <w:hyperlink w:anchor="_Toc3734538" w:history="1">
+        <w:r>
+          <w:rPr>
+            <w:rStyle w:val="Hyperlink"/>
+            <w:noProof/>
+          </w:rPr>
+          <w:t>2 - Brightness</w:t>
+        </w:r>
+        <w:r>
+          <w:rPr>
+            <w:noProof/>
+            <w:webHidden/>
+          </w:rPr>
+          <w:tab/>
+        </w:r>
+        <w:r>
+          <w:rPr>
+            <w:noProof/>
+            <w:webHidden/>
+          </w:rPr>
+          <w:fldChar w:fldCharType="begin"/>
+        </w:r>
+        <w:r>
+          <w:rPr>
+            <w:noProof/>
+            <w:webHidden/>
+          </w:rPr>
+          <w:instrText xml:space="preserve"> PAGEREF _Toc3734538 \h </w:instrText>
+        </w:r>
+        <w:r>
+          <w:rPr>
+            <w:noProof/>
+            <w:webHidden/>
+          </w:rPr>
+        </w:r>
+        <w:r>
+          <w:rPr>
+            <w:noProof/>
+            <w:webHidden/>
+          </w:rPr>
+          <w:fldChar w:fldCharType="separate"/>
+        </w:r>
+        <w:r>
+          <w:rPr>
+            <w:noProof/>
+            <w:webHidden/>
+          </w:rPr>
+          <w:t>8</w:t>
+        </w:r>
+        <w:r>
+          <w:rPr>
+            <w:noProof/>
+            <w:webHidden/>
+          </w:rPr>
+          <w:fldChar w:fldCharType="end"/>
+        </w:r>
+      </w:hyperlink>
+    </w:p>
+    <w:p>
+      <w:pPr>
+        <w:pStyle w:val="TOC3"/>
+        <w:tabs>
+          <w:tab w:val="right" w:leader="dot" w:pos="7831"/>
+        </w:tabs>
+        <w:rPr>
+          <w:rFonts w:asciiTheme="minorHAnsi" w:eastAsiaTheme="minorEastAsia" w:hAnsiTheme="minorHAnsi" w:cstheme="minorBidi"/>
+          <w:noProof/>
+          <w:sz w:val="22"/>
+          <w:szCs w:val="22"/>
+          <w:lang w:eastAsia="en-GB"/>
+        </w:rPr>
+      </w:pPr>
+      <w:hyperlink w:anchor="_Toc3734539" w:history="1">
+        <w:r>
+          <w:rPr>
+            <w:rStyle w:val="Hyperlink"/>
+            <w:noProof/>
+          </w:rPr>
+          <w:t>2 - Music Theory</w:t>
+        </w:r>
+        <w:r>
+          <w:rPr>
+            <w:noProof/>
+            <w:webHidden/>
+          </w:rPr>
+          <w:tab/>
+        </w:r>
+        <w:r>
+          <w:rPr>
+            <w:noProof/>
+            <w:webHidden/>
+          </w:rPr>
+          <w:fldChar w:fldCharType="begin"/>
+        </w:r>
+        <w:r>
+          <w:rPr>
+            <w:noProof/>
+            <w:webHidden/>
+          </w:rPr>
+          <w:instrText xml:space="preserve"> PAGEREF _Toc3734539 \h </w:instrText>
+        </w:r>
+        <w:r>
+          <w:rPr>
+            <w:noProof/>
+            <w:webHidden/>
+          </w:rPr>
+        </w:r>
+        <w:r>
+          <w:rPr>
+            <w:noProof/>
+            <w:webHidden/>
+          </w:rPr>
+          <w:fldChar w:fldCharType="separate"/>
+        </w:r>
+        <w:r>
+          <w:rPr>
+            <w:noProof/>
+            <w:webHidden/>
+          </w:rPr>
+          <w:t>8</w:t>
         </w:r>
         <w:r>
           <w:rPr>
@@ -1283,7 +1773,7 @@
           <w:lang w:eastAsia="en-GB"/>
         </w:rPr>
       </w:pPr>
-      <w:hyperlink w:anchor="_Toc2689449" w:history="1">
+      <w:hyperlink w:anchor="_Toc3734540" w:history="1">
         <w:r>
           <w:rPr>
             <w:rStyle w:val="Hyperlink"/>
@@ -1310,7 +1800,7 @@
             <w:noProof/>
             <w:webHidden/>
           </w:rPr>
-          <w:instrText xml:space="preserve"> PAGEREF _Toc2689449 \h </w:instrText>
+          <w:instrText xml:space="preserve"> PAGEREF _Toc3734540 \h </w:instrText>
         </w:r>
         <w:r>
           <w:rPr>
@@ -1330,7 +1820,7 @@
             <w:noProof/>
             <w:webHidden/>
           </w:rPr>
-          <w:t>5</w:t>
+          <w:t>9</w:t>
         </w:r>
         <w:r>
           <w:rPr>
@@ -1355,13 +1845,13 @@
           <w:lang w:eastAsia="en-GB"/>
         </w:rPr>
       </w:pPr>
-      <w:hyperlink w:anchor="_Toc2689450" w:history="1">
+      <w:hyperlink w:anchor="_Toc3734541" w:history="1">
         <w:r>
           <w:rPr>
             <w:rStyle w:val="Hyperlink"/>
             <w:noProof/>
           </w:rPr>
-          <w:t>Reading in MIDI files</w:t>
+          <w:t>3.1 - Reading in MIDI files</w:t>
         </w:r>
         <w:r>
           <w:rPr>
@@ -1382,7 +1872,7 @@
             <w:noProof/>
             <w:webHidden/>
           </w:rPr>
-          <w:instrText xml:space="preserve"> PAGEREF _Toc2689450 \h </w:instrText>
+          <w:instrText xml:space="preserve"> PAGEREF _Toc3734541 \h </w:instrText>
         </w:r>
         <w:r>
           <w:rPr>
@@ -1402,7 +1892,7 @@
             <w:noProof/>
             <w:webHidden/>
           </w:rPr>
-          <w:t>5</w:t>
+          <w:t>9</w:t>
         </w:r>
         <w:r>
           <w:rPr>
@@ -1427,13 +1917,13 @@
           <w:lang w:eastAsia="en-GB"/>
         </w:rPr>
       </w:pPr>
-      <w:hyperlink w:anchor="_Toc2689451" w:history="1">
+      <w:hyperlink w:anchor="_Toc3734542" w:history="1">
         <w:r>
           <w:rPr>
             <w:rStyle w:val="Hyperlink"/>
             <w:noProof/>
           </w:rPr>
-          <w:t>Markov Chains</w:t>
+          <w:t>3.2 - Markov Chains</w:t>
         </w:r>
         <w:r>
           <w:rPr>
@@ -1454,7 +1944,7 @@
             <w:noProof/>
             <w:webHidden/>
           </w:rPr>
-          <w:instrText xml:space="preserve"> PAGEREF _Toc2689451 \h </w:instrText>
+          <w:instrText xml:space="preserve"> PAGEREF _Toc3734542 \h </w:instrText>
         </w:r>
         <w:r>
           <w:rPr>
@@ -1474,7 +1964,7 @@
             <w:noProof/>
             <w:webHidden/>
           </w:rPr>
-          <w:t>5</w:t>
+          <w:t>9</w:t>
         </w:r>
         <w:r>
           <w:rPr>
@@ -1492,16 +1982,20 @@
           <w:tab w:val="right" w:leader="dot" w:pos="7831"/>
         </w:tabs>
         <w:rPr>
+          <w:rFonts w:asciiTheme="minorHAnsi" w:eastAsiaTheme="minorEastAsia" w:hAnsiTheme="minorHAnsi" w:cstheme="minorBidi"/>
           <w:noProof/>
+          <w:sz w:val="22"/>
+          <w:szCs w:val="22"/>
+          <w:lang w:eastAsia="en-GB"/>
         </w:rPr>
       </w:pPr>
-      <w:hyperlink w:anchor="_Toc2689452" w:history="1">
+      <w:hyperlink w:anchor="_Toc3734543" w:history="1">
         <w:r>
           <w:rPr>
             <w:rStyle w:val="Hyperlink"/>
             <w:noProof/>
           </w:rPr>
-          <w:t>Frequency Distributions</w:t>
+          <w:t>3.2.1 - Frequency Distributions</w:t>
         </w:r>
         <w:r>
           <w:rPr>
@@ -1522,7 +2016,7 @@
             <w:noProof/>
             <w:webHidden/>
           </w:rPr>
-          <w:instrText xml:space="preserve"> PAGEREF _Toc2689452 \h </w:instrText>
+          <w:instrText xml:space="preserve"> PAGEREF _Toc3734543 \h </w:instrText>
         </w:r>
         <w:r>
           <w:rPr>
@@ -1542,7 +2036,7 @@
             <w:noProof/>
             <w:webHidden/>
           </w:rPr>
-          <w:t>5</w:t>
+          <w:t>9</w:t>
         </w:r>
         <w:r>
           <w:rPr>
@@ -1560,16 +2054,20 @@
           <w:tab w:val="right" w:leader="dot" w:pos="7831"/>
         </w:tabs>
         <w:rPr>
+          <w:rFonts w:asciiTheme="minorHAnsi" w:eastAsiaTheme="minorEastAsia" w:hAnsiTheme="minorHAnsi" w:cstheme="minorBidi"/>
           <w:noProof/>
+          <w:sz w:val="22"/>
+          <w:szCs w:val="22"/>
+          <w:lang w:eastAsia="en-GB"/>
         </w:rPr>
       </w:pPr>
-      <w:hyperlink w:anchor="_Toc2689453" w:history="1">
+      <w:hyperlink w:anchor="_Toc3734544" w:history="1">
         <w:r>
           <w:rPr>
             <w:rStyle w:val="Hyperlink"/>
             <w:noProof/>
           </w:rPr>
-          <w:t>Choosing Notes</w:t>
+          <w:t>3.2.2 - Choosing Notes</w:t>
         </w:r>
         <w:r>
           <w:rPr>
@@ -1590,7 +2088,7 @@
             <w:noProof/>
             <w:webHidden/>
           </w:rPr>
-          <w:instrText xml:space="preserve"> PAGEREF _Toc2689453 \h </w:instrText>
+          <w:instrText xml:space="preserve"> PAGEREF _Toc3734544 \h </w:instrText>
         </w:r>
         <w:r>
           <w:rPr>
@@ -1610,7 +2108,79 @@
             <w:noProof/>
             <w:webHidden/>
           </w:rPr>
-          <w:t>5</w:t>
+          <w:t>9</w:t>
+        </w:r>
+        <w:r>
+          <w:rPr>
+            <w:noProof/>
+            <w:webHidden/>
+          </w:rPr>
+          <w:fldChar w:fldCharType="end"/>
+        </w:r>
+      </w:hyperlink>
+    </w:p>
+    <w:p>
+      <w:pPr>
+        <w:pStyle w:val="TOC2"/>
+        <w:tabs>
+          <w:tab w:val="right" w:leader="dot" w:pos="7831"/>
+        </w:tabs>
+        <w:rPr>
+          <w:rFonts w:asciiTheme="minorHAnsi" w:eastAsiaTheme="minorEastAsia" w:hAnsiTheme="minorHAnsi" w:cstheme="minorBidi"/>
+          <w:noProof/>
+          <w:sz w:val="22"/>
+          <w:szCs w:val="22"/>
+          <w:lang w:eastAsia="en-GB"/>
+        </w:rPr>
+      </w:pPr>
+      <w:hyperlink w:anchor="_Toc3734545" w:history="1">
+        <w:r>
+          <w:rPr>
+            <w:rStyle w:val="Hyperlink"/>
+            <w:noProof/>
+          </w:rPr>
+          <w:t>3. - Questionnaire</w:t>
+        </w:r>
+        <w:r>
+          <w:rPr>
+            <w:noProof/>
+            <w:webHidden/>
+          </w:rPr>
+          <w:tab/>
+        </w:r>
+        <w:r>
+          <w:rPr>
+            <w:noProof/>
+            <w:webHidden/>
+          </w:rPr>
+          <w:fldChar w:fldCharType="begin"/>
+        </w:r>
+        <w:r>
+          <w:rPr>
+            <w:noProof/>
+            <w:webHidden/>
+          </w:rPr>
+          <w:instrText xml:space="preserve"> PAGEREF _Toc3734545 \h </w:instrText>
+        </w:r>
+        <w:r>
+          <w:rPr>
+            <w:noProof/>
+            <w:webHidden/>
+          </w:rPr>
+        </w:r>
+        <w:r>
+          <w:rPr>
+            <w:noProof/>
+            <w:webHidden/>
+          </w:rPr>
+          <w:fldChar w:fldCharType="separate"/>
+        </w:r>
+        <w:r>
+          <w:rPr>
+            <w:noProof/>
+            <w:webHidden/>
+          </w:rPr>
+          <w:t>9</w:t>
         </w:r>
         <w:r>
           <w:rPr>
@@ -1635,7 +2205,7 @@
           <w:lang w:eastAsia="en-GB"/>
         </w:rPr>
       </w:pPr>
-      <w:hyperlink w:anchor="_Toc2689454" w:history="1">
+      <w:hyperlink w:anchor="_Toc3734546" w:history="1">
         <w:r>
           <w:rPr>
             <w:rStyle w:val="Hyperlink"/>
@@ -1662,7 +2232,7 @@
             <w:noProof/>
             <w:webHidden/>
           </w:rPr>
-          <w:instrText xml:space="preserve"> PAGEREF _Toc2689454 \h </w:instrText>
+          <w:instrText xml:space="preserve"> PAGEREF _Toc3734546 \h </w:instrText>
         </w:r>
         <w:r>
           <w:rPr>
@@ -1682,7 +2252,7 @@
             <w:noProof/>
             <w:webHidden/>
           </w:rPr>
-          <w:t>6</w:t>
+          <w:t>10</w:t>
         </w:r>
         <w:r>
           <w:rPr>
@@ -1707,7 +2277,7 @@
           <w:lang w:eastAsia="en-GB"/>
         </w:rPr>
       </w:pPr>
-      <w:hyperlink w:anchor="_Toc2689455" w:history="1">
+      <w:hyperlink w:anchor="_Toc3734547" w:history="1">
         <w:r>
           <w:rPr>
             <w:rStyle w:val="Hyperlink"/>
@@ -1734,7 +2304,7 @@
             <w:noProof/>
             <w:webHidden/>
           </w:rPr>
-          <w:instrText xml:space="preserve"> PAGEREF _Toc2689455 \h </w:instrText>
+          <w:instrText xml:space="preserve"> PAGEREF _Toc3734547 \h </w:instrText>
         </w:r>
         <w:r>
           <w:rPr>
@@ -1754,7 +2324,7 @@
             <w:noProof/>
             <w:webHidden/>
           </w:rPr>
-          <w:t>7</w:t>
+          <w:t>11</w:t>
         </w:r>
         <w:r>
           <w:rPr>
@@ -1779,7 +2349,7 @@
           <w:lang w:eastAsia="en-GB"/>
         </w:rPr>
       </w:pPr>
-      <w:hyperlink w:anchor="_Toc2689456" w:history="1">
+      <w:hyperlink w:anchor="_Toc3734548" w:history="1">
         <w:r>
           <w:rPr>
             <w:rStyle w:val="Hyperlink"/>
@@ -1806,7 +2376,7 @@
             <w:noProof/>
             <w:webHidden/>
           </w:rPr>
-          <w:instrText xml:space="preserve"> PAGEREF _Toc2689456 \h </w:instrText>
+          <w:instrText xml:space="preserve"> PAGEREF _Toc3734548 \h </w:instrText>
         </w:r>
         <w:r>
           <w:rPr>
@@ -1826,7 +2396,7 @@
             <w:noProof/>
             <w:webHidden/>
           </w:rPr>
-          <w:t>8</w:t>
+          <w:t>12</w:t>
         </w:r>
         <w:r>
           <w:rPr>
@@ -1851,7 +2421,7 @@
           <w:lang w:eastAsia="en-GB"/>
         </w:rPr>
       </w:pPr>
-      <w:hyperlink w:anchor="_Toc2689457" w:history="1">
+      <w:hyperlink w:anchor="_Toc3734549" w:history="1">
         <w:r>
           <w:rPr>
             <w:rStyle w:val="Hyperlink"/>
@@ -1878,7 +2448,7 @@
             <w:noProof/>
             <w:webHidden/>
           </w:rPr>
-          <w:instrText xml:space="preserve"> PAGEREF _Toc2689457 \h </w:instrText>
+          <w:instrText xml:space="preserve"> PAGEREF _Toc3734549 \h </w:instrText>
         </w:r>
         <w:r>
           <w:rPr>
@@ -1898,7 +2468,7 @@
             <w:noProof/>
             <w:webHidden/>
           </w:rPr>
-          <w:t>9</w:t>
+          <w:t>13</w:t>
         </w:r>
         <w:r>
           <w:rPr>
@@ -1923,13 +2493,13 @@
           <w:lang w:eastAsia="en-GB"/>
         </w:rPr>
       </w:pPr>
-      <w:hyperlink w:anchor="_Toc2689458" w:history="1">
+      <w:hyperlink w:anchor="_Toc3734550" w:history="1">
         <w:r>
           <w:rPr>
             <w:rStyle w:val="Hyperlink"/>
             <w:noProof/>
           </w:rPr>
-          <w:t>8 - List of References</w:t>
+          <w:t>8 - References</w:t>
         </w:r>
         <w:r>
           <w:rPr>
@@ -1950,7 +2520,7 @@
             <w:noProof/>
             <w:webHidden/>
           </w:rPr>
-          <w:instrText xml:space="preserve"> PAGEREF _Toc2689458 \h </w:instrText>
+          <w:instrText xml:space="preserve"> PAGEREF _Toc3734550 \h </w:instrText>
         </w:r>
         <w:r>
           <w:rPr>
@@ -1970,7 +2540,7 @@
             <w:noProof/>
             <w:webHidden/>
           </w:rPr>
-          <w:t>10</w:t>
+          <w:t>14</w:t>
         </w:r>
         <w:r>
           <w:rPr>
@@ -1995,7 +2565,7 @@
           <w:lang w:eastAsia="en-GB"/>
         </w:rPr>
       </w:pPr>
-      <w:hyperlink w:anchor="_Toc2689459" w:history="1">
+      <w:hyperlink w:anchor="_Toc3734551" w:history="1">
         <w:r>
           <w:rPr>
             <w:rStyle w:val="Hyperlink"/>
@@ -2022,7 +2592,7 @@
             <w:noProof/>
             <w:webHidden/>
           </w:rPr>
-          <w:instrText xml:space="preserve"> PAGEREF _Toc2689459 \h </w:instrText>
+          <w:instrText xml:space="preserve"> PAGEREF _Toc3734551 \h </w:instrText>
         </w:r>
         <w:r>
           <w:rPr>
@@ -2042,7 +2612,7 @@
             <w:noProof/>
             <w:webHidden/>
           </w:rPr>
-          <w:t>11</w:t>
+          <w:t>15</w:t>
         </w:r>
         <w:r>
           <w:rPr>
@@ -2054,9 +2624,6 @@
       </w:hyperlink>
     </w:p>
     <w:p>
-      <w:pPr>
-        <w:jc w:val="both"/>
-      </w:pPr>
       <w:r>
         <w:fldChar w:fldCharType="end"/>
       </w:r>
@@ -2064,21 +2631,15 @@
     <w:p>
       <w:pPr>
         <w:pStyle w:val="Heading1"/>
-        <w:jc w:val="both"/>
       </w:pPr>
       <w:r>
         <w:br w:type="page"/>
       </w:r>
-      <w:bookmarkStart w:id="1" w:name="_Toc2689437"/>
-      <w:proofErr w:type="gramStart"/>
+      <w:bookmarkStart w:id="1" w:name="_Toc3734520"/>
       <w:r>
         <w:lastRenderedPageBreak/>
-        <w:t>i</w:t>
-      </w:r>
-      <w:r>
-        <w:t>i</w:t>
-      </w:r>
-      <w:proofErr w:type="gramEnd"/>
+        <w:t>b</w:t>
+      </w:r>
       <w:r>
         <w:t xml:space="preserve"> - </w:t>
       </w:r>
@@ -2093,7 +2654,6 @@
         <w:tabs>
           <w:tab w:val="right" w:leader="dot" w:pos="7831"/>
         </w:tabs>
-        <w:jc w:val="both"/>
         <w:rPr>
           <w:rFonts w:asciiTheme="minorHAnsi" w:eastAsiaTheme="minorEastAsia" w:hAnsiTheme="minorHAnsi" w:cstheme="minorBidi"/>
           <w:noProof/>
@@ -2170,9 +2730,6 @@
       </w:hyperlink>
     </w:p>
     <w:p>
-      <w:pPr>
-        <w:jc w:val="both"/>
-      </w:pPr>
       <w:r>
         <w:fldChar w:fldCharType="end"/>
       </w:r>
@@ -2180,24 +2737,15 @@
     <w:p>
       <w:pPr>
         <w:pStyle w:val="Heading1"/>
-        <w:jc w:val="both"/>
       </w:pPr>
       <w:r>
         <w:br w:type="page"/>
       </w:r>
-      <w:bookmarkStart w:id="2" w:name="_Toc2689438"/>
-      <w:proofErr w:type="gramStart"/>
+      <w:bookmarkStart w:id="2" w:name="_Toc3734521"/>
       <w:r>
         <w:lastRenderedPageBreak/>
-        <w:t>i</w:t>
-      </w:r>
-      <w:r>
-        <w:t>i</w:t>
-      </w:r>
-      <w:r>
-        <w:t>i</w:t>
-      </w:r>
-      <w:proofErr w:type="gramEnd"/>
+        <w:t>b</w:t>
+      </w:r>
       <w:r>
         <w:t xml:space="preserve"> - </w:t>
       </w:r>
@@ -2215,7 +2763,6 @@
         <w:tabs>
           <w:tab w:val="right" w:leader="dot" w:pos="7831"/>
         </w:tabs>
-        <w:jc w:val="both"/>
         <w:rPr>
           <w:rFonts w:asciiTheme="minorHAnsi" w:eastAsiaTheme="minorEastAsia" w:hAnsiTheme="minorHAnsi" w:cstheme="minorBidi"/>
           <w:noProof/>
@@ -2292,17 +2839,11 @@
       </w:hyperlink>
     </w:p>
     <w:p>
-      <w:pPr>
-        <w:jc w:val="both"/>
-      </w:pPr>
       <w:r>
         <w:fldChar w:fldCharType="end"/>
       </w:r>
     </w:p>
     <w:p>
-      <w:pPr>
-        <w:jc w:val="both"/>
-      </w:pPr>
       <w:r>
         <w:tab/>
       </w:r>
@@ -2310,21 +2851,15 @@
     <w:p>
       <w:pPr>
         <w:pStyle w:val="Heading1"/>
-        <w:jc w:val="both"/>
       </w:pPr>
       <w:r>
         <w:br w:type="page"/>
       </w:r>
-      <w:bookmarkStart w:id="3" w:name="_Toc2689439"/>
-      <w:proofErr w:type="gramStart"/>
+      <w:bookmarkStart w:id="3" w:name="_Toc3734522"/>
       <w:r>
         <w:lastRenderedPageBreak/>
-        <w:t>i</w:t>
-      </w:r>
-      <w:r>
-        <w:t>v</w:t>
-      </w:r>
-      <w:proofErr w:type="gramEnd"/>
+        <w:t>d</w:t>
+      </w:r>
       <w:r>
         <w:t xml:space="preserve"> - </w:t>
       </w:r>
@@ -2336,7 +2871,6 @@
     <w:p>
       <w:pPr>
         <w:spacing w:line="240" w:lineRule="auto"/>
-        <w:jc w:val="both"/>
       </w:pPr>
       <w:r>
         <w:t>Thanks to google and caffeine</w:t>
@@ -2345,13 +2879,11 @@
     <w:p>
       <w:pPr>
         <w:spacing w:line="240" w:lineRule="auto"/>
-        <w:jc w:val="both"/>
       </w:pPr>
     </w:p>
     <w:p>
       <w:pPr>
         <w:spacing w:line="240" w:lineRule="auto"/>
-        <w:jc w:val="both"/>
         <w:rPr>
           <w:rFonts w:cs="Arial"/>
           <w:b/>
@@ -2368,38 +2900,33 @@
     <w:p>
       <w:pPr>
         <w:pStyle w:val="Heading1"/>
-        <w:jc w:val="both"/>
-      </w:pPr>
-      <w:bookmarkStart w:id="4" w:name="_Toc2689440"/>
+      </w:pPr>
+      <w:bookmarkStart w:id="4" w:name="_Toc3734523"/>
       <w:r>
         <w:lastRenderedPageBreak/>
-        <w:t xml:space="preserve">v - </w:t>
+        <w:t>e</w:t>
+      </w:r>
+      <w:r>
+        <w:t xml:space="preserve"> - </w:t>
       </w:r>
       <w:r>
         <w:t>Abstract</w:t>
       </w:r>
       <w:bookmarkEnd w:id="4"/>
     </w:p>
-    <w:p>
-      <w:pPr>
-        <w:jc w:val="both"/>
-      </w:pPr>
-    </w:p>
+    <w:p/>
     <w:p>
       <w:pPr>
         <w:pStyle w:val="Heading1"/>
-        <w:jc w:val="both"/>
       </w:pPr>
       <w:r>
         <w:br w:type="page"/>
       </w:r>
-      <w:bookmarkStart w:id="5" w:name="_Toc2689441"/>
-      <w:proofErr w:type="gramStart"/>
+      <w:bookmarkStart w:id="5" w:name="_Toc3734524"/>
       <w:r>
         <w:lastRenderedPageBreak/>
-        <w:t>vi</w:t>
-      </w:r>
-      <w:proofErr w:type="gramEnd"/>
+        <w:t>f</w:t>
+      </w:r>
       <w:r>
         <w:t xml:space="preserve"> - </w:t>
       </w:r>
@@ -2409,16 +2936,12 @@
       <w:bookmarkEnd w:id="5"/>
     </w:p>
     <w:p>
-      <w:pPr>
-        <w:jc w:val="both"/>
-      </w:pPr>
       <w:r>
         <w:t>If required</w:t>
       </w:r>
     </w:p>
     <w:p>
       <w:pPr>
-        <w:jc w:val="both"/>
         <w:rPr>
           <w:rFonts w:cs="Arial"/>
           <w:b/>
@@ -2431,7 +2954,6 @@
     </w:p>
     <w:p>
       <w:pPr>
-        <w:jc w:val="both"/>
         <w:sectPr>
           <w:headerReference w:type="default" r:id="rId9"/>
           <w:footerReference w:type="default" r:id="rId10"/>
@@ -2446,9 +2968,8 @@
     <w:p>
       <w:pPr>
         <w:pStyle w:val="Heading1"/>
-        <w:jc w:val="both"/>
-      </w:pPr>
-      <w:bookmarkStart w:id="6" w:name="_Toc2689442"/>
+      </w:pPr>
+      <w:bookmarkStart w:id="6" w:name="_Toc3734525"/>
       <w:r>
         <w:lastRenderedPageBreak/>
         <w:t xml:space="preserve">1 - </w:t>
@@ -2461,9 +2982,8 @@
     <w:p>
       <w:pPr>
         <w:pStyle w:val="Heading2"/>
-        <w:jc w:val="both"/>
-      </w:pPr>
-      <w:bookmarkStart w:id="7" w:name="_Toc2689443"/>
+      </w:pPr>
+      <w:bookmarkStart w:id="7" w:name="_Toc3734526"/>
       <w:r>
         <w:t xml:space="preserve">1.1 - </w:t>
       </w:r>
@@ -2473,114 +2993,20 @@
       <w:bookmarkEnd w:id="7"/>
     </w:p>
     <w:p>
-      <w:pPr>
-        <w:jc w:val="both"/>
-        <w:rPr>
-          <w:lang w:eastAsia="en-GB"/>
-        </w:rPr>
-      </w:pPr>
-      <w:r>
-        <w:rPr>
-          <w:lang w:eastAsia="en-GB"/>
-        </w:rPr>
-        <w:t>Music has always been an integral part of most art forms, from plays to blockbuster movies. When used effectively it can greatly influence how the composer wants the audience feel at any specific moment, for example in theatrical production the composer may make the music swell when a characters finally overcomes an obstacle, or become sombre when a character dies. Video games are no exception to this, but with one very important difference, the composer has no idea when a specific action will happen in the game, in essence they can’t make you press the start button.</w:t>
-      </w:r>
-    </w:p>
-    <w:p>
-      <w:pPr>
-        <w:jc w:val="both"/>
-      </w:pPr>
-      <w:r>
-        <w:rPr>
-          <w:lang w:eastAsia="en-GB"/>
-        </w:rPr>
-        <w:t>However, t</w:t>
-      </w:r>
-      <w:r>
-        <w:rPr>
-          <w:lang w:eastAsia="en-GB"/>
-        </w:rPr>
-        <w:t xml:space="preserve">he vast majority of today's games </w:t>
-      </w:r>
-      <w:r>
-        <w:rPr>
-          <w:lang w:eastAsia="en-GB"/>
-        </w:rPr>
-        <w:t xml:space="preserve">still </w:t>
-      </w:r>
-      <w:r>
-        <w:rPr>
-          <w:lang w:eastAsia="en-GB"/>
-        </w:rPr>
-        <w:t>rely on pre</w:t>
-      </w:r>
-      <w:r>
-        <w:rPr>
-          <w:lang w:eastAsia="en-GB"/>
-        </w:rPr>
-        <w:t>composed</w:t>
-      </w:r>
-      <w:r>
-        <w:rPr>
-          <w:lang w:eastAsia="en-GB"/>
-        </w:rPr>
-        <w:t xml:space="preserve"> music</w:t>
-      </w:r>
-      <w:r>
-        <w:rPr>
-          <w:lang w:eastAsia="en-GB"/>
-        </w:rPr>
-        <w:t>al assets</w:t>
-      </w:r>
-      <w:r>
-        <w:rPr>
-          <w:lang w:eastAsia="en-GB"/>
-        </w:rPr>
-        <w:t xml:space="preserve">. </w:t>
-      </w:r>
-      <w:r>
-        <w:rPr>
-          <w:lang w:eastAsia="en-GB"/>
-        </w:rPr>
-        <w:t>Something clearly has to be done differently so that a game’s music in sync with what is happening in the game. It would be fairly jarring for a player if the main character died and the music did not change to reflect this, or if a player took too long in a specific part of the game and the audio file ra</w:t>
-      </w:r>
-      <w:r>
-        <w:rPr>
-          <w:lang w:eastAsia="en-GB"/>
-        </w:rPr>
-        <w:t xml:space="preserve">ns its course, the game </w:t>
-      </w:r>
-      <w:r>
-        <w:rPr>
-          <w:lang w:eastAsia="en-GB"/>
-        </w:rPr>
-        <w:t xml:space="preserve">would </w:t>
-      </w:r>
-      <w:r>
-        <w:rPr>
-          <w:lang w:eastAsia="en-GB"/>
-        </w:rPr>
-        <w:t xml:space="preserve">then have to either play it again, play a different song, or just stop playing music. Obviously if a player plays a game for long enough they will encounter all the available music that it has to offer which </w:t>
-      </w:r>
-      <w:r>
-        <w:rPr>
-          <w:lang w:eastAsia="en-GB"/>
-        </w:rPr>
-        <w:t xml:space="preserve">would </w:t>
-      </w:r>
-      <w:r>
-        <w:rPr>
-          <w:lang w:eastAsia="en-GB"/>
-        </w:rPr>
-        <w:t>eventually get boring.</w:t>
+      <w:r>
+        <w:t>Music has always been an integral part of most art forms, from plays to blockbuster movies. When used effectively it can greatly influence how the composer wants the audience feel at any specific moment, for example in theatrical production the composer may make the music swell when a character finally overcomes an obstacle, or become sombre at the death of a beloved character. Video games are no exception to this, but with one very important difference, the composer has no idea when a specific action will happen in the game, in essence, they can’t make the player press the start button.</w:t>
+      </w:r>
+    </w:p>
+    <w:p>
+      <w:r>
+        <w:t>However, the vast majority of today's games still rely on precomposed musical assets. Something clearly has to be done differently so that a game’s music is in sync with the events in a game. It would be fairly jarring if the main character died and the music did not change to reflect this, or if a player took longer than expected in a specific part of the game and the audio file runs its course, the game would then have to either play it again, play a different song, or just stop playing music. Obviously, if a player plays a game for long enough they will encounter all the available music that it has to offer, which would eventually get boring.</w:t>
       </w:r>
     </w:p>
     <w:p>
       <w:pPr>
         <w:pStyle w:val="Heading2"/>
-        <w:jc w:val="both"/>
-      </w:pPr>
-      <w:bookmarkStart w:id="8" w:name="_Toc2689444"/>
+      </w:pPr>
+      <w:bookmarkStart w:id="8" w:name="_Toc3734527"/>
       <w:r>
         <w:t xml:space="preserve">1.2 - </w:t>
       </w:r>
@@ -2590,600 +3016,56 @@
       <w:bookmarkEnd w:id="8"/>
     </w:p>
     <w:p>
-      <w:pPr>
-        <w:jc w:val="both"/>
-      </w:pPr>
-      <w:r>
-        <w:rPr>
-          <w:lang w:eastAsia="en-GB"/>
-        </w:rPr>
-        <w:t xml:space="preserve">One way around this problem is to </w:t>
-      </w:r>
-      <w:r>
-        <w:rPr>
-          <w:lang w:eastAsia="en-GB"/>
-        </w:rPr>
-        <w:t xml:space="preserve">allow the game to directly influence what music is being played. One method is called </w:t>
-      </w:r>
-      <w:r>
-        <w:rPr>
-          <w:lang w:eastAsia="en-GB"/>
-        </w:rPr>
-        <w:t>‘</w:t>
-      </w:r>
-      <w:r>
-        <w:t>Horizontal resequencing</w:t>
-      </w:r>
-      <w:r>
-        <w:t xml:space="preserve">’, this is when once piece </w:t>
-      </w:r>
-      <w:r>
-        <w:t xml:space="preserve">of music is switched for another when a specific event occurs in the game </w:t>
-      </w:r>
-      <w:r>
-        <w:fldChar w:fldCharType="begin"/>
-      </w:r>
-      <w:r>
-        <w:instrText>ADDIN RW.CITE{{doc:5c795972e4b093df3cbef11e Phillips,Winifred 2016}}</w:instrText>
-      </w:r>
-      <w:r>
-        <w:fldChar w:fldCharType="separate"/>
-      </w:r>
-      <w:r>
-        <w:rPr>
-          <w:rFonts w:cs="Arial"/>
-          <w:bCs/>
-          <w:lang w:val="en-US"/>
-        </w:rPr>
-        <w:t>(Phillips 2016)</w:t>
-      </w:r>
-      <w:r>
-        <w:fldChar w:fldCharType="end"/>
-      </w:r>
-      <w:r>
-        <w:t>. For example, if the player is exploring a cave the cave theme may play, but if they are attacked by an enemy the music could change to the combat theme</w:t>
-      </w:r>
-      <w:r>
-        <w:t xml:space="preserve">. This allows for more flexibility </w:t>
-      </w:r>
-    </w:p>
-    <w:p>
-      <w:pPr>
-        <w:pStyle w:val="ListParagraph"/>
-        <w:numPr>
-          <w:ilvl w:val="0"/>
-          <w:numId w:val="6"/>
-        </w:numPr>
-        <w:jc w:val="both"/>
-      </w:pPr>
-      <w:r>
-        <w:t xml:space="preserve">Either have to </w:t>
-      </w:r>
-      <w:r>
-        <w:t>abruptly</w:t>
-      </w:r>
-      <w:r>
-        <w:t xml:space="preserve"> change music - jarring</w:t>
-      </w:r>
-    </w:p>
-    <w:p>
-      <w:pPr>
-        <w:pStyle w:val="ListParagraph"/>
-        <w:numPr>
-          <w:ilvl w:val="0"/>
-          <w:numId w:val="6"/>
-        </w:numPr>
-        <w:jc w:val="both"/>
-      </w:pPr>
-      <w:r>
-        <w:t>Or fade in/out</w:t>
-      </w:r>
-    </w:p>
-    <w:p>
-      <w:pPr>
-        <w:pStyle w:val="ListParagraph"/>
-        <w:numPr>
-          <w:ilvl w:val="0"/>
-          <w:numId w:val="6"/>
-        </w:numPr>
-        <w:jc w:val="both"/>
-      </w:pPr>
-      <w:r>
-        <w:t>Difficult if tempo is different</w:t>
-      </w:r>
-    </w:p>
-    <w:p>
-      <w:pPr>
-        <w:pStyle w:val="ListParagraph"/>
-        <w:numPr>
-          <w:ilvl w:val="0"/>
-          <w:numId w:val="6"/>
-        </w:numPr>
-        <w:jc w:val="both"/>
-      </w:pPr>
-      <w:r>
-        <w:t>Worse if key is different</w:t>
-      </w:r>
-    </w:p>
-    <w:p>
-      <w:pPr>
-        <w:jc w:val="both"/>
-      </w:pPr>
-    </w:p>
-    <w:p>
-      <w:pPr>
-        <w:jc w:val="both"/>
-      </w:pPr>
       <w:r>
         <w:rPr>
           <w:highlight w:val="yellow"/>
         </w:rPr>
+        <w:t>ADD EXAMPLES OF GAMES WHICH USE THESE TECNIQUES</w:t>
+      </w:r>
+    </w:p>
+    <w:p>
+      <w:r>
+        <w:t xml:space="preserve">One way around this problem is to allow the game to directly influence what music is being played. One way this is achieved is called Horizontal Resequencing, this is when one piece of music is switched for another when a specific event occurs in the game (Phillips 2016). For example, if the player is exploring a cave a cave theme may play, but when they leave the cave the music changes to the outside theme. However to achieve this the music would either have to abruptly change track, which could be harsh for the player if the change happens in a random point in the song. This problem can be mitigated by cross-fading the two music tracks (reducing </w:t>
+      </w:r>
+      <w:r>
         <w:lastRenderedPageBreak/>
-        <w:t xml:space="preserve">Vertical </w:t>
-      </w:r>
-      <w:proofErr w:type="spellStart"/>
-      <w:r>
-        <w:rPr>
-          <w:highlight w:val="yellow"/>
-        </w:rPr>
-        <w:t>reorchestration</w:t>
-      </w:r>
-      <w:proofErr w:type="spellEnd"/>
-    </w:p>
-    <w:p>
-      <w:pPr>
-        <w:jc w:val="both"/>
-      </w:pPr>
-      <w:r>
-        <w:t>Good</w:t>
-      </w:r>
-    </w:p>
-    <w:p>
-      <w:pPr>
-        <w:pStyle w:val="ListParagraph"/>
-        <w:numPr>
-          <w:ilvl w:val="0"/>
-          <w:numId w:val="7"/>
-        </w:numPr>
-        <w:jc w:val="both"/>
-      </w:pPr>
-      <w:r>
-        <w:t xml:space="preserve">The theme is split up into several variations, </w:t>
-      </w:r>
-      <w:proofErr w:type="spellStart"/>
-      <w:r>
-        <w:t>i.e</w:t>
-      </w:r>
-      <w:proofErr w:type="spellEnd"/>
-      <w:r>
-        <w:t xml:space="preserve"> a rhythm section, a more instrumental version, and choral. </w:t>
-      </w:r>
-    </w:p>
-    <w:p>
-      <w:pPr>
-        <w:pStyle w:val="ListParagraph"/>
-        <w:numPr>
-          <w:ilvl w:val="0"/>
-          <w:numId w:val="7"/>
-        </w:numPr>
-        <w:jc w:val="both"/>
-      </w:pPr>
-      <w:r>
-        <w:t>Each section can be introduced or removed depending on what is happening in the game</w:t>
-      </w:r>
-    </w:p>
-    <w:p>
-      <w:pPr>
-        <w:pStyle w:val="ListParagraph"/>
-        <w:numPr>
-          <w:ilvl w:val="0"/>
-          <w:numId w:val="7"/>
-        </w:numPr>
-        <w:jc w:val="both"/>
-      </w:pPr>
-      <w:r>
-        <w:t>i.e. Less melodic rhythmic section when the player isn’t doing much</w:t>
-      </w:r>
-    </w:p>
-    <w:p>
-      <w:pPr>
-        <w:pStyle w:val="ListParagraph"/>
-        <w:numPr>
-          <w:ilvl w:val="0"/>
-          <w:numId w:val="7"/>
-        </w:numPr>
-        <w:jc w:val="both"/>
-      </w:pPr>
-      <w:r>
-        <w:t>add the instruments when a fight starts</w:t>
-      </w:r>
-    </w:p>
-    <w:p>
-      <w:pPr>
-        <w:jc w:val="both"/>
-      </w:pPr>
-      <w:r>
-        <w:t>Bad</w:t>
-      </w:r>
-    </w:p>
-    <w:p>
-      <w:pPr>
-        <w:pStyle w:val="ListParagraph"/>
-        <w:numPr>
-          <w:ilvl w:val="0"/>
-          <w:numId w:val="8"/>
-        </w:numPr>
-        <w:jc w:val="both"/>
-      </w:pPr>
-      <w:r>
-        <w:t>even more work for composer</w:t>
-      </w:r>
-    </w:p>
-    <w:p>
-      <w:pPr>
-        <w:pStyle w:val="ListParagraph"/>
-        <w:numPr>
-          <w:ilvl w:val="0"/>
-          <w:numId w:val="8"/>
-        </w:numPr>
-        <w:jc w:val="both"/>
-      </w:pPr>
-      <w:r>
-        <w:t>each part has to stand alone and work in any combination</w:t>
-      </w:r>
-    </w:p>
-    <w:p>
-      <w:pPr>
-        <w:jc w:val="both"/>
-      </w:pPr>
-    </w:p>
-    <w:p>
-      <w:pPr>
-        <w:jc w:val="both"/>
-      </w:pPr>
-    </w:p>
-    <w:p>
-      <w:pPr>
-        <w:jc w:val="both"/>
-      </w:pPr>
-      <w:r>
-        <w:t>Composer composes, but player both is audience and performer</w:t>
-      </w:r>
-    </w:p>
-    <w:p>
-      <w:pPr>
-        <w:jc w:val="both"/>
-      </w:pPr>
-      <w:r>
-        <w:t xml:space="preserve">Every </w:t>
-      </w:r>
-      <w:proofErr w:type="spellStart"/>
-      <w:r>
-        <w:t>playthough</w:t>
-      </w:r>
-      <w:proofErr w:type="spellEnd"/>
-      <w:r>
-        <w:t xml:space="preserve"> of a game will be different</w:t>
-      </w:r>
-    </w:p>
-    <w:p>
-      <w:pPr>
-        <w:jc w:val="both"/>
-      </w:pPr>
-    </w:p>
-    <w:p>
-      <w:pPr>
-        <w:jc w:val="both"/>
-      </w:pPr>
-    </w:p>
+        <w:t>the volume of one track, while increasing the volume of the other). Although to have this transition as unobtrusive as possible the two tracks would have to be in the same tempo (the speed of the music). This problem is amplified if the two tracks are in different keys, as this would create a musical dissonance. If the game is changing states very quickly, the music would be in danger of becoming increasingly jumbled, as the music would be comprised of random snippets of various tracks and so loose its musical integrity. Another method commonly used is Vertical Reorchistration. This is when a track is made up of several sections, which can be combined in different ways to represent the various states a game can be in. For example, a basic rhythm section when the player isn’t doing much, a more intense rhythm section when the excitement of the game increases, and an instrumental section for more emotional sections. Each of these sections can be introduced or removed depending on what is happening in the game. As the musical representation of the various states of the game is all essentially one track, rapidly changing between the states will no longer reduce the music’s cohesiveness. However, as each section has to work by itself and in any combination, this increases the workload for the composer. It would also still suffer from the problems of Horizontal Resequencing when changing to a completely different song. For both of these methods, the more states a game has the more variation in the music there must be leading to an increase in the memory that needs to be used for storing the various music files.</w:t>
+      </w:r>
+    </w:p>
+    <w:p/>
     <w:p>
       <w:pPr>
         <w:pStyle w:val="Heading2"/>
-        <w:jc w:val="both"/>
-      </w:pPr>
-      <w:bookmarkStart w:id="9" w:name="_Toc2689445"/>
-      <w:r>
-        <w:t>Procedural Music</w:t>
+      </w:pPr>
+      <w:bookmarkStart w:id="9" w:name="_Toc3734528"/>
+      <w:r>
+        <w:t>1.3 - P</w:t>
+      </w:r>
+      <w:r>
+        <w:t>rocedural Music</w:t>
       </w:r>
       <w:bookmarkEnd w:id="9"/>
     </w:p>
     <w:p>
-      <w:pPr>
-        <w:jc w:val="both"/>
-        <w:rPr>
-          <w:lang w:eastAsia="en-GB"/>
-        </w:rPr>
-      </w:pPr>
-      <w:r>
-        <w:rPr>
-          <w:highlight w:val="yellow"/>
-          <w:lang w:eastAsia="en-GB"/>
-        </w:rPr>
-        <w:t>Intro or lit rev?</w:t>
-      </w:r>
-    </w:p>
-    <w:p>
-      <w:pPr>
-        <w:jc w:val="both"/>
-      </w:pPr>
-      <w:r>
-        <w:rPr>
-          <w:lang w:eastAsia="en-GB"/>
-        </w:rPr>
-        <w:t>One way to get around the problems with precomposed music is to have the game itself be the composer</w:t>
-      </w:r>
-      <w:r>
-        <w:rPr>
-          <w:lang w:eastAsia="en-GB"/>
-        </w:rPr>
-        <w:t>.</w:t>
-      </w:r>
-      <w:r>
-        <w:rPr>
-          <w:lang w:eastAsia="en-GB"/>
-        </w:rPr>
-        <w:t xml:space="preserve"> This type of algorithmic ensures that the music will be different every time the game is played, and will continue to be different. This type of music is generally kept for ambient background music, as it lends itself quite well to this genre. However it's not overly used in games when the music has to take the forefront, and drive the intended mood of the game.</w:t>
-      </w:r>
-    </w:p>
-    <w:p>
-      <w:pPr>
-        <w:jc w:val="both"/>
-      </w:pPr>
-    </w:p>
-    <w:p>
-      <w:pPr>
-        <w:spacing w:line="240" w:lineRule="auto"/>
-        <w:jc w:val="both"/>
-      </w:pPr>
-      <w:r>
-        <w:t>Indeterminate music:</w:t>
-      </w:r>
-    </w:p>
-    <w:p>
-      <w:pPr>
-        <w:spacing w:line="240" w:lineRule="auto"/>
-        <w:jc w:val="both"/>
-      </w:pPr>
-      <w:r>
-        <w:t>Chance music</w:t>
-      </w:r>
-    </w:p>
-    <w:p>
-      <w:pPr>
-        <w:pStyle w:val="ListParagraph"/>
-        <w:numPr>
-          <w:ilvl w:val="0"/>
-          <w:numId w:val="1"/>
-        </w:numPr>
-        <w:spacing w:line="240" w:lineRule="auto"/>
-        <w:jc w:val="both"/>
-      </w:pPr>
-      <w:r>
-        <w:t>As the music is being produced the notes are generated randomly</w:t>
-      </w:r>
-    </w:p>
-    <w:p>
-      <w:pPr>
-        <w:pStyle w:val="ListParagraph"/>
-        <w:numPr>
-          <w:ilvl w:val="0"/>
-          <w:numId w:val="1"/>
-        </w:numPr>
-        <w:spacing w:line="240" w:lineRule="auto"/>
-        <w:jc w:val="both"/>
-      </w:pPr>
-      <w:r>
-        <w:t>Although performed the same</w:t>
-      </w:r>
-    </w:p>
-    <w:p>
-      <w:pPr>
-        <w:pStyle w:val="ListParagraph"/>
-        <w:numPr>
-          <w:ilvl w:val="0"/>
-          <w:numId w:val="1"/>
-        </w:numPr>
-        <w:spacing w:line="240" w:lineRule="auto"/>
-        <w:jc w:val="both"/>
-      </w:pPr>
-      <w:r>
-        <w:rPr>
-          <w:b/>
-        </w:rPr>
-        <w:t>Composition is left up to chance</w:t>
-      </w:r>
-    </w:p>
-    <w:p>
-      <w:pPr>
-        <w:spacing w:line="240" w:lineRule="auto"/>
-        <w:jc w:val="both"/>
-      </w:pPr>
-    </w:p>
-    <w:p>
-      <w:pPr>
-        <w:spacing w:line="240" w:lineRule="auto"/>
-        <w:jc w:val="both"/>
-      </w:pPr>
-      <w:proofErr w:type="spellStart"/>
-      <w:r>
-        <w:t>Aleatoric</w:t>
-      </w:r>
-      <w:proofErr w:type="spellEnd"/>
-      <w:r>
-        <w:t xml:space="preserve"> music</w:t>
-      </w:r>
-    </w:p>
-    <w:p>
-      <w:pPr>
-        <w:pStyle w:val="ListParagraph"/>
-        <w:numPr>
-          <w:ilvl w:val="0"/>
-          <w:numId w:val="3"/>
-        </w:numPr>
-        <w:spacing w:line="240" w:lineRule="auto"/>
-        <w:jc w:val="both"/>
-      </w:pPr>
-      <w:r>
-        <w:t>Premade music, performed randomly</w:t>
-      </w:r>
-    </w:p>
-    <w:p>
-      <w:pPr>
-        <w:pStyle w:val="ListParagraph"/>
-        <w:numPr>
-          <w:ilvl w:val="0"/>
-          <w:numId w:val="3"/>
-        </w:numPr>
-        <w:spacing w:line="240" w:lineRule="auto"/>
-        <w:jc w:val="both"/>
-      </w:pPr>
-      <w:r>
-        <w:rPr>
-          <w:b/>
-        </w:rPr>
-        <w:lastRenderedPageBreak/>
-        <w:t>Performance is left up to chance</w:t>
-      </w:r>
-    </w:p>
-    <w:p>
-      <w:pPr>
-        <w:spacing w:line="240" w:lineRule="auto"/>
-        <w:jc w:val="both"/>
-      </w:pPr>
-    </w:p>
-    <w:p>
-      <w:pPr>
-        <w:spacing w:line="240" w:lineRule="auto"/>
-        <w:jc w:val="both"/>
-      </w:pPr>
-    </w:p>
-    <w:p>
-      <w:pPr>
-        <w:spacing w:line="240" w:lineRule="auto"/>
-        <w:jc w:val="both"/>
-      </w:pPr>
-    </w:p>
-    <w:p>
-      <w:pPr>
-        <w:spacing w:line="240" w:lineRule="auto"/>
-        <w:jc w:val="both"/>
-      </w:pPr>
-    </w:p>
-    <w:p>
-      <w:pPr>
-        <w:spacing w:line="240" w:lineRule="auto"/>
-        <w:jc w:val="both"/>
-      </w:pPr>
-      <w:r>
-        <w:t>The only way to accurately experience a games soundtrack is to play the game</w:t>
-      </w:r>
-    </w:p>
-    <w:p>
-      <w:pPr>
-        <w:spacing w:line="240" w:lineRule="auto"/>
-        <w:jc w:val="both"/>
-      </w:pPr>
-    </w:p>
-    <w:p>
-      <w:pPr>
-        <w:spacing w:line="240" w:lineRule="auto"/>
-        <w:jc w:val="both"/>
-      </w:pPr>
-      <w:r>
-        <w:t>Will alter generated themes on the fly, depending on how the game plays (thematic elements)</w:t>
-      </w:r>
-    </w:p>
-    <w:p>
-      <w:pPr>
-        <w:spacing w:line="240" w:lineRule="auto"/>
-        <w:jc w:val="both"/>
-      </w:pPr>
-      <w:r>
-        <w:t>Could have composer input a precomposed theme, then the program will then alter this as need be</w:t>
-      </w:r>
-    </w:p>
-    <w:p>
-      <w:pPr>
-        <w:spacing w:line="240" w:lineRule="auto"/>
-        <w:jc w:val="both"/>
-      </w:pPr>
-      <w:r>
-        <w:t>Procedural Content is best when directed by human made content</w:t>
-      </w:r>
-    </w:p>
-    <w:p>
-      <w:pPr>
-        <w:spacing w:line="240" w:lineRule="auto"/>
-        <w:jc w:val="both"/>
-      </w:pPr>
-    </w:p>
-    <w:p>
-      <w:pPr>
-        <w:spacing w:line="240" w:lineRule="auto"/>
-        <w:jc w:val="both"/>
-      </w:pPr>
-    </w:p>
-    <w:p>
-      <w:pPr>
-        <w:spacing w:line="240" w:lineRule="auto"/>
-        <w:jc w:val="both"/>
-      </w:pPr>
-      <w:hyperlink r:id="rId11" w:history="1">
-        <w:r>
-          <w:rPr>
-            <w:rStyle w:val="Hyperlink"/>
-          </w:rPr>
-          <w:t>https://link-springer-com.libproxy.abertay.ac.uk/book/10.1007%2F978-3-211-75540-2</w:t>
-        </w:r>
-      </w:hyperlink>
-    </w:p>
-    <w:p>
-      <w:pPr>
-        <w:spacing w:line="240" w:lineRule="auto"/>
-        <w:jc w:val="both"/>
-      </w:pPr>
-      <w:hyperlink r:id="rId12" w:history="1">
-        <w:r>
-          <w:rPr>
-            <w:rStyle w:val="Hyperlink"/>
-          </w:rPr>
-          <w:t>https://dl-acm-org.libproxy.abertay.ac.uk/citation.cfm?doid=2798084.2749466</w:t>
-        </w:r>
-      </w:hyperlink>
-    </w:p>
-    <w:p>
-      <w:pPr>
-        <w:spacing w:line="240" w:lineRule="auto"/>
-        <w:jc w:val="both"/>
-      </w:pPr>
-    </w:p>
-    <w:p>
-      <w:pPr>
-        <w:spacing w:line="240" w:lineRule="auto"/>
-        <w:jc w:val="both"/>
-      </w:pPr>
-    </w:p>
-    <w:p>
-      <w:pPr>
-        <w:spacing w:line="240" w:lineRule="auto"/>
-        <w:jc w:val="both"/>
-      </w:pPr>
-    </w:p>
-    <w:p>
-      <w:pPr>
-        <w:spacing w:line="240" w:lineRule="auto"/>
-        <w:jc w:val="both"/>
+      <w:r>
+        <w:t xml:space="preserve">The previously discussed methods for flexible game music are actually a less extreme version of one type of procedural music, that is some part of the performance of the musical piece is left up to chance, in terms of music generation this can be described as Transformational (Wooler, et al. 2005) as the underlying musical structure of a piece is unaltered, it is just the way the music combined that is changing, a more extreme version of this is “in C” by Terry Riley (1964). </w:t>
+      </w:r>
+    </w:p>
+    <w:p>
+      <w:pPr>
+        <w:keepNext/>
       </w:pPr>
       <w:r>
         <w:rPr>
           <w:noProof/>
           <w:lang w:eastAsia="en-GB"/>
         </w:rPr>
+        <w:lastRenderedPageBreak/>
         <w:drawing>
-          <wp:inline distT="0" distB="0" distL="0" distR="0" wp14:anchorId="43B4D92D" wp14:editId="31AC937C">
-            <wp:extent cx="2867025" cy="2781300"/>
-            <wp:effectExtent l="0" t="0" r="9525" b="0"/>
-            <wp:docPr id="1" name="Picture 1"/>
+          <wp:inline distT="0" distB="0" distL="0" distR="0" wp14:anchorId="3A43477E" wp14:editId="0A544308">
+            <wp:extent cx="4979035" cy="1061720"/>
+            <wp:effectExtent l="0" t="0" r="0" b="5080"/>
+            <wp:docPr id="2" name="Picture 2"/>
             <wp:cNvGraphicFramePr>
               <a:graphicFrameLocks xmlns:a="http://schemas.openxmlformats.org/drawingml/2006/main" noChangeAspect="1"/>
             </wp:cNvGraphicFramePr>
@@ -3195,7 +3077,7 @@
                     <pic:cNvPicPr/>
                   </pic:nvPicPr>
                   <pic:blipFill>
-                    <a:blip r:embed="rId13"/>
+                    <a:blip r:embed="rId11"/>
                     <a:stretch>
                       <a:fillRect/>
                     </a:stretch>
@@ -3203,7 +3085,7 @@
                   <pic:spPr>
                     <a:xfrm>
                       <a:off x="0" y="0"/>
-                      <a:ext cx="2867025" cy="2781300"/>
+                      <a:ext cx="4979035" cy="1061720"/>
                     </a:xfrm>
                     <a:prstGeom prst="rect">
                       <a:avLst/>
@@ -3215,19 +3097,373 @@
           </wp:inline>
         </w:drawing>
       </w:r>
-      <w:bookmarkStart w:id="10" w:name="_GoBack"/>
+    </w:p>
+    <w:p>
+      <w:pPr>
+        <w:pStyle w:val="Caption"/>
+        <w:jc w:val="center"/>
+        <w:rPr>
+          <w:lang w:eastAsia="en-GB"/>
+        </w:rPr>
+      </w:pPr>
+      <w:r>
+        <w:t xml:space="preserve">Figure </w:t>
+      </w:r>
+      <w:r>
+        <w:rPr>
+          <w:noProof/>
+        </w:rPr>
+        <w:fldChar w:fldCharType="begin"/>
+      </w:r>
+      <w:r>
+        <w:rPr>
+          <w:noProof/>
+        </w:rPr>
+        <w:instrText xml:space="preserve"> SEQ Figure \* ARABIC </w:instrText>
+      </w:r>
+      <w:r>
+        <w:rPr>
+          <w:noProof/>
+        </w:rPr>
+        <w:fldChar w:fldCharType="separate"/>
+      </w:r>
+      <w:r>
+        <w:rPr>
+          <w:noProof/>
+        </w:rPr>
+        <w:t>1</w:t>
+      </w:r>
+      <w:r>
+        <w:rPr>
+          <w:noProof/>
+        </w:rPr>
+        <w:fldChar w:fldCharType="end"/>
+      </w:r>
+      <w:r>
+        <w:t>: An excerpt of the score for "in C"</w:t>
+      </w:r>
+    </w:p>
+    <w:p>
+      <w:r>
+        <w:t xml:space="preserve">This piece was designed for an undetermined number of performers, whom each has to perform each section in the order written, but each performer can independently repeat a section at any given time, while each performance is different, no new musical ideas are generated. The second type is then Generative (Wooler, et al. 2005) is where some aspect of the composition of the piece is left up to chance and thus the amount of musical data is increased, an example of this is “Music of Changes” by John Cage (1951) which used a classic Chinese text named the “I Ching” to determine how the music would be composed, in theory, the “I Ching” could be used to repeatedly produce completely new music. As mentioned many games use a simple form of Transformational algorithms, in contrast to this there is a significant lack of games which utilise Generative algorithms (Collins, 2009), even though this process is not a new concept. One of the first games to utilise a Generative algorithm was “Otocky” (1987), a side-scrolling shooter which played a note when the player fired, the pitch of this note changed depending on the direction that the player fired, thus creating the main melody the game’s soundtrack. </w:t>
+      </w:r>
+    </w:p>
+    <w:p>
+      <w:pPr>
+        <w:rPr>
+          <w:lang w:eastAsia="en-GB"/>
+        </w:rPr>
+      </w:pPr>
+    </w:p>
+    <w:p>
+      <w:pPr>
+        <w:pStyle w:val="Heading2"/>
+        <w:rPr>
+          <w:lang w:eastAsia="en-GB"/>
+        </w:rPr>
+      </w:pPr>
+      <w:bookmarkStart w:id="10" w:name="_Toc3734529"/>
+      <w:r>
+        <w:rPr>
+          <w:lang w:eastAsia="en-GB"/>
+        </w:rPr>
+        <w:t>1.4 - Aims</w:t>
+      </w:r>
       <w:bookmarkEnd w:id="10"/>
     </w:p>
     <w:p>
+      <w:r>
+        <w:rPr>
+          <w:highlight w:val="yellow"/>
+        </w:rPr>
+        <w:t>MAKE THE AIMS MORE ACCURATE TO WHAT THE DISSERTATION ANSWERS</w:t>
+      </w:r>
+    </w:p>
+    <w:p>
+      <w:r>
+        <w:t>The main aims of this project are to develop a system which can utilise both transformational and generative algorithms to procedurally generate music</w:t>
+      </w:r>
+      <w:r>
+        <w:t>,</w:t>
+      </w:r>
+      <w:r>
+        <w:t xml:space="preserve"> </w:t>
+      </w:r>
+      <w:r>
+        <w:t xml:space="preserve">this will be </w:t>
+      </w:r>
+      <w:r>
+        <w:t xml:space="preserve">accomplish </w:t>
+      </w:r>
+      <w:r>
+        <w:t xml:space="preserve">by completing the </w:t>
+      </w:r>
+      <w:r>
+        <w:t>following objectives;</w:t>
+      </w:r>
+    </w:p>
+    <w:p>
+      <w:pPr>
+        <w:pStyle w:val="ListParagraph"/>
+        <w:numPr>
+          <w:ilvl w:val="0"/>
+          <w:numId w:val="11"/>
+        </w:numPr>
+      </w:pPr>
+      <w:r>
+        <w:t>Research the literature about generative algorithms so the most appropriate one for the project can be chosen and then implemented.</w:t>
+      </w:r>
+    </w:p>
+    <w:p>
+      <w:pPr>
+        <w:pStyle w:val="ListParagraph"/>
+        <w:numPr>
+          <w:ilvl w:val="0"/>
+          <w:numId w:val="11"/>
+        </w:numPr>
+      </w:pPr>
+      <w:r>
+        <w:lastRenderedPageBreak/>
+        <w:t>Research the literature about musical theory and what effect various forms of music have on a listener.</w:t>
+      </w:r>
+    </w:p>
+    <w:p>
+      <w:pPr>
+        <w:pStyle w:val="ListParagraph"/>
+        <w:numPr>
+          <w:ilvl w:val="0"/>
+          <w:numId w:val="11"/>
+        </w:numPr>
+      </w:pPr>
+      <w:r>
+        <w:t>Research how music theory and the chosen algorithm can be combined, so that the algorithm is steered in the correct narrative direction.</w:t>
+      </w:r>
+    </w:p>
+    <w:p>
+      <w:pPr>
+        <w:pStyle w:val="ListParagraph"/>
+        <w:numPr>
+          <w:ilvl w:val="0"/>
+          <w:numId w:val="11"/>
+        </w:numPr>
+      </w:pPr>
+      <w:r>
+        <w:t>Implem</w:t>
+      </w:r>
+      <w:r>
+        <w:t>ent the chosen techniques into an application that will produce music that would work in a video game scenario.</w:t>
+      </w:r>
+    </w:p>
+    <w:p>
+      <w:pPr>
+        <w:pStyle w:val="ListParagraph"/>
+        <w:numPr>
+          <w:ilvl w:val="0"/>
+          <w:numId w:val="11"/>
+        </w:numPr>
+      </w:pPr>
+      <w:r>
+        <w:t xml:space="preserve">The music produced </w:t>
+      </w:r>
+      <w:r>
+        <w:t>will</w:t>
+      </w:r>
+      <w:r>
+        <w:t xml:space="preserve"> be able to adapt to external factors, such as what </w:t>
+      </w:r>
+      <w:r>
+        <w:t xml:space="preserve">the player is doing </w:t>
+      </w:r>
+      <w:r>
+        <w:t>in a game.</w:t>
+      </w:r>
+    </w:p>
+    <w:p>
+      <w:pPr>
+        <w:pStyle w:val="ListParagraph"/>
+        <w:numPr>
+          <w:ilvl w:val="0"/>
+          <w:numId w:val="11"/>
+        </w:numPr>
+      </w:pPr>
+      <w:r>
+        <w:t xml:space="preserve">To integrate the </w:t>
+      </w:r>
+      <w:r>
+        <w:t xml:space="preserve">music </w:t>
+      </w:r>
+      <w:r>
+        <w:t>application into a simple game, so that it can be ascertained if these problems have been solved.</w:t>
+      </w:r>
+      <w:r>
+        <w:t xml:space="preserve"> </w:t>
+      </w:r>
+    </w:p>
+    <w:p>
+      <w:pPr>
+        <w:pStyle w:val="Heading2"/>
+        <w:rPr>
+          <w:lang w:eastAsia="en-GB"/>
+        </w:rPr>
+      </w:pPr>
+      <w:bookmarkStart w:id="11" w:name="_Toc3734530"/>
+      <w:r>
+        <w:rPr>
+          <w:lang w:eastAsia="en-GB"/>
+        </w:rPr>
+        <w:t>1.5 - Overview of Remaining Chapters</w:t>
+      </w:r>
+      <w:bookmarkEnd w:id="11"/>
+    </w:p>
+    <w:p>
+      <w:r>
+        <w:t>Section</w:t>
+      </w:r>
+      <w:r>
+        <w:t xml:space="preserve"> 2 will be a summary of </w:t>
+      </w:r>
+      <w:r>
+        <w:t>the various generative algorithms that have been used to produce music</w:t>
+      </w:r>
+      <w:r>
+        <w:t xml:space="preserve">. </w:t>
+      </w:r>
+      <w:r>
+        <w:t xml:space="preserve">It will also cover various musical techniques that can be used to lead a players emotions in specific narratively driven ways. </w:t>
+      </w:r>
+      <w:r>
+        <w:t xml:space="preserve">It will also serve as a justification for the choices made during the planning process for this project. </w:t>
+      </w:r>
+    </w:p>
+    <w:p/>
+    <w:p>
+      <w:r>
+        <w:t>Section</w:t>
+      </w:r>
+      <w:r>
+        <w:t xml:space="preserve"> 3 will be an explanation of the implementation of the </w:t>
+      </w:r>
+      <w:r>
+        <w:t>chosen generative algorithm and how it utilises music theory to alter the music to fit the state of a game.</w:t>
+      </w:r>
+      <w:r>
+        <w:t xml:space="preserve"> It will also discuss </w:t>
+      </w:r>
+      <w:r>
+        <w:t>how the generated music was assessed via a</w:t>
+      </w:r>
+      <w:r>
+        <w:t xml:space="preserve"> questionnaire and the relevance of the questions chosen. </w:t>
+      </w:r>
+    </w:p>
+    <w:p/>
+    <w:p>
+      <w:r>
+        <w:t>Section</w:t>
+      </w:r>
+      <w:r>
+        <w:t xml:space="preserve"> 4 will evaluate the results obtained from the said questionnaire and the music that the program produces. </w:t>
+      </w:r>
+    </w:p>
+    <w:p/>
+    <w:p>
+      <w:r>
+        <w:t>Section</w:t>
+      </w:r>
+      <w:r>
+        <w:t xml:space="preserve"> 5 will discuss the effectiveness of the music produced using the results of the questionnaire as evidence for this. It will also look at the project as a whole. </w:t>
+      </w:r>
+    </w:p>
+    <w:p/>
+    <w:p>
+      <w:r>
+        <w:t>Section</w:t>
+      </w:r>
+      <w:r>
+        <w:t xml:space="preserve"> 6 will conclude this report and discuss future work.</w:t>
+      </w:r>
+    </w:p>
+    <w:p>
+      <w:pPr>
+        <w:rPr>
+          <w:lang w:eastAsia="en-GB"/>
+        </w:rPr>
+      </w:pPr>
+    </w:p>
+    <w:p>
+      <w:pPr>
+        <w:rPr>
+          <w:lang w:eastAsia="en-GB"/>
+        </w:rPr>
+      </w:pPr>
+    </w:p>
+    <w:p>
       <w:pPr>
         <w:spacing w:line="240" w:lineRule="auto"/>
-        <w:jc w:val="both"/>
       </w:pPr>
     </w:p>
     <w:p>
       <w:pPr>
         <w:spacing w:line="240" w:lineRule="auto"/>
-        <w:jc w:val="both"/>
+        <w:rPr>
+          <w:rStyle w:val="Hyperlink"/>
+        </w:rPr>
+      </w:pPr>
+    </w:p>
+    <w:p>
+      <w:pPr>
+        <w:spacing w:line="240" w:lineRule="auto"/>
+      </w:pPr>
+      <w:hyperlink r:id="rId12" w:history="1">
+        <w:r>
+          <w:rPr>
+            <w:rStyle w:val="Hyperlink"/>
+          </w:rPr>
+          <w:t>https://link-springer-com.libproxy.abertay.ac.uk/book/10.1007%2F978-3-211-75540-2</w:t>
+        </w:r>
+      </w:hyperlink>
+    </w:p>
+    <w:p>
+      <w:pPr>
+        <w:spacing w:line="240" w:lineRule="auto"/>
+      </w:pPr>
+      <w:hyperlink r:id="rId13" w:history="1">
+        <w:r>
+          <w:rPr>
+            <w:rStyle w:val="Hyperlink"/>
+          </w:rPr>
+          <w:t>https://dl-acm-org.libproxy.abertay.ac.uk/citation.cfm?doid=2798084.2749466</w:t>
+        </w:r>
+      </w:hyperlink>
+    </w:p>
+    <w:p>
+      <w:pPr>
+        <w:spacing w:line="240" w:lineRule="auto"/>
+      </w:pPr>
+    </w:p>
+    <w:p>
+      <w:pPr>
+        <w:spacing w:line="240" w:lineRule="auto"/>
+      </w:pPr>
+    </w:p>
+    <w:p>
+      <w:pPr>
+        <w:spacing w:line="240" w:lineRule="auto"/>
+      </w:pPr>
+    </w:p>
+    <w:p>
+      <w:pPr>
+        <w:spacing w:line="240" w:lineRule="auto"/>
+      </w:pPr>
+    </w:p>
+    <w:p>
+      <w:pPr>
+        <w:spacing w:line="240" w:lineRule="auto"/>
+      </w:pPr>
+    </w:p>
+    <w:p>
+      <w:pPr>
+        <w:spacing w:line="240" w:lineRule="auto"/>
       </w:pPr>
       <w:r>
         <w:br w:type="page"/>
@@ -3235,60 +3471,493 @@
     </w:p>
     <w:p>
       <w:pPr>
+        <w:pStyle w:val="Heading1"/>
+      </w:pPr>
+      <w:bookmarkStart w:id="12" w:name="_Toc3734531"/>
+      <w:r>
+        <w:lastRenderedPageBreak/>
+        <w:t xml:space="preserve">2 - </w:t>
+      </w:r>
+      <w:r>
+        <w:t>Literature Review</w:t>
+      </w:r>
+      <w:bookmarkEnd w:id="12"/>
+    </w:p>
+    <w:p>
+      <w:pPr>
+        <w:pStyle w:val="Heading2"/>
+      </w:pPr>
+      <w:bookmarkStart w:id="13" w:name="_Toc3734532"/>
+      <w:r>
+        <w:t xml:space="preserve">2.1 - </w:t>
+      </w:r>
+      <w:r>
+        <w:t xml:space="preserve">Generative Algorithms - </w:t>
+      </w:r>
+      <w:r>
+        <w:t>Overview</w:t>
+      </w:r>
+      <w:bookmarkEnd w:id="13"/>
+    </w:p>
+    <w:p>
+      <w:r>
+        <w:t>G</w:t>
+      </w:r>
+      <w:r>
+        <w:t xml:space="preserve">enerative algorithms </w:t>
+      </w:r>
+      <w:r>
+        <w:t xml:space="preserve">appear in many forms, but at their core they work by </w:t>
+      </w:r>
+      <w:r>
+        <w:t>pseudo</w:t>
+      </w:r>
+      <w:r>
+        <w:t>-</w:t>
+      </w:r>
+      <w:r>
+        <w:t xml:space="preserve">randomly </w:t>
+      </w:r>
+      <w:r>
+        <w:t>generating the next step, based on the current step. How the algorithm generates this next step can be based on precomposed music</w:t>
+      </w:r>
+      <w:r>
+        <w:t>,</w:t>
+      </w:r>
+      <w:r>
+        <w:t xml:space="preserve"> which the program </w:t>
+      </w:r>
+      <w:r>
+        <w:t>analyses</w:t>
+      </w:r>
+      <w:r>
+        <w:t xml:space="preserve"> and works </w:t>
+      </w:r>
+      <w:r>
+        <w:t xml:space="preserve">out </w:t>
+      </w:r>
+      <w:r>
+        <w:t>the musical structure</w:t>
+      </w:r>
+      <w:r>
+        <w:t xml:space="preserve">, </w:t>
+      </w:r>
+      <w:r>
+        <w:t xml:space="preserve">it can </w:t>
+      </w:r>
+      <w:r>
+        <w:t xml:space="preserve">also use </w:t>
+      </w:r>
+      <w:r>
+        <w:t>a rule based system</w:t>
+      </w:r>
+      <w:r>
+        <w:t>,</w:t>
+      </w:r>
+      <w:r>
+        <w:t xml:space="preserve"> </w:t>
+      </w:r>
+      <w:r>
+        <w:t xml:space="preserve">created from </w:t>
+      </w:r>
+      <w:r>
+        <w:t>music theory</w:t>
+      </w:r>
+      <w:r>
+        <w:t>,</w:t>
+      </w:r>
+      <w:r>
+        <w:t xml:space="preserve"> to generate this </w:t>
+      </w:r>
+      <w:r>
+        <w:t>structure</w:t>
+      </w:r>
+      <w:r>
+        <w:t>, or a combination of these in a hybrid system. In the past decades there has been a number</w:t>
+      </w:r>
+      <w:r>
+        <w:t xml:space="preserve"> of variants that </w:t>
+      </w:r>
+      <w:r>
+        <w:t>have been</w:t>
+      </w:r>
+      <w:r>
+        <w:t xml:space="preserve"> utilised to produce music, </w:t>
+      </w:r>
+      <w:r>
+        <w:t xml:space="preserve">some of which are more appropriate for in-game music generation than others. This </w:t>
+      </w:r>
+      <w:r>
+        <w:t>section</w:t>
+      </w:r>
+      <w:r>
+        <w:t xml:space="preserve"> will outline some examples of these </w:t>
+      </w:r>
+      <w:r>
+        <w:t>and their uses.</w:t>
+      </w:r>
+      <w:r>
+        <w:t xml:space="preserve"> </w:t>
+      </w:r>
+    </w:p>
+    <w:p>
+      <w:pPr>
+        <w:pStyle w:val="Heading3"/>
+      </w:pPr>
+      <w:bookmarkStart w:id="14" w:name="_Toc3734533"/>
+      <w:r>
+        <w:t>2</w:t>
+      </w:r>
+      <w:r>
+        <w:t>.1.1</w:t>
+      </w:r>
+      <w:r>
+        <w:t xml:space="preserve"> - </w:t>
+      </w:r>
+      <w:r>
+        <w:t>Neural Networks</w:t>
+      </w:r>
+      <w:bookmarkEnd w:id="14"/>
+    </w:p>
+    <w:p>
+      <w:r>
+        <w:t xml:space="preserve">Neural networks were created </w:t>
+      </w:r>
+    </w:p>
+    <w:p/>
+    <w:p>
+      <w:pPr>
+        <w:pStyle w:val="Heading3"/>
+      </w:pPr>
+      <w:bookmarkStart w:id="15" w:name="_Toc3734534"/>
+      <w:r>
+        <w:t>2</w:t>
+      </w:r>
+      <w:r>
+        <w:t>.1.2</w:t>
+      </w:r>
+      <w:r>
+        <w:t xml:space="preserve"> - </w:t>
+      </w:r>
+      <w:r>
+        <w:t>Markov Chains</w:t>
+      </w:r>
+      <w:bookmarkEnd w:id="15"/>
+    </w:p>
+    <w:p/>
+    <w:p>
+      <w:pPr>
+        <w:pStyle w:val="Heading3"/>
+      </w:pPr>
+      <w:bookmarkStart w:id="16" w:name="_Toc3734535"/>
+      <w:r>
+        <w:t>2</w:t>
+      </w:r>
+      <w:r>
+        <w:t>.1.3</w:t>
+      </w:r>
+      <w:r>
+        <w:t xml:space="preserve"> - </w:t>
+      </w:r>
+      <w:r>
+        <w:t>Genetic Algorithms</w:t>
+      </w:r>
+      <w:bookmarkEnd w:id="16"/>
+    </w:p>
+    <w:p/>
+    <w:p>
+      <w:pPr>
+        <w:pStyle w:val="Heading3"/>
+      </w:pPr>
+      <w:bookmarkStart w:id="17" w:name="_Toc3734536"/>
+      <w:r>
+        <w:t>2</w:t>
+      </w:r>
+      <w:r>
+        <w:t>.1.4</w:t>
+      </w:r>
+      <w:r>
+        <w:t xml:space="preserve"> - Other Algorithms</w:t>
+      </w:r>
+      <w:bookmarkEnd w:id="17"/>
+    </w:p>
+    <w:p/>
+    <w:p>
+      <w:pPr>
+        <w:pStyle w:val="Heading2"/>
+      </w:pPr>
+      <w:bookmarkStart w:id="18" w:name="_Toc3734537"/>
+      <w:r>
+        <w:t>2.2 - Music Theory - Overview</w:t>
+      </w:r>
+      <w:bookmarkEnd w:id="18"/>
+    </w:p>
+    <w:p>
+      <w:r>
+        <w:t xml:space="preserve">This sub-chapter will discuss the various musical rules that can be utilised in narrative elements of video games, and the ways in which music can be used to directly affect the player’s </w:t>
+      </w:r>
+      <w:r>
+        <w:t>experience of a game</w:t>
+      </w:r>
+      <w:r>
+        <w:t>.</w:t>
+      </w:r>
+    </w:p>
+    <w:p>
+      <w:pPr>
         <w:spacing w:line="240" w:lineRule="auto"/>
-        <w:jc w:val="both"/>
-      </w:pPr>
-    </w:p>
-    <w:p>
-      <w:pPr>
-        <w:spacing w:line="240" w:lineRule="auto"/>
-        <w:jc w:val="both"/>
-      </w:pPr>
-    </w:p>
-    <w:p>
-      <w:pPr>
-        <w:pStyle w:val="Heading1"/>
-        <w:jc w:val="both"/>
-      </w:pPr>
-      <w:bookmarkStart w:id="11" w:name="_Toc2689446"/>
-      <w:r>
+        <w:jc w:val="left"/>
+        <w:rPr>
+          <w:b/>
+          <w:bCs/>
+          <w:szCs w:val="26"/>
+        </w:rPr>
+      </w:pPr>
+      <w:r>
+        <w:br w:type="page"/>
+      </w:r>
+    </w:p>
+    <w:p>
+      <w:pPr>
+        <w:pStyle w:val="Heading3"/>
+      </w:pPr>
+      <w:bookmarkStart w:id="19" w:name="_Toc3734538"/>
+      <w:r>
+        <w:lastRenderedPageBreak/>
         <w:t xml:space="preserve">2 - </w:t>
       </w:r>
       <w:r>
-        <w:t>Literature Review</w:t>
-      </w:r>
-      <w:bookmarkEnd w:id="11"/>
-    </w:p>
-    <w:p>
-      <w:pPr>
-        <w:pStyle w:val="Heading2"/>
-      </w:pPr>
-      <w:bookmarkStart w:id="12" w:name="_Toc2689447"/>
-      <w:r>
-        <w:t>Markov Chains</w:t>
-      </w:r>
-      <w:bookmarkEnd w:id="12"/>
+        <w:t>Brightness</w:t>
+      </w:r>
+      <w:bookmarkEnd w:id="19"/>
+    </w:p>
+    <w:p>
+      <w:r>
+        <w:t xml:space="preserve">When </w:t>
+      </w:r>
+      <w:r>
+        <w:t>composing a piece of</w:t>
+      </w:r>
+      <w:r>
+        <w:t xml:space="preserve"> music with a particular emotional </w:t>
+      </w:r>
+      <w:r>
+        <w:t>theme</w:t>
+      </w:r>
+      <w:r>
+        <w:t>,</w:t>
+      </w:r>
+      <w:r>
+        <w:t xml:space="preserve"> a common technique is to use a major </w:t>
+      </w:r>
+      <w:r>
+        <w:t>scale</w:t>
+      </w:r>
+      <w:r>
+        <w:t xml:space="preserve"> if the song is to have a positive feel and a minor </w:t>
+      </w:r>
+      <w:r>
+        <w:t>scale</w:t>
+      </w:r>
+      <w:r>
+        <w:t xml:space="preserve"> if it </w:t>
+      </w:r>
+      <w:r>
+        <w:t xml:space="preserve">is </w:t>
+      </w:r>
+      <w:r>
+        <w:t xml:space="preserve">to be negative. This is actually </w:t>
+      </w:r>
+      <w:r>
+        <w:t>an example of the concept of musical</w:t>
+      </w:r>
+      <w:r>
+        <w:t xml:space="preserve"> </w:t>
+      </w:r>
+      <w:r>
+        <w:t>‘Brightness’</w:t>
+      </w:r>
+      <w:r>
+        <w:t xml:space="preserve">, </w:t>
+      </w:r>
+      <w:r>
+        <w:t xml:space="preserve">in regards to </w:t>
+      </w:r>
+      <w:r>
+        <w:t>major and minor</w:t>
+      </w:r>
+      <w:r>
+        <w:t xml:space="preserve"> scales</w:t>
+      </w:r>
+      <w:r>
+        <w:t xml:space="preserve"> </w:t>
+      </w:r>
+      <w:r>
+        <w:t xml:space="preserve">they </w:t>
+      </w:r>
+      <w:r>
+        <w:t xml:space="preserve">are </w:t>
+      </w:r>
+      <w:r>
+        <w:t xml:space="preserve">actually </w:t>
+      </w:r>
+      <w:r>
+        <w:t>pa</w:t>
+      </w:r>
+      <w:r>
+        <w:t xml:space="preserve">rt of a larger group of seven modes, </w:t>
+      </w:r>
+      <w:r>
+        <w:t xml:space="preserve">in decreases brightness </w:t>
+      </w:r>
+      <w:r>
+        <w:t>these are;</w:t>
+      </w:r>
+    </w:p>
+    <w:p>
+      <w:pPr>
+        <w:pStyle w:val="ListParagraph"/>
+        <w:numPr>
+          <w:ilvl w:val="0"/>
+          <w:numId w:val="12"/>
+        </w:numPr>
+      </w:pPr>
+      <w:r>
+        <w:t>Lydian</w:t>
+      </w:r>
+    </w:p>
+    <w:p>
+      <w:pPr>
+        <w:pStyle w:val="ListParagraph"/>
+        <w:numPr>
+          <w:ilvl w:val="0"/>
+          <w:numId w:val="12"/>
+        </w:numPr>
+      </w:pPr>
+      <w:r>
+        <w:t>Ionian</w:t>
+      </w:r>
+      <w:r>
+        <w:t xml:space="preserve"> (or major)</w:t>
+      </w:r>
+    </w:p>
+    <w:p>
+      <w:pPr>
+        <w:pStyle w:val="ListParagraph"/>
+        <w:numPr>
+          <w:ilvl w:val="0"/>
+          <w:numId w:val="12"/>
+        </w:numPr>
+      </w:pPr>
+      <w:r>
+        <w:t>Mixolydian</w:t>
+      </w:r>
+    </w:p>
+    <w:p>
+      <w:pPr>
+        <w:pStyle w:val="ListParagraph"/>
+        <w:numPr>
+          <w:ilvl w:val="0"/>
+          <w:numId w:val="12"/>
+        </w:numPr>
+      </w:pPr>
+      <w:r>
+        <w:t>Dorian</w:t>
+      </w:r>
+    </w:p>
+    <w:p>
+      <w:pPr>
+        <w:pStyle w:val="ListParagraph"/>
+        <w:numPr>
+          <w:ilvl w:val="0"/>
+          <w:numId w:val="12"/>
+        </w:numPr>
+      </w:pPr>
+      <w:r>
+        <w:t>Aeolian</w:t>
+      </w:r>
+      <w:r>
+        <w:t xml:space="preserve"> (or minor)</w:t>
+      </w:r>
+    </w:p>
+    <w:p>
+      <w:pPr>
+        <w:pStyle w:val="ListParagraph"/>
+        <w:numPr>
+          <w:ilvl w:val="0"/>
+          <w:numId w:val="12"/>
+        </w:numPr>
+      </w:pPr>
+      <w:r>
+        <w:t>Phyrigian</w:t>
+      </w:r>
+    </w:p>
+    <w:p>
+      <w:pPr>
+        <w:pStyle w:val="ListParagraph"/>
+        <w:numPr>
+          <w:ilvl w:val="0"/>
+          <w:numId w:val="12"/>
+        </w:numPr>
+      </w:pPr>
+      <w:r>
+        <w:t>Locrian</w:t>
+      </w:r>
+    </w:p>
+    <w:p>
+      <w:r>
+        <w:t xml:space="preserve">These mode can then be used </w:t>
+      </w:r>
     </w:p>
     <w:p/>
     <w:p>
-      <w:pPr>
-        <w:pStyle w:val="Heading2"/>
-      </w:pPr>
-      <w:bookmarkStart w:id="13" w:name="_Toc2689448"/>
-      <w:r>
-        <w:t>Neural Networks</w:t>
-      </w:r>
-      <w:bookmarkEnd w:id="13"/>
+      <w:r>
+        <w:t>Musical brightness can also be changed by other factors</w:t>
+      </w:r>
+      <w:r>
+        <w:t xml:space="preserve"> can increase brightness</w:t>
+      </w:r>
+    </w:p>
+    <w:p>
+      <w:pPr>
+        <w:pStyle w:val="ListParagraph"/>
+        <w:numPr>
+          <w:ilvl w:val="0"/>
+          <w:numId w:val="13"/>
+        </w:numPr>
+      </w:pPr>
+      <w:r>
+        <w:t>Increase in pitch</w:t>
+      </w:r>
+    </w:p>
+    <w:p>
+      <w:pPr>
+        <w:pStyle w:val="ListParagraph"/>
+        <w:numPr>
+          <w:ilvl w:val="0"/>
+          <w:numId w:val="13"/>
+        </w:numPr>
+      </w:pPr>
+      <w:r>
+        <w:t>Tempo</w:t>
+      </w:r>
+    </w:p>
+    <w:p>
+      <w:pPr>
+        <w:pStyle w:val="ListParagraph"/>
+        <w:numPr>
+          <w:ilvl w:val="0"/>
+          <w:numId w:val="13"/>
+        </w:numPr>
+      </w:pPr>
+      <w:r>
+        <w:t>Rhythmic density</w:t>
+      </w:r>
     </w:p>
     <w:p/>
-    <w:p>
-      <w:pPr>
-        <w:pStyle w:val="Heading2"/>
-      </w:pPr>
-      <w:r>
-        <w:t>Player Experience</w:t>
-      </w:r>
-    </w:p>
+    <w:p/>
+    <w:p/>
+    <w:p/>
     <w:p>
       <w:r>
         <w:fldChar w:fldCharType="begin"/>
@@ -3305,29 +3974,39 @@
           <w:bCs/>
           <w:lang w:val="en-US"/>
         </w:rPr>
-        <w:t xml:space="preserve">(Jayden Chan, </w:t>
-      </w:r>
-      <w:proofErr w:type="spellStart"/>
+        <w:t>(Jayden Chan</w:t>
+      </w:r>
+      <w:r>
+        <w:rPr>
+          <w:rFonts w:cs="Arial"/>
+          <w:bCs/>
+          <w:i/>
+          <w:lang w:val="en-US"/>
+        </w:rPr>
+        <w:t xml:space="preserve"> et al.,</w:t>
+      </w:r>
       <w:r>
         <w:rPr>
           <w:rFonts w:cs="Arial"/>
           <w:bCs/>
           <w:lang w:val="en-US"/>
         </w:rPr>
-        <w:t>Daza</w:t>
-      </w:r>
-      <w:proofErr w:type="spellEnd"/>
-      <w:r>
-        <w:rPr>
-          <w:rFonts w:cs="Arial"/>
-          <w:bCs/>
-          <w:lang w:val="en-US"/>
-        </w:rPr>
-        <w:t xml:space="preserve"> et al. Oct 2017)</w:t>
+        <w:t xml:space="preserve"> Oct 2017)</w:t>
       </w:r>
       <w:r>
         <w:fldChar w:fldCharType="end"/>
       </w:r>
+    </w:p>
+    <w:p/>
+    <w:p>
+      <w:pPr>
+        <w:pStyle w:val="Heading3"/>
+      </w:pPr>
+      <w:bookmarkStart w:id="20" w:name="_Toc3734539"/>
+      <w:r>
+        <w:t>2 - Music Theory</w:t>
+      </w:r>
+      <w:bookmarkEnd w:id="20"/>
       <w:r>
         <w:br w:type="page"/>
       </w:r>
@@ -3335,9 +4014,8 @@
     <w:p>
       <w:pPr>
         <w:pStyle w:val="Heading1"/>
-        <w:jc w:val="both"/>
-      </w:pPr>
-      <w:bookmarkStart w:id="14" w:name="_Toc2689449"/>
+      </w:pPr>
+      <w:bookmarkStart w:id="21" w:name="_Toc3734540"/>
       <w:r>
         <w:lastRenderedPageBreak/>
         <w:t xml:space="preserve">3 - </w:t>
@@ -3345,17 +4023,20 @@
       <w:r>
         <w:t>Methodology</w:t>
       </w:r>
-      <w:bookmarkEnd w:id="14"/>
+      <w:bookmarkEnd w:id="21"/>
     </w:p>
     <w:p>
       <w:pPr>
         <w:pStyle w:val="Heading2"/>
       </w:pPr>
-      <w:bookmarkStart w:id="15" w:name="_Toc2689450"/>
+      <w:bookmarkStart w:id="22" w:name="_Toc3734541"/>
+      <w:r>
+        <w:t xml:space="preserve">3.1 - </w:t>
+      </w:r>
       <w:r>
         <w:t>Reading in MIDI files</w:t>
       </w:r>
-      <w:bookmarkEnd w:id="15"/>
+      <w:bookmarkEnd w:id="22"/>
     </w:p>
     <w:p>
       <w:pPr>
@@ -3526,40 +4207,41 @@
       <w:pPr>
         <w:pStyle w:val="Heading2"/>
       </w:pPr>
-      <w:bookmarkStart w:id="16" w:name="_Toc2689451"/>
+      <w:bookmarkStart w:id="23" w:name="_Toc3734542"/>
+      <w:r>
+        <w:t xml:space="preserve">3.2 - </w:t>
+      </w:r>
       <w:r>
         <w:t>Markov Chains</w:t>
       </w:r>
-      <w:bookmarkEnd w:id="16"/>
+      <w:bookmarkEnd w:id="23"/>
     </w:p>
     <w:p>
       <w:pPr>
         <w:pStyle w:val="Heading3"/>
       </w:pPr>
-      <w:bookmarkStart w:id="17" w:name="_Toc2689452"/>
+      <w:bookmarkStart w:id="24" w:name="_Toc3734543"/>
+      <w:r>
+        <w:t xml:space="preserve">3.2.1 - </w:t>
+      </w:r>
       <w:r>
         <w:t>Frequency Distributions</w:t>
       </w:r>
-      <w:bookmarkEnd w:id="17"/>
-    </w:p>
-    <w:p>
-      <w:pPr>
-        <w:jc w:val="both"/>
-      </w:pPr>
+      <w:bookmarkEnd w:id="24"/>
+    </w:p>
+    <w:p>
       <w:r>
         <w:t xml:space="preserve">The next step in the process is to calculate the frequency distribution of the notes </w:t>
       </w:r>
       <w:r>
         <w:t xml:space="preserve">pairs in the inputted song. For each note pair it checks if it is a unique pairing, if this is not the case it increases the frequency counter for that pairing by 1, if it is unique then it creates a new instance of </w:t>
       </w:r>
-      <w:proofErr w:type="spellStart"/>
       <w:r>
         <w:rPr>
           <w:highlight w:val="yellow"/>
         </w:rPr>
         <w:t>DependHolder</w:t>
       </w:r>
-      <w:proofErr w:type="spellEnd"/>
       <w:r>
         <w:t xml:space="preserve"> and adds that to the </w:t>
       </w:r>
@@ -3580,26 +4262,38 @@
       <w:pPr>
         <w:pStyle w:val="Heading3"/>
       </w:pPr>
-      <w:bookmarkStart w:id="18" w:name="_Toc2689453"/>
+      <w:bookmarkStart w:id="25" w:name="_Toc3734544"/>
+      <w:r>
+        <w:t xml:space="preserve">3.2.2 - </w:t>
+      </w:r>
       <w:r>
         <w:t>Choosing Notes</w:t>
       </w:r>
-      <w:bookmarkEnd w:id="18"/>
+      <w:bookmarkEnd w:id="25"/>
     </w:p>
     <w:p>
       <w:r>
         <w:t>When choosing notes</w:t>
       </w:r>
-    </w:p>
-    <w:p>
-      <w:pPr>
-        <w:jc w:val="both"/>
-      </w:pPr>
-    </w:p>
-    <w:p>
-      <w:pPr>
-        <w:jc w:val="both"/>
-      </w:pPr>
+      <w:r>
+        <w:t xml:space="preserve"> some stuff happens.</w:t>
+      </w:r>
+      <w:bookmarkStart w:id="26" w:name="_GoBack"/>
+      <w:bookmarkEnd w:id="26"/>
+    </w:p>
+    <w:p/>
+    <w:p>
+      <w:pPr>
+        <w:pStyle w:val="Heading2"/>
+      </w:pPr>
+      <w:bookmarkStart w:id="27" w:name="_Toc3734545"/>
+      <w:r>
+        <w:t>3. - Questionnaire</w:t>
+      </w:r>
+      <w:bookmarkEnd w:id="27"/>
+      <w:r>
+        <w:t xml:space="preserve"> </w:t>
+      </w:r>
       <w:r>
         <w:br w:type="page"/>
       </w:r>
@@ -3607,9 +4301,8 @@
     <w:p>
       <w:pPr>
         <w:pStyle w:val="Heading1"/>
-        <w:jc w:val="both"/>
-      </w:pPr>
-      <w:bookmarkStart w:id="19" w:name="_Toc2689454"/>
+      </w:pPr>
+      <w:bookmarkStart w:id="28" w:name="_Toc3734546"/>
       <w:r>
         <w:lastRenderedPageBreak/>
         <w:t xml:space="preserve">4 - </w:t>
@@ -3617,12 +4310,11 @@
       <w:r>
         <w:t>Results</w:t>
       </w:r>
-      <w:bookmarkEnd w:id="19"/>
+      <w:bookmarkEnd w:id="28"/>
     </w:p>
     <w:p>
       <w:pPr>
         <w:spacing w:line="240" w:lineRule="auto"/>
-        <w:jc w:val="both"/>
       </w:pPr>
       <w:r>
         <w:br w:type="page"/>
@@ -3631,9 +4323,8 @@
     <w:p>
       <w:pPr>
         <w:pStyle w:val="Heading1"/>
-        <w:jc w:val="both"/>
-      </w:pPr>
-      <w:bookmarkStart w:id="20" w:name="_Toc2689455"/>
+      </w:pPr>
+      <w:bookmarkStart w:id="29" w:name="_Toc3734547"/>
       <w:r>
         <w:lastRenderedPageBreak/>
         <w:t xml:space="preserve">5 - </w:t>
@@ -3641,12 +4332,11 @@
       <w:r>
         <w:t>Discussion</w:t>
       </w:r>
-      <w:bookmarkEnd w:id="20"/>
+      <w:bookmarkEnd w:id="29"/>
     </w:p>
     <w:p>
       <w:pPr>
         <w:spacing w:line="240" w:lineRule="auto"/>
-        <w:jc w:val="both"/>
       </w:pPr>
       <w:r>
         <w:br w:type="page"/>
@@ -3655,9 +4345,8 @@
     <w:p>
       <w:pPr>
         <w:pStyle w:val="Heading1"/>
-        <w:jc w:val="both"/>
-      </w:pPr>
-      <w:bookmarkStart w:id="21" w:name="_Toc2689456"/>
+      </w:pPr>
+      <w:bookmarkStart w:id="30" w:name="_Toc3734548"/>
       <w:r>
         <w:lastRenderedPageBreak/>
         <w:t xml:space="preserve">6 - </w:t>
@@ -3665,27 +4354,18 @@
       <w:r>
         <w:t>Conclusion</w:t>
       </w:r>
-      <w:bookmarkEnd w:id="21"/>
-    </w:p>
-    <w:p>
-      <w:pPr>
-        <w:jc w:val="both"/>
-      </w:pPr>
-    </w:p>
-    <w:p>
-      <w:pPr>
-        <w:jc w:val="both"/>
-      </w:pPr>
-    </w:p>
+      <w:bookmarkEnd w:id="30"/>
+    </w:p>
+    <w:p/>
+    <w:p/>
     <w:p>
       <w:pPr>
         <w:pStyle w:val="Heading1"/>
-        <w:jc w:val="both"/>
       </w:pPr>
       <w:r>
         <w:br w:type="page"/>
       </w:r>
-      <w:bookmarkStart w:id="22" w:name="_Toc2689457"/>
+      <w:bookmarkStart w:id="31" w:name="_Toc3734549"/>
       <w:r>
         <w:lastRenderedPageBreak/>
         <w:t xml:space="preserve">7 - </w:t>
@@ -3693,17 +4373,16 @@
       <w:r>
         <w:t>Appendices</w:t>
       </w:r>
-      <w:bookmarkEnd w:id="22"/>
+      <w:bookmarkEnd w:id="31"/>
     </w:p>
     <w:p>
       <w:pPr>
         <w:pStyle w:val="Heading1"/>
-        <w:jc w:val="both"/>
       </w:pPr>
       <w:r>
         <w:br w:type="page"/>
       </w:r>
-      <w:bookmarkStart w:id="23" w:name="_Toc2689458"/>
+      <w:bookmarkStart w:id="32" w:name="_Toc3734550"/>
       <w:r>
         <w:lastRenderedPageBreak/>
         <w:t xml:space="preserve">8 - </w:t>
@@ -3711,7 +4390,7 @@
       <w:r>
         <w:t>References</w:t>
       </w:r>
-      <w:bookmarkEnd w:id="23"/>
+      <w:bookmarkEnd w:id="32"/>
     </w:p>
     <w:p>
       <w:pPr>
@@ -3733,36 +4412,21 @@
         <w:rPr>
           <w:rFonts w:ascii="Arial" w:hAnsi="Arial" w:cs="Arial"/>
         </w:rPr>
-        <w:t>JAYDEN CHAN, DAZA, J.J., KWAN, W. and BASU, A., Oct 2017Facilitating player progression by implementing procedural music in videogames, Oct 2017, IEEE, pp. 2328-2333.</w:t>
-      </w:r>
-    </w:p>
-    <w:p>
-      <w:pPr>
-        <w:pStyle w:val="NormalWeb"/>
+        <w:t xml:space="preserve">Jayden Chan, Daza, J.J., Kwan, W. and Basu, A. (Oct 2017) </w:t>
+      </w:r>
+      <w:r>
+        <w:rPr>
+          <w:rFonts w:ascii="Arial" w:hAnsi="Arial" w:cs="Arial"/>
+          <w:i/>
+          <w:iCs/>
+        </w:rPr>
+        <w:t xml:space="preserve">Facilitating player progression by implementing procedural music in videogames. </w:t>
+      </w:r>
+      <w:r>
         <w:rPr>
           <w:rFonts w:ascii="Arial" w:hAnsi="Arial" w:cs="Arial"/>
         </w:rPr>
-      </w:pPr>
-      <w:r>
-        <w:rPr>
-          <w:rFonts w:ascii="Arial" w:hAnsi="Arial" w:cs="Arial"/>
-        </w:rPr>
-        <w:t xml:space="preserve">PHILLIPS, W., 2016-last update, Music Game Plan: Tactics for the Video Game Composer (Part One). Available: </w:t>
-      </w:r>
-      <w:hyperlink r:id="rId14" w:tgtFrame="_blank" w:history="1">
-        <w:r>
-          <w:rPr>
-            <w:rStyle w:val="Hyperlink"/>
-            <w:rFonts w:ascii="Arial" w:hAnsi="Arial" w:cs="Arial"/>
-          </w:rPr>
-          <w:t>https://winifredphillips.wordpress.com/2016/10/04/music-game-plan-tactics-for-the-video-game-composer-part-one/</w:t>
-        </w:r>
-      </w:hyperlink>
-      <w:r>
-        <w:rPr>
-          <w:rFonts w:ascii="Arial" w:hAnsi="Arial" w:cs="Arial"/>
-        </w:rPr>
-        <w:t xml:space="preserve"> [Mar 1, 2019].</w:t>
+        <w:t>IEEE, pp. 2328.</w:t>
       </w:r>
     </w:p>
     <w:p>
@@ -3787,9 +4451,8 @@
     <w:p>
       <w:pPr>
         <w:pStyle w:val="Heading1"/>
-        <w:jc w:val="both"/>
-      </w:pPr>
-      <w:bookmarkStart w:id="24" w:name="_Toc2689459"/>
+      </w:pPr>
+      <w:bookmarkStart w:id="33" w:name="_Toc3734551"/>
       <w:r>
         <w:lastRenderedPageBreak/>
         <w:t xml:space="preserve">9 - </w:t>
@@ -3797,24 +4460,17 @@
       <w:r>
         <w:t>Bibliography</w:t>
       </w:r>
-      <w:bookmarkEnd w:id="24"/>
-    </w:p>
-    <w:p>
-      <w:pPr>
-        <w:jc w:val="both"/>
-      </w:pPr>
+      <w:bookmarkEnd w:id="33"/>
+    </w:p>
+    <w:p>
       <w:r>
         <w:t>If required</w:t>
       </w:r>
     </w:p>
-    <w:p>
-      <w:pPr>
-        <w:jc w:val="both"/>
-      </w:pPr>
-    </w:p>
+    <w:p/>
     <w:sectPr>
-      <w:headerReference w:type="default" r:id="rId15"/>
-      <w:footerReference w:type="default" r:id="rId16"/>
+      <w:headerReference w:type="default" r:id="rId14"/>
+      <w:footerReference w:type="default" r:id="rId15"/>
       <w:pgSz w:w="11906" w:h="16838"/>
       <w:pgMar w:top="1440" w:right="1797" w:bottom="1440" w:left="2268" w:header="720" w:footer="720" w:gutter="0"/>
       <w:pgNumType w:start="1"/>
@@ -3915,7 +4571,7 @@
         <w:rStyle w:val="PageNumber"/>
         <w:noProof/>
       </w:rPr>
-      <w:t>vi</w:t>
+      <w:t>vii</w:t>
     </w:r>
     <w:r>
       <w:rPr>
@@ -3966,7 +4622,7 @@
         <w:rStyle w:val="PageNumber"/>
         <w:noProof/>
       </w:rPr>
-      <w:t>11</w:t>
+      <w:t>8</w:t>
     </w:r>
     <w:r>
       <w:rPr>
@@ -4035,6 +4691,119 @@
 <file path=word/numbering.xml><?xml version="1.0" encoding="utf-8"?>
 <w:numbering xmlns:wpc="http://schemas.microsoft.com/office/word/2010/wordprocessingCanvas" xmlns:cx="http://schemas.microsoft.com/office/drawing/2014/chartex" xmlns:cx1="http://schemas.microsoft.com/office/drawing/2015/9/8/chartex" xmlns:mc="http://schemas.openxmlformats.org/markup-compatibility/2006" xmlns:o="urn:schemas-microsoft-com:office:office" xmlns:r="http://schemas.openxmlformats.org/officeDocument/2006/relationships" xmlns:m="http://schemas.openxmlformats.org/officeDocument/2006/math" xmlns:v="urn:schemas-microsoft-com:vml" xmlns:wp14="http://schemas.microsoft.com/office/word/2010/wordprocessingDrawing" xmlns:wp="http://schemas.openxmlformats.org/drawingml/2006/wordprocessingDrawing" xmlns:w10="urn:schemas-microsoft-com:office:word" xmlns:w="http://schemas.openxmlformats.org/wordprocessingml/2006/main" xmlns:w14="http://schemas.microsoft.com/office/word/2010/wordml" xmlns:w15="http://schemas.microsoft.com/office/word/2012/wordml" xmlns:w16se="http://schemas.microsoft.com/office/word/2015/wordml/symex" xmlns:wpg="http://schemas.microsoft.com/office/word/2010/wordprocessingGroup" xmlns:wpi="http://schemas.microsoft.com/office/word/2010/wordprocessingInk" xmlns:wne="http://schemas.microsoft.com/office/word/2006/wordml" xmlns:wps="http://schemas.microsoft.com/office/word/2010/wordprocessingShape" mc:Ignorable="w14 w15 w16se wp14">
   <w:abstractNum w:abstractNumId="0" w15:restartNumberingAfterBreak="0">
+    <w:nsid w:val="0AC55002"/>
+    <w:multiLevelType w:val="hybridMultilevel"/>
+    <w:tmpl w:val="27F42BD4"/>
+    <w:lvl w:ilvl="0" w:tplc="08090001">
+      <w:start w:val="1"/>
+      <w:numFmt w:val="bullet"/>
+      <w:lvlText w:val=""/>
+      <w:lvlJc w:val="left"/>
+      <w:pPr>
+        <w:ind w:left="720" w:hanging="360"/>
+      </w:pPr>
+      <w:rPr>
+        <w:rFonts w:ascii="Symbol" w:hAnsi="Symbol" w:hint="default"/>
+      </w:rPr>
+    </w:lvl>
+    <w:lvl w:ilvl="1" w:tplc="08090003" w:tentative="1">
+      <w:start w:val="1"/>
+      <w:numFmt w:val="bullet"/>
+      <w:lvlText w:val="o"/>
+      <w:lvlJc w:val="left"/>
+      <w:pPr>
+        <w:ind w:left="1440" w:hanging="360"/>
+      </w:pPr>
+      <w:rPr>
+        <w:rFonts w:ascii="Courier New" w:hAnsi="Courier New" w:cs="Courier New" w:hint="default"/>
+      </w:rPr>
+    </w:lvl>
+    <w:lvl w:ilvl="2" w:tplc="08090005" w:tentative="1">
+      <w:start w:val="1"/>
+      <w:numFmt w:val="bullet"/>
+      <w:lvlText w:val=""/>
+      <w:lvlJc w:val="left"/>
+      <w:pPr>
+        <w:ind w:left="2160" w:hanging="360"/>
+      </w:pPr>
+      <w:rPr>
+        <w:rFonts w:ascii="Wingdings" w:hAnsi="Wingdings" w:hint="default"/>
+      </w:rPr>
+    </w:lvl>
+    <w:lvl w:ilvl="3" w:tplc="08090001" w:tentative="1">
+      <w:start w:val="1"/>
+      <w:numFmt w:val="bullet"/>
+      <w:lvlText w:val=""/>
+      <w:lvlJc w:val="left"/>
+      <w:pPr>
+        <w:ind w:left="2880" w:hanging="360"/>
+      </w:pPr>
+      <w:rPr>
+        <w:rFonts w:ascii="Symbol" w:hAnsi="Symbol" w:hint="default"/>
+      </w:rPr>
+    </w:lvl>
+    <w:lvl w:ilvl="4" w:tplc="08090003" w:tentative="1">
+      <w:start w:val="1"/>
+      <w:numFmt w:val="bullet"/>
+      <w:lvlText w:val="o"/>
+      <w:lvlJc w:val="left"/>
+      <w:pPr>
+        <w:ind w:left="3600" w:hanging="360"/>
+      </w:pPr>
+      <w:rPr>
+        <w:rFonts w:ascii="Courier New" w:hAnsi="Courier New" w:cs="Courier New" w:hint="default"/>
+      </w:rPr>
+    </w:lvl>
+    <w:lvl w:ilvl="5" w:tplc="08090005" w:tentative="1">
+      <w:start w:val="1"/>
+      <w:numFmt w:val="bullet"/>
+      <w:lvlText w:val=""/>
+      <w:lvlJc w:val="left"/>
+      <w:pPr>
+        <w:ind w:left="4320" w:hanging="360"/>
+      </w:pPr>
+      <w:rPr>
+        <w:rFonts w:ascii="Wingdings" w:hAnsi="Wingdings" w:hint="default"/>
+      </w:rPr>
+    </w:lvl>
+    <w:lvl w:ilvl="6" w:tplc="08090001" w:tentative="1">
+      <w:start w:val="1"/>
+      <w:numFmt w:val="bullet"/>
+      <w:lvlText w:val=""/>
+      <w:lvlJc w:val="left"/>
+      <w:pPr>
+        <w:ind w:left="5040" w:hanging="360"/>
+      </w:pPr>
+      <w:rPr>
+        <w:rFonts w:ascii="Symbol" w:hAnsi="Symbol" w:hint="default"/>
+      </w:rPr>
+    </w:lvl>
+    <w:lvl w:ilvl="7" w:tplc="08090003" w:tentative="1">
+      <w:start w:val="1"/>
+      <w:numFmt w:val="bullet"/>
+      <w:lvlText w:val="o"/>
+      <w:lvlJc w:val="left"/>
+      <w:pPr>
+        <w:ind w:left="5760" w:hanging="360"/>
+      </w:pPr>
+      <w:rPr>
+        <w:rFonts w:ascii="Courier New" w:hAnsi="Courier New" w:cs="Courier New" w:hint="default"/>
+      </w:rPr>
+    </w:lvl>
+    <w:lvl w:ilvl="8" w:tplc="08090005" w:tentative="1">
+      <w:start w:val="1"/>
+      <w:numFmt w:val="bullet"/>
+      <w:lvlText w:val=""/>
+      <w:lvlJc w:val="left"/>
+      <w:pPr>
+        <w:ind w:left="6480" w:hanging="360"/>
+      </w:pPr>
+      <w:rPr>
+        <w:rFonts w:ascii="Wingdings" w:hAnsi="Wingdings" w:hint="default"/>
+      </w:rPr>
+    </w:lvl>
+  </w:abstractNum>
+  <w:abstractNum w:abstractNumId="1" w15:restartNumberingAfterBreak="0">
     <w:nsid w:val="0B853054"/>
     <w:multiLevelType w:val="hybridMultilevel"/>
     <w:tmpl w:val="720A7614"/>
@@ -4147,7 +4916,7 @@
       </w:rPr>
     </w:lvl>
   </w:abstractNum>
-  <w:abstractNum w:abstractNumId="1" w15:restartNumberingAfterBreak="0">
+  <w:abstractNum w:abstractNumId="2" w15:restartNumberingAfterBreak="0">
     <w:nsid w:val="144C685E"/>
     <w:multiLevelType w:val="hybridMultilevel"/>
     <w:tmpl w:val="77E27ED4"/>
@@ -4260,7 +5029,7 @@
       </w:rPr>
     </w:lvl>
   </w:abstractNum>
-  <w:abstractNum w:abstractNumId="2" w15:restartNumberingAfterBreak="0">
+  <w:abstractNum w:abstractNumId="3" w15:restartNumberingAfterBreak="0">
     <w:nsid w:val="321F02DC"/>
     <w:multiLevelType w:val="hybridMultilevel"/>
     <w:tmpl w:val="496AB72C"/>
@@ -4373,7 +5142,7 @@
       </w:rPr>
     </w:lvl>
   </w:abstractNum>
-  <w:abstractNum w:abstractNumId="3" w15:restartNumberingAfterBreak="0">
+  <w:abstractNum w:abstractNumId="4" w15:restartNumberingAfterBreak="0">
     <w:nsid w:val="32A22BFA"/>
     <w:multiLevelType w:val="hybridMultilevel"/>
     <w:tmpl w:val="BE0ED2E4"/>
@@ -4486,7 +5255,7 @@
       </w:rPr>
     </w:lvl>
   </w:abstractNum>
-  <w:abstractNum w:abstractNumId="4" w15:restartNumberingAfterBreak="0">
+  <w:abstractNum w:abstractNumId="5" w15:restartNumberingAfterBreak="0">
     <w:nsid w:val="36B46213"/>
     <w:multiLevelType w:val="hybridMultilevel"/>
     <w:tmpl w:val="7D20D3AA"/>
@@ -4599,7 +5368,7 @@
       </w:rPr>
     </w:lvl>
   </w:abstractNum>
-  <w:abstractNum w:abstractNumId="5" w15:restartNumberingAfterBreak="0">
+  <w:abstractNum w:abstractNumId="6" w15:restartNumberingAfterBreak="0">
     <w:nsid w:val="3814165B"/>
     <w:multiLevelType w:val="hybridMultilevel"/>
     <w:tmpl w:val="C8502076"/>
@@ -4712,7 +5481,7 @@
       </w:rPr>
     </w:lvl>
   </w:abstractNum>
-  <w:abstractNum w:abstractNumId="6" w15:restartNumberingAfterBreak="0">
+  <w:abstractNum w:abstractNumId="7" w15:restartNumberingAfterBreak="0">
     <w:nsid w:val="38C1129A"/>
     <w:multiLevelType w:val="hybridMultilevel"/>
     <w:tmpl w:val="88B29352"/>
@@ -4825,7 +5594,120 @@
       </w:rPr>
     </w:lvl>
   </w:abstractNum>
-  <w:abstractNum w:abstractNumId="7" w15:restartNumberingAfterBreak="0">
+  <w:abstractNum w:abstractNumId="8" w15:restartNumberingAfterBreak="0">
+    <w:nsid w:val="3ABC0645"/>
+    <w:multiLevelType w:val="hybridMultilevel"/>
+    <w:tmpl w:val="807ED8C8"/>
+    <w:lvl w:ilvl="0" w:tplc="08090001">
+      <w:start w:val="1"/>
+      <w:numFmt w:val="bullet"/>
+      <w:lvlText w:val=""/>
+      <w:lvlJc w:val="left"/>
+      <w:pPr>
+        <w:ind w:left="720" w:hanging="360"/>
+      </w:pPr>
+      <w:rPr>
+        <w:rFonts w:ascii="Symbol" w:hAnsi="Symbol" w:hint="default"/>
+      </w:rPr>
+    </w:lvl>
+    <w:lvl w:ilvl="1" w:tplc="08090003" w:tentative="1">
+      <w:start w:val="1"/>
+      <w:numFmt w:val="bullet"/>
+      <w:lvlText w:val="o"/>
+      <w:lvlJc w:val="left"/>
+      <w:pPr>
+        <w:ind w:left="1440" w:hanging="360"/>
+      </w:pPr>
+      <w:rPr>
+        <w:rFonts w:ascii="Courier New" w:hAnsi="Courier New" w:cs="Courier New" w:hint="default"/>
+      </w:rPr>
+    </w:lvl>
+    <w:lvl w:ilvl="2" w:tplc="08090005" w:tentative="1">
+      <w:start w:val="1"/>
+      <w:numFmt w:val="bullet"/>
+      <w:lvlText w:val=""/>
+      <w:lvlJc w:val="left"/>
+      <w:pPr>
+        <w:ind w:left="2160" w:hanging="360"/>
+      </w:pPr>
+      <w:rPr>
+        <w:rFonts w:ascii="Wingdings" w:hAnsi="Wingdings" w:hint="default"/>
+      </w:rPr>
+    </w:lvl>
+    <w:lvl w:ilvl="3" w:tplc="08090001" w:tentative="1">
+      <w:start w:val="1"/>
+      <w:numFmt w:val="bullet"/>
+      <w:lvlText w:val=""/>
+      <w:lvlJc w:val="left"/>
+      <w:pPr>
+        <w:ind w:left="2880" w:hanging="360"/>
+      </w:pPr>
+      <w:rPr>
+        <w:rFonts w:ascii="Symbol" w:hAnsi="Symbol" w:hint="default"/>
+      </w:rPr>
+    </w:lvl>
+    <w:lvl w:ilvl="4" w:tplc="08090003" w:tentative="1">
+      <w:start w:val="1"/>
+      <w:numFmt w:val="bullet"/>
+      <w:lvlText w:val="o"/>
+      <w:lvlJc w:val="left"/>
+      <w:pPr>
+        <w:ind w:left="3600" w:hanging="360"/>
+      </w:pPr>
+      <w:rPr>
+        <w:rFonts w:ascii="Courier New" w:hAnsi="Courier New" w:cs="Courier New" w:hint="default"/>
+      </w:rPr>
+    </w:lvl>
+    <w:lvl w:ilvl="5" w:tplc="08090005" w:tentative="1">
+      <w:start w:val="1"/>
+      <w:numFmt w:val="bullet"/>
+      <w:lvlText w:val=""/>
+      <w:lvlJc w:val="left"/>
+      <w:pPr>
+        <w:ind w:left="4320" w:hanging="360"/>
+      </w:pPr>
+      <w:rPr>
+        <w:rFonts w:ascii="Wingdings" w:hAnsi="Wingdings" w:hint="default"/>
+      </w:rPr>
+    </w:lvl>
+    <w:lvl w:ilvl="6" w:tplc="08090001" w:tentative="1">
+      <w:start w:val="1"/>
+      <w:numFmt w:val="bullet"/>
+      <w:lvlText w:val=""/>
+      <w:lvlJc w:val="left"/>
+      <w:pPr>
+        <w:ind w:left="5040" w:hanging="360"/>
+      </w:pPr>
+      <w:rPr>
+        <w:rFonts w:ascii="Symbol" w:hAnsi="Symbol" w:hint="default"/>
+      </w:rPr>
+    </w:lvl>
+    <w:lvl w:ilvl="7" w:tplc="08090003" w:tentative="1">
+      <w:start w:val="1"/>
+      <w:numFmt w:val="bullet"/>
+      <w:lvlText w:val="o"/>
+      <w:lvlJc w:val="left"/>
+      <w:pPr>
+        <w:ind w:left="5760" w:hanging="360"/>
+      </w:pPr>
+      <w:rPr>
+        <w:rFonts w:ascii="Courier New" w:hAnsi="Courier New" w:cs="Courier New" w:hint="default"/>
+      </w:rPr>
+    </w:lvl>
+    <w:lvl w:ilvl="8" w:tplc="08090005" w:tentative="1">
+      <w:start w:val="1"/>
+      <w:numFmt w:val="bullet"/>
+      <w:lvlText w:val=""/>
+      <w:lvlJc w:val="left"/>
+      <w:pPr>
+        <w:ind w:left="6480" w:hanging="360"/>
+      </w:pPr>
+      <w:rPr>
+        <w:rFonts w:ascii="Wingdings" w:hAnsi="Wingdings" w:hint="default"/>
+      </w:rPr>
+    </w:lvl>
+  </w:abstractNum>
+  <w:abstractNum w:abstractNumId="9" w15:restartNumberingAfterBreak="0">
     <w:nsid w:val="4BA95764"/>
     <w:multiLevelType w:val="hybridMultilevel"/>
     <w:tmpl w:val="E45AE70E"/>
@@ -4938,7 +5820,233 @@
       </w:rPr>
     </w:lvl>
   </w:abstractNum>
-  <w:abstractNum w:abstractNumId="8" w15:restartNumberingAfterBreak="0">
+  <w:abstractNum w:abstractNumId="10" w15:restartNumberingAfterBreak="0">
+    <w:nsid w:val="58836C74"/>
+    <w:multiLevelType w:val="hybridMultilevel"/>
+    <w:tmpl w:val="CA00F5A0"/>
+    <w:lvl w:ilvl="0" w:tplc="08090001">
+      <w:start w:val="1"/>
+      <w:numFmt w:val="bullet"/>
+      <w:lvlText w:val=""/>
+      <w:lvlJc w:val="left"/>
+      <w:pPr>
+        <w:ind w:left="720" w:hanging="360"/>
+      </w:pPr>
+      <w:rPr>
+        <w:rFonts w:ascii="Symbol" w:hAnsi="Symbol" w:hint="default"/>
+      </w:rPr>
+    </w:lvl>
+    <w:lvl w:ilvl="1" w:tplc="08090003" w:tentative="1">
+      <w:start w:val="1"/>
+      <w:numFmt w:val="bullet"/>
+      <w:lvlText w:val="o"/>
+      <w:lvlJc w:val="left"/>
+      <w:pPr>
+        <w:ind w:left="1440" w:hanging="360"/>
+      </w:pPr>
+      <w:rPr>
+        <w:rFonts w:ascii="Courier New" w:hAnsi="Courier New" w:cs="Courier New" w:hint="default"/>
+      </w:rPr>
+    </w:lvl>
+    <w:lvl w:ilvl="2" w:tplc="08090005" w:tentative="1">
+      <w:start w:val="1"/>
+      <w:numFmt w:val="bullet"/>
+      <w:lvlText w:val=""/>
+      <w:lvlJc w:val="left"/>
+      <w:pPr>
+        <w:ind w:left="2160" w:hanging="360"/>
+      </w:pPr>
+      <w:rPr>
+        <w:rFonts w:ascii="Wingdings" w:hAnsi="Wingdings" w:hint="default"/>
+      </w:rPr>
+    </w:lvl>
+    <w:lvl w:ilvl="3" w:tplc="08090001" w:tentative="1">
+      <w:start w:val="1"/>
+      <w:numFmt w:val="bullet"/>
+      <w:lvlText w:val=""/>
+      <w:lvlJc w:val="left"/>
+      <w:pPr>
+        <w:ind w:left="2880" w:hanging="360"/>
+      </w:pPr>
+      <w:rPr>
+        <w:rFonts w:ascii="Symbol" w:hAnsi="Symbol" w:hint="default"/>
+      </w:rPr>
+    </w:lvl>
+    <w:lvl w:ilvl="4" w:tplc="08090003" w:tentative="1">
+      <w:start w:val="1"/>
+      <w:numFmt w:val="bullet"/>
+      <w:lvlText w:val="o"/>
+      <w:lvlJc w:val="left"/>
+      <w:pPr>
+        <w:ind w:left="3600" w:hanging="360"/>
+      </w:pPr>
+      <w:rPr>
+        <w:rFonts w:ascii="Courier New" w:hAnsi="Courier New" w:cs="Courier New" w:hint="default"/>
+      </w:rPr>
+    </w:lvl>
+    <w:lvl w:ilvl="5" w:tplc="08090005" w:tentative="1">
+      <w:start w:val="1"/>
+      <w:numFmt w:val="bullet"/>
+      <w:lvlText w:val=""/>
+      <w:lvlJc w:val="left"/>
+      <w:pPr>
+        <w:ind w:left="4320" w:hanging="360"/>
+      </w:pPr>
+      <w:rPr>
+        <w:rFonts w:ascii="Wingdings" w:hAnsi="Wingdings" w:hint="default"/>
+      </w:rPr>
+    </w:lvl>
+    <w:lvl w:ilvl="6" w:tplc="08090001" w:tentative="1">
+      <w:start w:val="1"/>
+      <w:numFmt w:val="bullet"/>
+      <w:lvlText w:val=""/>
+      <w:lvlJc w:val="left"/>
+      <w:pPr>
+        <w:ind w:left="5040" w:hanging="360"/>
+      </w:pPr>
+      <w:rPr>
+        <w:rFonts w:ascii="Symbol" w:hAnsi="Symbol" w:hint="default"/>
+      </w:rPr>
+    </w:lvl>
+    <w:lvl w:ilvl="7" w:tplc="08090003" w:tentative="1">
+      <w:start w:val="1"/>
+      <w:numFmt w:val="bullet"/>
+      <w:lvlText w:val="o"/>
+      <w:lvlJc w:val="left"/>
+      <w:pPr>
+        <w:ind w:left="5760" w:hanging="360"/>
+      </w:pPr>
+      <w:rPr>
+        <w:rFonts w:ascii="Courier New" w:hAnsi="Courier New" w:cs="Courier New" w:hint="default"/>
+      </w:rPr>
+    </w:lvl>
+    <w:lvl w:ilvl="8" w:tplc="08090005" w:tentative="1">
+      <w:start w:val="1"/>
+      <w:numFmt w:val="bullet"/>
+      <w:lvlText w:val=""/>
+      <w:lvlJc w:val="left"/>
+      <w:pPr>
+        <w:ind w:left="6480" w:hanging="360"/>
+      </w:pPr>
+      <w:rPr>
+        <w:rFonts w:ascii="Wingdings" w:hAnsi="Wingdings" w:hint="default"/>
+      </w:rPr>
+    </w:lvl>
+  </w:abstractNum>
+  <w:abstractNum w:abstractNumId="11" w15:restartNumberingAfterBreak="0">
+    <w:nsid w:val="6EEA619B"/>
+    <w:multiLevelType w:val="hybridMultilevel"/>
+    <w:tmpl w:val="8AB81732"/>
+    <w:lvl w:ilvl="0" w:tplc="08090001">
+      <w:start w:val="1"/>
+      <w:numFmt w:val="bullet"/>
+      <w:lvlText w:val=""/>
+      <w:lvlJc w:val="left"/>
+      <w:pPr>
+        <w:ind w:left="720" w:hanging="360"/>
+      </w:pPr>
+      <w:rPr>
+        <w:rFonts w:ascii="Symbol" w:hAnsi="Symbol" w:hint="default"/>
+      </w:rPr>
+    </w:lvl>
+    <w:lvl w:ilvl="1" w:tplc="08090003" w:tentative="1">
+      <w:start w:val="1"/>
+      <w:numFmt w:val="bullet"/>
+      <w:lvlText w:val="o"/>
+      <w:lvlJc w:val="left"/>
+      <w:pPr>
+        <w:ind w:left="1440" w:hanging="360"/>
+      </w:pPr>
+      <w:rPr>
+        <w:rFonts w:ascii="Courier New" w:hAnsi="Courier New" w:cs="Courier New" w:hint="default"/>
+      </w:rPr>
+    </w:lvl>
+    <w:lvl w:ilvl="2" w:tplc="08090005" w:tentative="1">
+      <w:start w:val="1"/>
+      <w:numFmt w:val="bullet"/>
+      <w:lvlText w:val=""/>
+      <w:lvlJc w:val="left"/>
+      <w:pPr>
+        <w:ind w:left="2160" w:hanging="360"/>
+      </w:pPr>
+      <w:rPr>
+        <w:rFonts w:ascii="Wingdings" w:hAnsi="Wingdings" w:hint="default"/>
+      </w:rPr>
+    </w:lvl>
+    <w:lvl w:ilvl="3" w:tplc="08090001" w:tentative="1">
+      <w:start w:val="1"/>
+      <w:numFmt w:val="bullet"/>
+      <w:lvlText w:val=""/>
+      <w:lvlJc w:val="left"/>
+      <w:pPr>
+        <w:ind w:left="2880" w:hanging="360"/>
+      </w:pPr>
+      <w:rPr>
+        <w:rFonts w:ascii="Symbol" w:hAnsi="Symbol" w:hint="default"/>
+      </w:rPr>
+    </w:lvl>
+    <w:lvl w:ilvl="4" w:tplc="08090003" w:tentative="1">
+      <w:start w:val="1"/>
+      <w:numFmt w:val="bullet"/>
+      <w:lvlText w:val="o"/>
+      <w:lvlJc w:val="left"/>
+      <w:pPr>
+        <w:ind w:left="3600" w:hanging="360"/>
+      </w:pPr>
+      <w:rPr>
+        <w:rFonts w:ascii="Courier New" w:hAnsi="Courier New" w:cs="Courier New" w:hint="default"/>
+      </w:rPr>
+    </w:lvl>
+    <w:lvl w:ilvl="5" w:tplc="08090005" w:tentative="1">
+      <w:start w:val="1"/>
+      <w:numFmt w:val="bullet"/>
+      <w:lvlText w:val=""/>
+      <w:lvlJc w:val="left"/>
+      <w:pPr>
+        <w:ind w:left="4320" w:hanging="360"/>
+      </w:pPr>
+      <w:rPr>
+        <w:rFonts w:ascii="Wingdings" w:hAnsi="Wingdings" w:hint="default"/>
+      </w:rPr>
+    </w:lvl>
+    <w:lvl w:ilvl="6" w:tplc="08090001" w:tentative="1">
+      <w:start w:val="1"/>
+      <w:numFmt w:val="bullet"/>
+      <w:lvlText w:val=""/>
+      <w:lvlJc w:val="left"/>
+      <w:pPr>
+        <w:ind w:left="5040" w:hanging="360"/>
+      </w:pPr>
+      <w:rPr>
+        <w:rFonts w:ascii="Symbol" w:hAnsi="Symbol" w:hint="default"/>
+      </w:rPr>
+    </w:lvl>
+    <w:lvl w:ilvl="7" w:tplc="08090003" w:tentative="1">
+      <w:start w:val="1"/>
+      <w:numFmt w:val="bullet"/>
+      <w:lvlText w:val="o"/>
+      <w:lvlJc w:val="left"/>
+      <w:pPr>
+        <w:ind w:left="5760" w:hanging="360"/>
+      </w:pPr>
+      <w:rPr>
+        <w:rFonts w:ascii="Courier New" w:hAnsi="Courier New" w:cs="Courier New" w:hint="default"/>
+      </w:rPr>
+    </w:lvl>
+    <w:lvl w:ilvl="8" w:tplc="08090005" w:tentative="1">
+      <w:start w:val="1"/>
+      <w:numFmt w:val="bullet"/>
+      <w:lvlText w:val=""/>
+      <w:lvlJc w:val="left"/>
+      <w:pPr>
+        <w:ind w:left="6480" w:hanging="360"/>
+      </w:pPr>
+      <w:rPr>
+        <w:rFonts w:ascii="Wingdings" w:hAnsi="Wingdings" w:hint="default"/>
+      </w:rPr>
+    </w:lvl>
+  </w:abstractNum>
+  <w:abstractNum w:abstractNumId="12" w15:restartNumberingAfterBreak="0">
     <w:nsid w:val="79EC322F"/>
     <w:multiLevelType w:val="hybridMultilevel"/>
     <w:tmpl w:val="F0327500"/>
@@ -5052,31 +6160,43 @@
     </w:lvl>
   </w:abstractNum>
   <w:num w:numId="1">
+    <w:abstractNumId w:val="5"/>
+  </w:num>
+  <w:num w:numId="2">
+    <w:abstractNumId w:val="9"/>
+  </w:num>
+  <w:num w:numId="3">
+    <w:abstractNumId w:val="6"/>
+  </w:num>
+  <w:num w:numId="4">
+    <w:abstractNumId w:val="2"/>
+  </w:num>
+  <w:num w:numId="5">
     <w:abstractNumId w:val="4"/>
   </w:num>
-  <w:num w:numId="2">
+  <w:num w:numId="6">
+    <w:abstractNumId w:val="12"/>
+  </w:num>
+  <w:num w:numId="7">
     <w:abstractNumId w:val="7"/>
   </w:num>
-  <w:num w:numId="3">
-    <w:abstractNumId w:val="5"/>
-  </w:num>
-  <w:num w:numId="4">
+  <w:num w:numId="8">
     <w:abstractNumId w:val="1"/>
   </w:num>
-  <w:num w:numId="5">
+  <w:num w:numId="9">
     <w:abstractNumId w:val="3"/>
   </w:num>
-  <w:num w:numId="6">
+  <w:num w:numId="10">
+    <w:abstractNumId w:val="0"/>
+  </w:num>
+  <w:num w:numId="11">
+    <w:abstractNumId w:val="10"/>
+  </w:num>
+  <w:num w:numId="12">
     <w:abstractNumId w:val="8"/>
   </w:num>
-  <w:num w:numId="7">
-    <w:abstractNumId w:val="6"/>
-  </w:num>
-  <w:num w:numId="8">
-    <w:abstractNumId w:val="0"/>
-  </w:num>
-  <w:num w:numId="9">
-    <w:abstractNumId w:val="2"/>
+  <w:num w:numId="13">
+    <w:abstractNumId w:val="11"/>
   </w:num>
 </w:numbering>
 </file>
@@ -5461,9 +6581,10 @@
   <w:style w:type="paragraph" w:default="1" w:styleId="Normal">
     <w:name w:val="Normal"/>
     <w:qFormat/>
-    <w:rsid w:val="00D432B4"/>
+    <w:rsid w:val="00C80A29"/>
     <w:pPr>
       <w:spacing w:line="360" w:lineRule="auto"/>
+      <w:jc w:val="both"/>
     </w:pPr>
     <w:rPr>
       <w:rFonts w:ascii="Arial" w:hAnsi="Arial"/>
@@ -5764,6 +6885,17 @@
       <w:ind w:left="480"/>
     </w:pPr>
   </w:style>
+  <w:style w:type="character" w:styleId="FollowedHyperlink">
+    <w:name w:val="FollowedHyperlink"/>
+    <w:basedOn w:val="DefaultParagraphFont"/>
+    <w:semiHidden/>
+    <w:unhideWhenUsed/>
+    <w:rsid w:val="00F34A20"/>
+    <w:rPr>
+      <w:color w:val="800080" w:themeColor="followedHyperlink"/>
+      <w:u w:val="single"/>
+    </w:rPr>
+  </w:style>
 </w:styles>
 </file>
 
@@ -6057,7 +7189,7 @@
 </file>
 
 <file path=customXml/itemProps1.xml><?xml version="1.0" encoding="utf-8"?>
-<ds:datastoreItem xmlns:ds="http://schemas.openxmlformats.org/officeDocument/2006/customXml" ds:itemID="{9A3BB03A-8B6F-44E4-81C3-D983A643C8C9}">
+<ds:datastoreItem xmlns:ds="http://schemas.openxmlformats.org/officeDocument/2006/customXml" ds:itemID="{83FF852E-C484-47D5-9553-5C67A4150179}">
   <ds:schemaRefs>
     <ds:schemaRef ds:uri="http://schemas.openxmlformats.org/officeDocument/2006/bibliography"/>
   </ds:schemaRefs>

</xml_diff>